<commit_message>
First pieces of the documentation
</commit_message>
<xml_diff>
--- a/doc/tJSONDoc.docx
+++ b/doc/tJSONDoc.docx
@@ -16,7 +16,7 @@
           <w:lang w:eastAsia="en-US"/>
         </w:rPr>
         <w:drawing>
-          <wp:anchor distT="0" distB="0" distL="0" distR="0" simplePos="0" relativeHeight="251657728" behindDoc="0" locked="0" layoutInCell="1" allowOverlap="1" wp14:anchorId="23A675A6" wp14:editId="3883F852">
+          <wp:anchor distT="0" distB="0" distL="0" distR="0" simplePos="0" relativeHeight="251657728" behindDoc="0" locked="0" layoutInCell="1" allowOverlap="1" wp14:anchorId="23A675A6" wp14:editId="3316D9F2">
             <wp:simplePos x="0" y="0"/>
             <wp:positionH relativeFrom="column">
               <wp:posOffset>22225</wp:posOffset>
@@ -90,7 +90,27 @@
           <w:szCs w:val="28"/>
           <w:u w:val="single"/>
         </w:rPr>
-        <w:t>Talend User Component tJSONDoc*</w:t>
+        <w:t>Talend User Component</w:t>
+      </w:r>
+      <w:r>
+        <w:rPr>
+          <w:b/>
+          <w:bCs/>
+          <w:sz w:val="28"/>
+          <w:szCs w:val="28"/>
+          <w:u w:val="single"/>
+        </w:rPr>
+        <w:t>s</w:t>
+      </w:r>
+      <w:r>
+        <w:rPr>
+          <w:b/>
+          <w:bCs/>
+          <w:sz w:val="28"/>
+          <w:szCs w:val="28"/>
+          <w:u w:val="single"/>
+        </w:rPr>
+        <w:t xml:space="preserve"> tJSONDoc*</w:t>
       </w:r>
     </w:p>
     <w:p>
@@ -101,34 +121,33 @@
         </w:rPr>
       </w:pPr>
     </w:p>
+    <w:p>
+      <w:bookmarkStart w:id="0" w:name="_GoBack"/>
+      <w:bookmarkEnd w:id="0"/>
+    </w:p>
+    <w:p>
+      <w:pPr>
+        <w:pStyle w:val="Heading1"/>
+      </w:pPr>
+      <w:r>
+        <w:t xml:space="preserve">Purpose                                                                                              </w:t>
+      </w:r>
+      <w:r>
+        <w:t xml:space="preserve"> </w:t>
+      </w:r>
+    </w:p>
     <w:p/>
     <w:p>
       <w:r>
-        <w:rPr>
-          <w:b/>
-          <w:bCs/>
-        </w:rPr>
-        <w:t xml:space="preserve">Purpose                                                                                              </w:t>
-      </w:r>
-      <w:r>
-        <w:rPr>
-          <w:b/>
-          <w:bCs/>
-        </w:rPr>
-        <w:t xml:space="preserve"> </w:t>
+        <w:t>This bundle of components is dedicated to work with JSON documents in the most flexible and unlimited way.</w:t>
+      </w:r>
+    </w:p>
+    <w:p>
+      <w:r>
+        <w:t>Following components exists:</w:t>
       </w:r>
     </w:p>
     <w:p/>
-    <w:p>
-      <w:r>
-        <w:t>This bundle of components is dedicated to work with JSON documents in the most flexible and unlimited way.</w:t>
-      </w:r>
-    </w:p>
-    <w:p>
-      <w:r>
-        <w:t>Following components exists:</w:t>
-      </w:r>
-    </w:p>
     <w:tbl>
       <w:tblPr>
         <w:tblStyle w:val="TableGrid"/>
@@ -143,6 +162,46 @@
         <w:tc>
           <w:tcPr>
             <w:tcW w:w="4927" w:type="dxa"/>
+            <w:shd w:val="clear" w:color="auto" w:fill="DBE5F1" w:themeFill="accent1" w:themeFillTint="33"/>
+          </w:tcPr>
+          <w:p>
+            <w:pPr>
+              <w:rPr>
+                <w:b/>
+              </w:rPr>
+            </w:pPr>
+            <w:r>
+              <w:rPr>
+                <w:b/>
+              </w:rPr>
+              <w:t>Component</w:t>
+            </w:r>
+          </w:p>
+        </w:tc>
+        <w:tc>
+          <w:tcPr>
+            <w:tcW w:w="4927" w:type="dxa"/>
+            <w:shd w:val="clear" w:color="auto" w:fill="DBE5F1" w:themeFill="accent1" w:themeFillTint="33"/>
+          </w:tcPr>
+          <w:p>
+            <w:pPr>
+              <w:rPr>
+                <w:b/>
+              </w:rPr>
+            </w:pPr>
+            <w:r>
+              <w:rPr>
+                <w:b/>
+              </w:rPr>
+              <w:t>Purpose</w:t>
+            </w:r>
+          </w:p>
+        </w:tc>
+      </w:tr>
+      <w:tr>
+        <w:tc>
+          <w:tcPr>
+            <w:tcW w:w="4927" w:type="dxa"/>
           </w:tcPr>
           <w:p>
             <w:r>
@@ -200,7 +259,19 @@
           </w:tcPr>
           <w:p>
             <w:r>
-              <w:t>Build JSON objects or arrays and set their attributes</w:t>
+              <w:t>Build</w:t>
+            </w:r>
+            <w:r>
+              <w:t>s</w:t>
+            </w:r>
+            <w:r>
+              <w:t xml:space="preserve"> JSON objects or arrays and set</w:t>
+            </w:r>
+            <w:r>
+              <w:t>s</w:t>
+            </w:r>
+            <w:r>
+              <w:t xml:space="preserve"> their attributes</w:t>
             </w:r>
           </w:p>
         </w:tc>
@@ -236,8 +307,6 @@
       <w:r>
         <w:t>ents references its parent nodes and enhance them.</w:t>
       </w:r>
-      <w:bookmarkStart w:id="0" w:name="_GoBack"/>
-      <w:bookmarkEnd w:id="0"/>
     </w:p>
     <w:p/>
     <w:p>
@@ -255,6 +324,119 @@
         <w:t>You find these components in the palette under JSON</w:t>
       </w:r>
     </w:p>
+    <w:p/>
+    <w:p>
+      <w:pPr>
+        <w:pStyle w:val="Heading1"/>
+      </w:pPr>
+      <w:r>
+        <w:t>Component tJSONDocOpen</w:t>
+      </w:r>
+    </w:p>
+    <w:p>
+      <w:r>
+        <w:rPr>
+          <w:noProof/>
+          <w:lang w:eastAsia="en-US"/>
+        </w:rPr>
+        <w:drawing>
+          <wp:inline distT="0" distB="0" distL="0" distR="0" wp14:anchorId="284E2806" wp14:editId="59623A75">
+            <wp:extent cx="405765" cy="405765"/>
+            <wp:effectExtent l="0" t="0" r="635" b="635"/>
+            <wp:docPr id="2" name="Bild 3"/>
+            <wp:cNvGraphicFramePr>
+              <a:graphicFrameLocks xmlns:a="http://schemas.openxmlformats.org/drawingml/2006/main" noChangeAspect="1"/>
+            </wp:cNvGraphicFramePr>
+            <a:graphic xmlns:a="http://schemas.openxmlformats.org/drawingml/2006/main">
+              <a:graphicData uri="http://schemas.openxmlformats.org/drawingml/2006/picture">
+                <pic:pic xmlns:pic="http://schemas.openxmlformats.org/drawingml/2006/picture">
+                  <pic:nvPicPr>
+                    <pic:cNvPr id="0" name="Picture 3"/>
+                    <pic:cNvPicPr>
+                      <a:picLocks noChangeAspect="1" noChangeArrowheads="1"/>
+                    </pic:cNvPicPr>
+                  </pic:nvPicPr>
+                  <pic:blipFill>
+                    <a:blip r:embed="rId5">
+                      <a:extLst>
+                        <a:ext uri="{28A0092B-C50C-407E-A947-70E740481C1C}">
+                          <a14:useLocalDpi xmlns:a14="http://schemas.microsoft.com/office/drawing/2010/main" val="0"/>
+                        </a:ext>
+                      </a:extLst>
+                    </a:blip>
+                    <a:stretch>
+                      <a:fillRect/>
+                    </a:stretch>
+                  </pic:blipFill>
+                  <pic:spPr bwMode="auto">
+                    <a:xfrm>
+                      <a:off x="0" y="0"/>
+                      <a:ext cx="405765" cy="405765"/>
+                    </a:xfrm>
+                    <a:prstGeom prst="rect">
+                      <a:avLst/>
+                    </a:prstGeom>
+                    <a:solidFill>
+                      <a:srgbClr val="FFFFFF"/>
+                    </a:solidFill>
+                    <a:ln>
+                      <a:noFill/>
+                    </a:ln>
+                  </pic:spPr>
+                </pic:pic>
+              </a:graphicData>
+            </a:graphic>
+          </wp:inline>
+        </w:drawing>
+      </w:r>
+    </w:p>
+    <w:p>
+      <w:r>
+        <w:t xml:space="preserve">This component is the root of the JSON document. </w:t>
+      </w:r>
+    </w:p>
+    <w:p>
+      <w:r>
+        <w:t>This component can create a new empty root (as Object or as Array) or can read the initial JSON document from a source:</w:t>
+      </w:r>
+    </w:p>
+    <w:p>
+      <w:pPr>
+        <w:pStyle w:val="ListParagraph"/>
+        <w:numPr>
+          <w:ilvl w:val="0"/>
+          <w:numId w:val="3"/>
+        </w:numPr>
+      </w:pPr>
+      <w:r>
+        <w:t>A file</w:t>
+      </w:r>
+    </w:p>
+    <w:p>
+      <w:pPr>
+        <w:pStyle w:val="ListParagraph"/>
+        <w:numPr>
+          <w:ilvl w:val="0"/>
+          <w:numId w:val="3"/>
+        </w:numPr>
+      </w:pPr>
+      <w:r>
+        <w:t>The input field containing a Java String representing a JSON document</w:t>
+      </w:r>
+    </w:p>
+    <w:p>
+      <w:pPr>
+        <w:pStyle w:val="ListParagraph"/>
+        <w:numPr>
+          <w:ilvl w:val="0"/>
+          <w:numId w:val="3"/>
+        </w:numPr>
+      </w:pPr>
+      <w:r>
+        <w:t>A column of an input flow</w:t>
+      </w:r>
+    </w:p>
+    <w:p/>
     <w:p/>
     <w:p>
       <w:r>
@@ -329,6 +511,7 @@
             <w:pPr>
               <w:pStyle w:val="TabellenInhalt"/>
               <w:tabs>
+                <w:tab w:val="left" w:pos="1391"/>
                 <w:tab w:val="center" w:pos="3690"/>
               </w:tabs>
             </w:pPr>
@@ -338,6 +521,13 @@
                 <w:bCs/>
               </w:rPr>
               <w:t>Content</w:t>
+            </w:r>
+            <w:r>
+              <w:rPr>
+                <w:b/>
+                <w:bCs/>
+              </w:rPr>
+              <w:tab/>
             </w:r>
             <w:r>
               <w:rPr>
@@ -1075,7 +1265,6 @@
               <w:pStyle w:val="TabellenInhalt"/>
             </w:pPr>
             <w:r>
-              <w:lastRenderedPageBreak/>
               <w:t>Wait until this task and none of the task in the list are running</w:t>
             </w:r>
           </w:p>
@@ -1754,6 +1943,7 @@
               <w:pStyle w:val="TabellenInhalt"/>
             </w:pPr>
             <w:r>
+              <w:lastRenderedPageBreak/>
               <w:t>IS_READY_TO_RUN</w:t>
             </w:r>
           </w:p>
@@ -2012,78 +2202,7 @@
       </w:r>
     </w:p>
     <w:p/>
-    <w:p>
-      <w:r>
-        <w:rPr>
-          <w:noProof/>
-          <w:lang w:eastAsia="en-US"/>
-        </w:rPr>
-        <w:drawing>
-          <wp:anchor distT="0" distB="0" distL="0" distR="0" simplePos="0" relativeHeight="251658752" behindDoc="0" locked="0" layoutInCell="1" allowOverlap="1" wp14:anchorId="394B879B" wp14:editId="219E0839">
-            <wp:simplePos x="0" y="0"/>
-            <wp:positionH relativeFrom="column">
-              <wp:align>center</wp:align>
-            </wp:positionH>
-            <wp:positionV relativeFrom="paragraph">
-              <wp:posOffset>0</wp:posOffset>
-            </wp:positionV>
-            <wp:extent cx="6119495" cy="5130800"/>
-            <wp:effectExtent l="0" t="0" r="1905" b="0"/>
-            <wp:wrapSquare wrapText="largest"/>
-            <wp:docPr id="4" name="Bild 4"/>
-            <wp:cNvGraphicFramePr>
-              <a:graphicFrameLocks xmlns:a="http://schemas.openxmlformats.org/drawingml/2006/main" noChangeAspect="1"/>
-            </wp:cNvGraphicFramePr>
-            <a:graphic xmlns:a="http://schemas.openxmlformats.org/drawingml/2006/main">
-              <a:graphicData uri="http://schemas.openxmlformats.org/drawingml/2006/picture">
-                <pic:pic xmlns:pic="http://schemas.openxmlformats.org/drawingml/2006/picture">
-                  <pic:nvPicPr>
-                    <pic:cNvPr id="0" name="Picture 4"/>
-                    <pic:cNvPicPr>
-                      <a:picLocks noChangeAspect="1" noChangeArrowheads="1"/>
-                    </pic:cNvPicPr>
-                  </pic:nvPicPr>
-                  <pic:blipFill>
-                    <a:blip r:embed="rId6">
-                      <a:extLst>
-                        <a:ext uri="{28A0092B-C50C-407E-A947-70E740481C1C}">
-                          <a14:useLocalDpi xmlns:a14="http://schemas.microsoft.com/office/drawing/2010/main" val="0"/>
-                        </a:ext>
-                      </a:extLst>
-                    </a:blip>
-                    <a:srcRect/>
-                    <a:stretch>
-                      <a:fillRect/>
-                    </a:stretch>
-                  </pic:blipFill>
-                  <pic:spPr bwMode="auto">
-                    <a:xfrm>
-                      <a:off x="0" y="0"/>
-                      <a:ext cx="6119495" cy="5130800"/>
-                    </a:xfrm>
-                    <a:prstGeom prst="rect">
-                      <a:avLst/>
-                    </a:prstGeom>
-                    <a:solidFill>
-                      <a:srgbClr val="FFFFFF"/>
-                    </a:solidFill>
-                    <a:ln>
-                      <a:noFill/>
-                    </a:ln>
-                  </pic:spPr>
-                </pic:pic>
-              </a:graphicData>
-            </a:graphic>
-            <wp14:sizeRelH relativeFrom="page">
-              <wp14:pctWidth>0</wp14:pctWidth>
-            </wp14:sizeRelH>
-            <wp14:sizeRelV relativeFrom="page">
-              <wp14:pctHeight>0</wp14:pctHeight>
-            </wp14:sizeRelV>
-          </wp:anchor>
-        </w:drawing>
-      </w:r>
-    </w:p>
+    <w:p/>
     <w:p/>
     <w:p>
       <w:r>
@@ -2179,7 +2298,7 @@
                     <pic:cNvPicPr/>
                   </pic:nvPicPr>
                   <pic:blipFill>
-                    <a:blip r:embed="rId7">
+                    <a:blip r:embed="rId6">
                       <a:extLst>
                         <a:ext uri="{28A0092B-C50C-407E-A947-70E740481C1C}">
                           <a14:useLocalDpi xmlns:a14="http://schemas.microsoft.com/office/drawing/2010/main" val="0"/>
@@ -2243,7 +2362,7 @@
                     <pic:cNvPicPr/>
                   </pic:nvPicPr>
                   <pic:blipFill>
-                    <a:blip r:embed="rId8">
+                    <a:blip r:embed="rId7">
                       <a:extLst>
                         <a:ext uri="{28A0092B-C50C-407E-A947-70E740481C1C}">
                           <a14:useLocalDpi xmlns:a14="http://schemas.microsoft.com/office/drawing/2010/main" val="0"/>
@@ -2318,7 +2437,7 @@
                     <pic:cNvPicPr/>
                   </pic:nvPicPr>
                   <pic:blipFill>
-                    <a:blip r:embed="rId9">
+                    <a:blip r:embed="rId8">
                       <a:extLst>
                         <a:ext uri="{28A0092B-C50C-407E-A947-70E740481C1C}">
                           <a14:useLocalDpi xmlns:a14="http://schemas.microsoft.com/office/drawing/2010/main" val="0"/>
@@ -2621,11 +2740,127 @@
       </w:rPr>
     </w:lvl>
   </w:abstractNum>
+  <w:abstractNum w:abstractNumId="2">
+    <w:nsid w:val="04F55A25"/>
+    <w:multiLevelType w:val="hybridMultilevel"/>
+    <w:tmpl w:val="024C8C76"/>
+    <w:lvl w:ilvl="0" w:tplc="04090001">
+      <w:start w:val="1"/>
+      <w:numFmt w:val="bullet"/>
+      <w:lvlText w:val=""/>
+      <w:lvlJc w:val="left"/>
+      <w:pPr>
+        <w:ind w:left="720" w:hanging="360"/>
+      </w:pPr>
+      <w:rPr>
+        <w:rFonts w:ascii="Symbol" w:hAnsi="Symbol" w:hint="default"/>
+      </w:rPr>
+    </w:lvl>
+    <w:lvl w:ilvl="1" w:tplc="04090003" w:tentative="1">
+      <w:start w:val="1"/>
+      <w:numFmt w:val="bullet"/>
+      <w:lvlText w:val="o"/>
+      <w:lvlJc w:val="left"/>
+      <w:pPr>
+        <w:ind w:left="1440" w:hanging="360"/>
+      </w:pPr>
+      <w:rPr>
+        <w:rFonts w:ascii="Courier New" w:hAnsi="Courier New" w:cs="Courier New" w:hint="default"/>
+      </w:rPr>
+    </w:lvl>
+    <w:lvl w:ilvl="2" w:tplc="04090005" w:tentative="1">
+      <w:start w:val="1"/>
+      <w:numFmt w:val="bullet"/>
+      <w:lvlText w:val=""/>
+      <w:lvlJc w:val="left"/>
+      <w:pPr>
+        <w:ind w:left="2160" w:hanging="360"/>
+      </w:pPr>
+      <w:rPr>
+        <w:rFonts w:ascii="Wingdings" w:hAnsi="Wingdings" w:hint="default"/>
+      </w:rPr>
+    </w:lvl>
+    <w:lvl w:ilvl="3" w:tplc="04090001" w:tentative="1">
+      <w:start w:val="1"/>
+      <w:numFmt w:val="bullet"/>
+      <w:lvlText w:val=""/>
+      <w:lvlJc w:val="left"/>
+      <w:pPr>
+        <w:ind w:left="2880" w:hanging="360"/>
+      </w:pPr>
+      <w:rPr>
+        <w:rFonts w:ascii="Symbol" w:hAnsi="Symbol" w:hint="default"/>
+      </w:rPr>
+    </w:lvl>
+    <w:lvl w:ilvl="4" w:tplc="04090003" w:tentative="1">
+      <w:start w:val="1"/>
+      <w:numFmt w:val="bullet"/>
+      <w:lvlText w:val="o"/>
+      <w:lvlJc w:val="left"/>
+      <w:pPr>
+        <w:ind w:left="3600" w:hanging="360"/>
+      </w:pPr>
+      <w:rPr>
+        <w:rFonts w:ascii="Courier New" w:hAnsi="Courier New" w:cs="Courier New" w:hint="default"/>
+      </w:rPr>
+    </w:lvl>
+    <w:lvl w:ilvl="5" w:tplc="04090005" w:tentative="1">
+      <w:start w:val="1"/>
+      <w:numFmt w:val="bullet"/>
+      <w:lvlText w:val=""/>
+      <w:lvlJc w:val="left"/>
+      <w:pPr>
+        <w:ind w:left="4320" w:hanging="360"/>
+      </w:pPr>
+      <w:rPr>
+        <w:rFonts w:ascii="Wingdings" w:hAnsi="Wingdings" w:hint="default"/>
+      </w:rPr>
+    </w:lvl>
+    <w:lvl w:ilvl="6" w:tplc="04090001" w:tentative="1">
+      <w:start w:val="1"/>
+      <w:numFmt w:val="bullet"/>
+      <w:lvlText w:val=""/>
+      <w:lvlJc w:val="left"/>
+      <w:pPr>
+        <w:ind w:left="5040" w:hanging="360"/>
+      </w:pPr>
+      <w:rPr>
+        <w:rFonts w:ascii="Symbol" w:hAnsi="Symbol" w:hint="default"/>
+      </w:rPr>
+    </w:lvl>
+    <w:lvl w:ilvl="7" w:tplc="04090003" w:tentative="1">
+      <w:start w:val="1"/>
+      <w:numFmt w:val="bullet"/>
+      <w:lvlText w:val="o"/>
+      <w:lvlJc w:val="left"/>
+      <w:pPr>
+        <w:ind w:left="5760" w:hanging="360"/>
+      </w:pPr>
+      <w:rPr>
+        <w:rFonts w:ascii="Courier New" w:hAnsi="Courier New" w:cs="Courier New" w:hint="default"/>
+      </w:rPr>
+    </w:lvl>
+    <w:lvl w:ilvl="8" w:tplc="04090005" w:tentative="1">
+      <w:start w:val="1"/>
+      <w:numFmt w:val="bullet"/>
+      <w:lvlText w:val=""/>
+      <w:lvlJc w:val="left"/>
+      <w:pPr>
+        <w:ind w:left="6480" w:hanging="360"/>
+      </w:pPr>
+      <w:rPr>
+        <w:rFonts w:ascii="Wingdings" w:hAnsi="Wingdings" w:hint="default"/>
+      </w:rPr>
+    </w:lvl>
+  </w:abstractNum>
   <w:num w:numId="1">
     <w:abstractNumId w:val="0"/>
   </w:num>
   <w:num w:numId="2">
     <w:abstractNumId w:val="1"/>
+  </w:num>
+  <w:num w:numId="3">
+    <w:abstractNumId w:val="2"/>
   </w:num>
 </w:numbering>
 </file>
@@ -3031,6 +3266,27 @@
       <w:suppressAutoHyphens/>
     </w:pPr>
   </w:style>
+  <w:style w:type="paragraph" w:styleId="Heading1">
+    <w:name w:val="heading 1"/>
+    <w:basedOn w:val="Normal"/>
+    <w:next w:val="Normal"/>
+    <w:link w:val="Heading1Char"/>
+    <w:uiPriority w:val="9"/>
+    <w:qFormat/>
+    <w:rsid w:val="00665C6B"/>
+    <w:pPr>
+      <w:keepNext/>
+      <w:keepLines/>
+      <w:spacing w:before="240"/>
+      <w:outlineLvl w:val="0"/>
+    </w:pPr>
+    <w:rPr>
+      <w:rFonts w:asciiTheme="majorHAnsi" w:eastAsiaTheme="majorEastAsia" w:hAnsiTheme="majorHAnsi" w:cstheme="majorBidi"/>
+      <w:color w:val="365F91" w:themeColor="accent1" w:themeShade="BF"/>
+      <w:sz w:val="32"/>
+      <w:szCs w:val="32"/>
+    </w:rPr>
+  </w:style>
   <w:style w:type="paragraph" w:styleId="Heading2">
     <w:name w:val="heading 2"/>
     <w:basedOn w:val="berschrift"/>
@@ -3188,6 +3444,30 @@
         <w:right w:w="108" w:type="dxa"/>
       </w:tblCellMar>
     </w:tblPr>
+  </w:style>
+  <w:style w:type="character" w:customStyle="1" w:styleId="Heading1Char">
+    <w:name w:val="Heading 1 Char"/>
+    <w:basedOn w:val="DefaultParagraphFont"/>
+    <w:link w:val="Heading1"/>
+    <w:uiPriority w:val="9"/>
+    <w:rsid w:val="00665C6B"/>
+    <w:rPr>
+      <w:rFonts w:asciiTheme="majorHAnsi" w:eastAsiaTheme="majorEastAsia" w:hAnsiTheme="majorHAnsi" w:cstheme="majorBidi"/>
+      <w:color w:val="365F91" w:themeColor="accent1" w:themeShade="BF"/>
+      <w:sz w:val="32"/>
+      <w:szCs w:val="32"/>
+    </w:rPr>
+  </w:style>
+  <w:style w:type="paragraph" w:styleId="ListParagraph">
+    <w:name w:val="List Paragraph"/>
+    <w:basedOn w:val="Normal"/>
+    <w:uiPriority w:val="34"/>
+    <w:qFormat/>
+    <w:rsid w:val="00665C6B"/>
+    <w:pPr>
+      <w:ind w:left="720"/>
+      <w:contextualSpacing/>
+    </w:pPr>
   </w:style>
 </w:styles>
 </file>

</xml_diff>

<commit_message>
documentation enhanced for tJSONDocOutput
</commit_message>
<xml_diff>
--- a/doc/tJSONDoc.docx
+++ b/doc/tJSONDoc.docx
@@ -11062,7 +11062,27 @@
               <w:pStyle w:val="TabellenInhalt"/>
             </w:pPr>
             <w:r>
-              <w:t>If the schema column is of an Object type the content will be taken as JsonNode object, if the content is of  String type, the content will be parsed to a JsonNode.</w:t>
+              <w:t xml:space="preserve">If the schema column is of an Object type the content will be taken as JsonNode object, if the content is </w:t>
+            </w:r>
+            <w:r>
+              <w:t>of String</w:t>
+            </w:r>
+            <w:r>
+              <w:t xml:space="preserve"> type, the content will be parsed to a JsonNode.</w:t>
+            </w:r>
+          </w:p>
+          <w:p>
+            <w:pPr>
+              <w:pStyle w:val="TabellenInhalt"/>
+            </w:pPr>
+            <w:r>
+              <w:rPr>
+                <w:b/>
+              </w:rPr>
+              <w:t>Omit attribute if value is null:</w:t>
+            </w:r>
+            <w:r>
+              <w:t xml:space="preserve"> With this option you can prevent writing the attribute if the value is null</w:t>
             </w:r>
           </w:p>
         </w:tc>
@@ -11283,12 +11303,7 @@
               <w:pStyle w:val="TabellenInhalt"/>
             </w:pPr>
             <w:r>
-              <w:t xml:space="preserve">This is the current </w:t>
-            </w:r>
-            <w:bookmarkStart w:id="1" w:name="_GoBack"/>
-            <w:bookmarkEnd w:id="1"/>
-            <w:r>
-              <w:t>JsonNode from which the attributes are currently written.</w:t>
+              <w:t>This is the current JsonNode from which the attributes are currently written.</w:t>
             </w:r>
           </w:p>
         </w:tc>
@@ -11445,15 +11460,16 @@
       </w:r>
     </w:p>
     <w:p>
+      <w:bookmarkStart w:id="1" w:name="_GoBack"/>
       <w:r>
         <w:rPr>
           <w:noProof/>
           <w:lang w:eastAsia="en-US"/>
         </w:rPr>
         <w:drawing>
-          <wp:inline distT="0" distB="0" distL="0" distR="0" wp14:anchorId="0C5AB98D" wp14:editId="506DC5B8">
-            <wp:extent cx="6120130" cy="2212975"/>
-            <wp:effectExtent l="0" t="0" r="1270" b="0"/>
+          <wp:inline distT="0" distB="0" distL="0" distR="0" wp14:anchorId="0C5AB98D" wp14:editId="544665AA">
+            <wp:extent cx="6410395" cy="2000738"/>
+            <wp:effectExtent l="0" t="0" r="0" b="6350"/>
             <wp:docPr id="8" name="Picture 8"/>
             <wp:cNvGraphicFramePr>
               <a:graphicFrameLocks xmlns:a="http://schemas.openxmlformats.org/drawingml/2006/main" noChangeAspect="1"/>
@@ -11480,7 +11496,7 @@
                   <pic:spPr>
                     <a:xfrm>
                       <a:off x="0" y="0"/>
-                      <a:ext cx="6120130" cy="2212975"/>
+                      <a:ext cx="6424743" cy="2005216"/>
                     </a:xfrm>
                     <a:prstGeom prst="rect">
                       <a:avLst/>
@@ -11492,6 +11508,7 @@
           </wp:inline>
         </w:drawing>
       </w:r>
+      <w:bookmarkEnd w:id="1"/>
     </w:p>
     <w:p/>
     <w:p>

</xml_diff>

<commit_message>
release 5.3 finished the implementation of the streaming function
</commit_message>
<xml_diff>
--- a/doc/tJSONDoc.docx
+++ b/doc/tJSONDoc.docx
@@ -296,6 +296,28 @@
           </w:p>
         </w:tc>
       </w:tr>
+      <w:tr>
+        <w:tc>
+          <w:tcPr>
+            <w:tcW w:w="2164" w:type="dxa"/>
+          </w:tcPr>
+          <w:p>
+            <w:r>
+              <w:t>tJSONDocInputStream</w:t>
+            </w:r>
+          </w:p>
+        </w:tc>
+        <w:tc>
+          <w:tcPr>
+            <w:tcW w:w="7372" w:type="dxa"/>
+          </w:tcPr>
+          <w:p>
+            <w:r>
+              <w:t>Reads large JSON files and uses a stream parser to read the values or objects.</w:t>
+            </w:r>
+          </w:p>
+        </w:tc>
+      </w:tr>
     </w:tbl>
     <w:p/>
     <w:p>
@@ -699,7 +721,6 @@
         </w:tc>
       </w:tr>
     </w:tbl>
-    <w:p/>
     <w:p>
       <w:pPr>
         <w:widowControl/>
@@ -709,12 +730,12 @@
         <w:br w:type="page"/>
       </w:r>
     </w:p>
-    <w:p/>
     <w:p>
       <w:pPr>
         <w:pStyle w:val="Heading2"/>
       </w:pPr>
       <w:r>
+        <w:lastRenderedPageBreak/>
         <w:t>Various ways</w:t>
       </w:r>
       <w:r>
@@ -911,7 +932,6 @@
         </w:rPr>
         <w:t xml:space="preserve">    + </w:t>
       </w:r>
-      <w:proofErr w:type="gramStart"/>
       <w:r>
         <w:rPr>
           <w:rFonts w:ascii="Courier" w:hAnsi="Courier" w:cs="Courier"/>
@@ -919,17 +939,7 @@
           <w:sz w:val="16"/>
           <w:szCs w:val="16"/>
         </w:rPr>
-        <w:t>"  \</w:t>
-      </w:r>
-      <w:proofErr w:type="gramEnd"/>
-      <w:r>
-        <w:rPr>
-          <w:rFonts w:ascii="Courier" w:hAnsi="Courier" w:cs="Courier"/>
-          <w:color w:val="2A00FF"/>
-          <w:sz w:val="16"/>
-          <w:szCs w:val="16"/>
-        </w:rPr>
-        <w:t>"level-1\" : {\n"</w:t>
+        <w:t>"  \"level-1\" : {\n"</w:t>
       </w:r>
     </w:p>
     <w:p>
@@ -960,27 +970,7 @@
           <w:sz w:val="16"/>
           <w:szCs w:val="16"/>
         </w:rPr>
-        <w:t>"    \"level-2\</w:t>
-      </w:r>
-      <w:proofErr w:type="gramStart"/>
-      <w:r>
-        <w:rPr>
-          <w:rFonts w:ascii="Courier" w:hAnsi="Courier" w:cs="Courier"/>
-          <w:color w:val="2A00FF"/>
-          <w:sz w:val="16"/>
-          <w:szCs w:val="16"/>
-        </w:rPr>
-        <w:t>" :</w:t>
-      </w:r>
-      <w:proofErr w:type="gramEnd"/>
-      <w:r>
-        <w:rPr>
-          <w:rFonts w:ascii="Courier" w:hAnsi="Courier" w:cs="Courier"/>
-          <w:color w:val="2A00FF"/>
-          <w:sz w:val="16"/>
-          <w:szCs w:val="16"/>
-        </w:rPr>
-        <w:t xml:space="preserve"> [ {\n"</w:t>
+        <w:t>"    \"level-2\" : [ {\n"</w:t>
       </w:r>
     </w:p>
     <w:p>
@@ -1011,27 +1001,7 @@
           <w:sz w:val="16"/>
           <w:szCs w:val="16"/>
         </w:rPr>
-        <w:t>"      \"id\</w:t>
-      </w:r>
-      <w:proofErr w:type="gramStart"/>
-      <w:r>
-        <w:rPr>
-          <w:rFonts w:ascii="Courier" w:hAnsi="Courier" w:cs="Courier"/>
-          <w:color w:val="2A00FF"/>
-          <w:sz w:val="16"/>
-          <w:szCs w:val="16"/>
-        </w:rPr>
-        <w:t>" :</w:t>
-      </w:r>
-      <w:proofErr w:type="gramEnd"/>
-      <w:r>
-        <w:rPr>
-          <w:rFonts w:ascii="Courier" w:hAnsi="Courier" w:cs="Courier"/>
-          <w:color w:val="2A00FF"/>
-          <w:sz w:val="16"/>
-          <w:szCs w:val="16"/>
-        </w:rPr>
-        <w:t xml:space="preserve"> \"abc\",\n"</w:t>
+        <w:t>"      \"id\" : \"abc\",\n"</w:t>
       </w:r>
     </w:p>
     <w:p>
@@ -1062,27 +1032,7 @@
           <w:sz w:val="16"/>
           <w:szCs w:val="16"/>
         </w:rPr>
-        <w:t>"      \"level-3\</w:t>
-      </w:r>
-      <w:proofErr w:type="gramStart"/>
-      <w:r>
-        <w:rPr>
-          <w:rFonts w:ascii="Courier" w:hAnsi="Courier" w:cs="Courier"/>
-          <w:color w:val="2A00FF"/>
-          <w:sz w:val="16"/>
-          <w:szCs w:val="16"/>
-        </w:rPr>
-        <w:t>" :</w:t>
-      </w:r>
-      <w:proofErr w:type="gramEnd"/>
-      <w:r>
-        <w:rPr>
-          <w:rFonts w:ascii="Courier" w:hAnsi="Courier" w:cs="Courier"/>
-          <w:color w:val="2A00FF"/>
-          <w:sz w:val="16"/>
-          <w:szCs w:val="16"/>
-        </w:rPr>
-        <w:t xml:space="preserve"> [ {\n"</w:t>
+        <w:t>"      \"level-3\" : [ {\n"</w:t>
       </w:r>
     </w:p>
     <w:p>
@@ -1113,27 +1063,7 @@
           <w:sz w:val="16"/>
           <w:szCs w:val="16"/>
         </w:rPr>
-        <w:t>"        \"integer-value\</w:t>
-      </w:r>
-      <w:proofErr w:type="gramStart"/>
-      <w:r>
-        <w:rPr>
-          <w:rFonts w:ascii="Courier" w:hAnsi="Courier" w:cs="Courier"/>
-          <w:color w:val="2A00FF"/>
-          <w:sz w:val="16"/>
-          <w:szCs w:val="16"/>
-        </w:rPr>
-        <w:t>" :</w:t>
-      </w:r>
-      <w:proofErr w:type="gramEnd"/>
-      <w:r>
-        <w:rPr>
-          <w:rFonts w:ascii="Courier" w:hAnsi="Courier" w:cs="Courier"/>
-          <w:color w:val="2A00FF"/>
-          <w:sz w:val="16"/>
-          <w:szCs w:val="16"/>
-        </w:rPr>
-        <w:t xml:space="preserve"> 10,\n"</w:t>
+        <w:t>"        \"integer-value\" : 10,\n"</w:t>
       </w:r>
     </w:p>
     <w:p>
@@ -1173,27 +1103,7 @@
           <w:sz w:val="16"/>
           <w:szCs w:val="16"/>
         </w:rPr>
-        <w:t>"        \"jsonString\</w:t>
-      </w:r>
-      <w:proofErr w:type="gramStart"/>
-      <w:r>
-        <w:rPr>
-          <w:rFonts w:ascii="Courier" w:hAnsi="Courier" w:cs="Courier"/>
-          <w:color w:val="2A00FF"/>
-          <w:sz w:val="16"/>
-          <w:szCs w:val="16"/>
-        </w:rPr>
-        <w:t>" :</w:t>
-      </w:r>
-      <w:proofErr w:type="gramEnd"/>
-      <w:r>
-        <w:rPr>
-          <w:rFonts w:ascii="Courier" w:hAnsi="Courier" w:cs="Courier"/>
-          <w:color w:val="2A00FF"/>
-          <w:sz w:val="16"/>
-          <w:szCs w:val="16"/>
-        </w:rPr>
-        <w:t xml:space="preserve"> {\n"</w:t>
+        <w:t>"        \"jsonString\" : {\n"</w:t>
       </w:r>
     </w:p>
     <w:p>
@@ -1225,27 +1135,7 @@
           <w:sz w:val="16"/>
           <w:szCs w:val="16"/>
         </w:rPr>
-        <w:t>"          \"a1\</w:t>
-      </w:r>
-      <w:proofErr w:type="gramStart"/>
-      <w:r>
-        <w:rPr>
-          <w:rFonts w:ascii="Courier" w:hAnsi="Courier" w:cs="Courier"/>
-          <w:color w:val="2A00FF"/>
-          <w:sz w:val="16"/>
-          <w:szCs w:val="16"/>
-        </w:rPr>
-        <w:t>" :</w:t>
-      </w:r>
-      <w:proofErr w:type="gramEnd"/>
-      <w:r>
-        <w:rPr>
-          <w:rFonts w:ascii="Courier" w:hAnsi="Courier" w:cs="Courier"/>
-          <w:color w:val="2A00FF"/>
-          <w:sz w:val="16"/>
-          <w:szCs w:val="16"/>
-        </w:rPr>
-        <w:t xml:space="preserve"> \"v1\"\n"</w:t>
+        <w:t>"          \"a1\" : \"v1\"\n"</w:t>
       </w:r>
     </w:p>
     <w:p>
@@ -1357,27 +1247,7 @@
           <w:sz w:val="16"/>
           <w:szCs w:val="16"/>
         </w:rPr>
-        <w:t>\"level-1\</w:t>
-      </w:r>
-      <w:proofErr w:type="gramStart"/>
-      <w:r>
-        <w:rPr>
-          <w:rFonts w:ascii="Courier" w:hAnsi="Courier" w:cs="Courier"/>
-          <w:color w:val="2A00FF"/>
-          <w:sz w:val="16"/>
-          <w:szCs w:val="16"/>
-        </w:rPr>
-        <w:t>" :</w:t>
-      </w:r>
-      <w:proofErr w:type="gramEnd"/>
-      <w:r>
-        <w:rPr>
-          <w:rFonts w:ascii="Courier" w:hAnsi="Courier" w:cs="Courier"/>
-          <w:color w:val="2A00FF"/>
-          <w:sz w:val="16"/>
-          <w:szCs w:val="16"/>
-        </w:rPr>
-        <w:t xml:space="preserve"> {</w:t>
+        <w:t>\"level-1\" : {</w:t>
       </w:r>
     </w:p>
     <w:p>
@@ -1408,27 +1278,7 @@
           <w:sz w:val="16"/>
           <w:szCs w:val="16"/>
         </w:rPr>
-        <w:t xml:space="preserve">  \"level-2\</w:t>
-      </w:r>
-      <w:proofErr w:type="gramStart"/>
-      <w:r>
-        <w:rPr>
-          <w:rFonts w:ascii="Courier" w:hAnsi="Courier" w:cs="Courier"/>
-          <w:color w:val="2A00FF"/>
-          <w:sz w:val="16"/>
-          <w:szCs w:val="16"/>
-        </w:rPr>
-        <w:t>" :</w:t>
-      </w:r>
-      <w:proofErr w:type="gramEnd"/>
-      <w:r>
-        <w:rPr>
-          <w:rFonts w:ascii="Courier" w:hAnsi="Courier" w:cs="Courier"/>
-          <w:color w:val="2A00FF"/>
-          <w:sz w:val="16"/>
-          <w:szCs w:val="16"/>
-        </w:rPr>
-        <w:t xml:space="preserve"> [ {</w:t>
+        <w:t xml:space="preserve">  \"level-2\" : [ {</w:t>
       </w:r>
     </w:p>
     <w:p>
@@ -1468,27 +1318,7 @@
           <w:sz w:val="16"/>
           <w:szCs w:val="16"/>
         </w:rPr>
-        <w:t>\"id\</w:t>
-      </w:r>
-      <w:proofErr w:type="gramStart"/>
-      <w:r>
-        <w:rPr>
-          <w:rFonts w:ascii="Courier" w:hAnsi="Courier" w:cs="Courier"/>
-          <w:color w:val="2A00FF"/>
-          <w:sz w:val="16"/>
-          <w:szCs w:val="16"/>
-        </w:rPr>
-        <w:t>" :</w:t>
-      </w:r>
-      <w:proofErr w:type="gramEnd"/>
-      <w:r>
-        <w:rPr>
-          <w:rFonts w:ascii="Courier" w:hAnsi="Courier" w:cs="Courier"/>
-          <w:color w:val="2A00FF"/>
-          <w:sz w:val="16"/>
-          <w:szCs w:val="16"/>
-        </w:rPr>
-        <w:t xml:space="preserve"> \"abc\",</w:t>
+        <w:t>\"id\" : \"abc\",</w:t>
       </w:r>
     </w:p>
     <w:p>
@@ -1528,27 +1358,7 @@
           <w:sz w:val="16"/>
           <w:szCs w:val="16"/>
         </w:rPr>
-        <w:t>\"level-3\</w:t>
-      </w:r>
-      <w:proofErr w:type="gramStart"/>
-      <w:r>
-        <w:rPr>
-          <w:rFonts w:ascii="Courier" w:hAnsi="Courier" w:cs="Courier"/>
-          <w:color w:val="2A00FF"/>
-          <w:sz w:val="16"/>
-          <w:szCs w:val="16"/>
-        </w:rPr>
-        <w:t>" :</w:t>
-      </w:r>
-      <w:proofErr w:type="gramEnd"/>
-      <w:r>
-        <w:rPr>
-          <w:rFonts w:ascii="Courier" w:hAnsi="Courier" w:cs="Courier"/>
-          <w:color w:val="2A00FF"/>
-          <w:sz w:val="16"/>
-          <w:szCs w:val="16"/>
-        </w:rPr>
-        <w:t xml:space="preserve"> [ {</w:t>
+        <w:t>\"level-3\" : [ {</w:t>
       </w:r>
     </w:p>
     <w:p>
@@ -1588,27 +1398,7 @@
           <w:sz w:val="16"/>
           <w:szCs w:val="16"/>
         </w:rPr>
-        <w:t>\"integer-value\</w:t>
-      </w:r>
-      <w:proofErr w:type="gramStart"/>
-      <w:r>
-        <w:rPr>
-          <w:rFonts w:ascii="Courier" w:hAnsi="Courier" w:cs="Courier"/>
-          <w:color w:val="2A00FF"/>
-          <w:sz w:val="16"/>
-          <w:szCs w:val="16"/>
-        </w:rPr>
-        <w:t>" :</w:t>
-      </w:r>
-      <w:proofErr w:type="gramEnd"/>
-      <w:r>
-        <w:rPr>
-          <w:rFonts w:ascii="Courier" w:hAnsi="Courier" w:cs="Courier"/>
-          <w:color w:val="2A00FF"/>
-          <w:sz w:val="16"/>
-          <w:szCs w:val="16"/>
-        </w:rPr>
-        <w:t xml:space="preserve"> 10,</w:t>
+        <w:t>\"integer-value\" : 10,</w:t>
       </w:r>
     </w:p>
     <w:p>
@@ -1648,27 +1438,7 @@
           <w:sz w:val="16"/>
           <w:szCs w:val="16"/>
         </w:rPr>
-        <w:t>\"float_val\</w:t>
-      </w:r>
-      <w:proofErr w:type="gramStart"/>
-      <w:r>
-        <w:rPr>
-          <w:rFonts w:ascii="Courier" w:hAnsi="Courier" w:cs="Courier"/>
-          <w:color w:val="2A00FF"/>
-          <w:sz w:val="16"/>
-          <w:szCs w:val="16"/>
-        </w:rPr>
-        <w:t>" :</w:t>
-      </w:r>
-      <w:proofErr w:type="gramEnd"/>
-      <w:r>
-        <w:rPr>
-          <w:rFonts w:ascii="Courier" w:hAnsi="Courier" w:cs="Courier"/>
-          <w:color w:val="2A00FF"/>
-          <w:sz w:val="16"/>
-          <w:szCs w:val="16"/>
-        </w:rPr>
-        <w:t xml:space="preserve"> 1.1,</w:t>
+        <w:t>\"float_val\" : 1.1,</w:t>
       </w:r>
     </w:p>
     <w:p>
@@ -1709,27 +1479,7 @@
           <w:sz w:val="16"/>
           <w:szCs w:val="16"/>
         </w:rPr>
-        <w:t>\"double_val\</w:t>
-      </w:r>
-      <w:proofErr w:type="gramStart"/>
-      <w:r>
-        <w:rPr>
-          <w:rFonts w:ascii="Courier" w:hAnsi="Courier" w:cs="Courier"/>
-          <w:color w:val="2A00FF"/>
-          <w:sz w:val="16"/>
-          <w:szCs w:val="16"/>
-        </w:rPr>
-        <w:t>" :</w:t>
-      </w:r>
-      <w:proofErr w:type="gramEnd"/>
-      <w:r>
-        <w:rPr>
-          <w:rFonts w:ascii="Courier" w:hAnsi="Courier" w:cs="Courier"/>
-          <w:color w:val="2A00FF"/>
-          <w:sz w:val="16"/>
-          <w:szCs w:val="16"/>
-        </w:rPr>
-        <w:t xml:space="preserve"> 1.2</w:t>
+        <w:t>\"double_val\" : 1.2</w:t>
       </w:r>
     </w:p>
     <w:p>
@@ -1838,18 +1588,10 @@
         <w:t>You have to escape the double quotas wi</w:t>
       </w:r>
       <w:r>
-        <w:t xml:space="preserve">thin the content and it needs </w:t>
-      </w:r>
-      <w:proofErr w:type="gramStart"/>
-      <w:r>
-        <w:t>a</w:t>
-      </w:r>
-      <w:r>
-        <w:t xml:space="preserve"> double quotas</w:t>
-      </w:r>
-      <w:proofErr w:type="gramEnd"/>
-      <w:r>
-        <w:t xml:space="preserve"> at the start and the end.</w:t>
+        <w:t>thin the content and it needs a</w:t>
+      </w:r>
+      <w:r>
+        <w:t xml:space="preserve"> double quotas at the start and the end.</w:t>
       </w:r>
     </w:p>
     <w:p>
@@ -1868,16 +1610,13 @@
           <w:rFonts w:ascii="Courier New" w:hAnsi="Courier New" w:cs="Courier New"/>
         </w:rPr>
       </w:pPr>
-      <w:proofErr w:type="gramStart"/>
       <w:r>
         <w:rPr>
           <w:rFonts w:ascii="Courier New" w:hAnsi="Courier New" w:cs="Courier New"/>
         </w:rPr>
         <w:t>context.json</w:t>
       </w:r>
-      <w:proofErr w:type="gramEnd"/>
-    </w:p>
-    <w:p/>
+    </w:p>
     <w:p/>
     <w:p>
       <w:pPr>
@@ -1955,36 +1694,16 @@
           <w:sz w:val="16"/>
           <w:szCs w:val="16"/>
         </w:rPr>
-        <w:t>"level-1</w:t>
-      </w:r>
-      <w:proofErr w:type="gramStart"/>
-      <w:r>
-        <w:rPr>
-          <w:rFonts w:ascii="Courier" w:hAnsi="Courier" w:cs="Courier"/>
-          <w:color w:val="2A00FF"/>
-          <w:sz w:val="16"/>
-          <w:szCs w:val="16"/>
-        </w:rPr>
-        <w:t>"</w:t>
-      </w:r>
-      <w:r>
-        <w:rPr>
-          <w:rFonts w:ascii="Courier" w:hAnsi="Courier" w:cs="Courier"/>
-          <w:color w:val="000000"/>
-          <w:sz w:val="16"/>
-          <w:szCs w:val="16"/>
-        </w:rPr>
-        <w:t xml:space="preserve"> :</w:t>
-      </w:r>
-      <w:proofErr w:type="gramEnd"/>
-      <w:r>
-        <w:rPr>
-          <w:rFonts w:ascii="Courier" w:hAnsi="Courier" w:cs="Courier"/>
-          <w:color w:val="000000"/>
-          <w:sz w:val="16"/>
-          <w:szCs w:val="16"/>
-        </w:rPr>
-        <w:t xml:space="preserve"> {</w:t>
+        <w:t>"level-1"</w:t>
+      </w:r>
+      <w:r>
+        <w:rPr>
+          <w:rFonts w:ascii="Courier" w:hAnsi="Courier" w:cs="Courier"/>
+          <w:color w:val="000000"/>
+          <w:sz w:val="16"/>
+          <w:szCs w:val="16"/>
+        </w:rPr>
+        <w:t xml:space="preserve"> : {</w:t>
       </w:r>
     </w:p>
     <w:p>
@@ -2015,36 +1734,16 @@
           <w:sz w:val="16"/>
           <w:szCs w:val="16"/>
         </w:rPr>
-        <w:t>"level-2</w:t>
-      </w:r>
-      <w:proofErr w:type="gramStart"/>
-      <w:r>
-        <w:rPr>
-          <w:rFonts w:ascii="Courier" w:hAnsi="Courier" w:cs="Courier"/>
-          <w:color w:val="2A00FF"/>
-          <w:sz w:val="16"/>
-          <w:szCs w:val="16"/>
-        </w:rPr>
-        <w:t>"</w:t>
-      </w:r>
-      <w:r>
-        <w:rPr>
-          <w:rFonts w:ascii="Courier" w:hAnsi="Courier" w:cs="Courier"/>
-          <w:color w:val="000000"/>
-          <w:sz w:val="16"/>
-          <w:szCs w:val="16"/>
-        </w:rPr>
-        <w:t xml:space="preserve"> :</w:t>
-      </w:r>
-      <w:proofErr w:type="gramEnd"/>
-      <w:r>
-        <w:rPr>
-          <w:rFonts w:ascii="Courier" w:hAnsi="Courier" w:cs="Courier"/>
-          <w:color w:val="000000"/>
-          <w:sz w:val="16"/>
-          <w:szCs w:val="16"/>
-        </w:rPr>
-        <w:t xml:space="preserve"> [ {</w:t>
+        <w:t>"level-2"</w:t>
+      </w:r>
+      <w:r>
+        <w:rPr>
+          <w:rFonts w:ascii="Courier" w:hAnsi="Courier" w:cs="Courier"/>
+          <w:color w:val="000000"/>
+          <w:sz w:val="16"/>
+          <w:szCs w:val="16"/>
+        </w:rPr>
+        <w:t xml:space="preserve"> : [ {</w:t>
       </w:r>
     </w:p>
     <w:p>
@@ -2075,36 +1774,16 @@
           <w:sz w:val="16"/>
           <w:szCs w:val="16"/>
         </w:rPr>
-        <w:t>"id</w:t>
-      </w:r>
-      <w:proofErr w:type="gramStart"/>
-      <w:r>
-        <w:rPr>
-          <w:rFonts w:ascii="Courier" w:hAnsi="Courier" w:cs="Courier"/>
-          <w:color w:val="2A00FF"/>
-          <w:sz w:val="16"/>
-          <w:szCs w:val="16"/>
-        </w:rPr>
-        <w:t>"</w:t>
-      </w:r>
-      <w:r>
-        <w:rPr>
-          <w:rFonts w:ascii="Courier" w:hAnsi="Courier" w:cs="Courier"/>
-          <w:color w:val="000000"/>
-          <w:sz w:val="16"/>
-          <w:szCs w:val="16"/>
-        </w:rPr>
-        <w:t xml:space="preserve"> :</w:t>
-      </w:r>
-      <w:proofErr w:type="gramEnd"/>
-      <w:r>
-        <w:rPr>
-          <w:rFonts w:ascii="Courier" w:hAnsi="Courier" w:cs="Courier"/>
-          <w:color w:val="000000"/>
-          <w:sz w:val="16"/>
-          <w:szCs w:val="16"/>
-        </w:rPr>
-        <w:t xml:space="preserve"> </w:t>
+        <w:t>"id"</w:t>
+      </w:r>
+      <w:r>
+        <w:rPr>
+          <w:rFonts w:ascii="Courier" w:hAnsi="Courier" w:cs="Courier"/>
+          <w:color w:val="000000"/>
+          <w:sz w:val="16"/>
+          <w:szCs w:val="16"/>
+        </w:rPr>
+        <w:t xml:space="preserve"> : </w:t>
       </w:r>
       <w:r>
         <w:rPr>
@@ -2153,36 +1832,16 @@
           <w:sz w:val="16"/>
           <w:szCs w:val="16"/>
         </w:rPr>
-        <w:t>"level-3</w:t>
-      </w:r>
-      <w:proofErr w:type="gramStart"/>
-      <w:r>
-        <w:rPr>
-          <w:rFonts w:ascii="Courier" w:hAnsi="Courier" w:cs="Courier"/>
-          <w:color w:val="2A00FF"/>
-          <w:sz w:val="16"/>
-          <w:szCs w:val="16"/>
-        </w:rPr>
-        <w:t>"</w:t>
-      </w:r>
-      <w:r>
-        <w:rPr>
-          <w:rFonts w:ascii="Courier" w:hAnsi="Courier" w:cs="Courier"/>
-          <w:color w:val="000000"/>
-          <w:sz w:val="16"/>
-          <w:szCs w:val="16"/>
-        </w:rPr>
-        <w:t xml:space="preserve"> :</w:t>
-      </w:r>
-      <w:proofErr w:type="gramEnd"/>
-      <w:r>
-        <w:rPr>
-          <w:rFonts w:ascii="Courier" w:hAnsi="Courier" w:cs="Courier"/>
-          <w:color w:val="000000"/>
-          <w:sz w:val="16"/>
-          <w:szCs w:val="16"/>
-        </w:rPr>
-        <w:t xml:space="preserve"> [ {</w:t>
+        <w:t>"level-3"</w:t>
+      </w:r>
+      <w:r>
+        <w:rPr>
+          <w:rFonts w:ascii="Courier" w:hAnsi="Courier" w:cs="Courier"/>
+          <w:color w:val="000000"/>
+          <w:sz w:val="16"/>
+          <w:szCs w:val="16"/>
+        </w:rPr>
+        <w:t xml:space="preserve"> : [ {</w:t>
       </w:r>
     </w:p>
     <w:p>
@@ -2213,36 +1872,16 @@
           <w:sz w:val="16"/>
           <w:szCs w:val="16"/>
         </w:rPr>
-        <w:t>"integer-value</w:t>
-      </w:r>
-      <w:proofErr w:type="gramStart"/>
-      <w:r>
-        <w:rPr>
-          <w:rFonts w:ascii="Courier" w:hAnsi="Courier" w:cs="Courier"/>
-          <w:color w:val="2A00FF"/>
-          <w:sz w:val="16"/>
-          <w:szCs w:val="16"/>
-        </w:rPr>
-        <w:t>"</w:t>
-      </w:r>
-      <w:r>
-        <w:rPr>
-          <w:rFonts w:ascii="Courier" w:hAnsi="Courier" w:cs="Courier"/>
-          <w:color w:val="000000"/>
-          <w:sz w:val="16"/>
-          <w:szCs w:val="16"/>
-        </w:rPr>
-        <w:t xml:space="preserve"> :</w:t>
-      </w:r>
-      <w:proofErr w:type="gramEnd"/>
-      <w:r>
-        <w:rPr>
-          <w:rFonts w:ascii="Courier" w:hAnsi="Courier" w:cs="Courier"/>
-          <w:color w:val="000000"/>
-          <w:sz w:val="16"/>
-          <w:szCs w:val="16"/>
-        </w:rPr>
-        <w:t xml:space="preserve"> 10,</w:t>
+        <w:t>"integer-value"</w:t>
+      </w:r>
+      <w:r>
+        <w:rPr>
+          <w:rFonts w:ascii="Courier" w:hAnsi="Courier" w:cs="Courier"/>
+          <w:color w:val="000000"/>
+          <w:sz w:val="16"/>
+          <w:szCs w:val="16"/>
+        </w:rPr>
+        <w:t xml:space="preserve"> : 10,</w:t>
       </w:r>
     </w:p>
     <w:p>
@@ -2273,36 +1912,16 @@
           <w:sz w:val="16"/>
           <w:szCs w:val="16"/>
         </w:rPr>
-        <w:t>"float_val</w:t>
-      </w:r>
-      <w:proofErr w:type="gramStart"/>
-      <w:r>
-        <w:rPr>
-          <w:rFonts w:ascii="Courier" w:hAnsi="Courier" w:cs="Courier"/>
-          <w:color w:val="2A00FF"/>
-          <w:sz w:val="16"/>
-          <w:szCs w:val="16"/>
-        </w:rPr>
-        <w:t>"</w:t>
-      </w:r>
-      <w:r>
-        <w:rPr>
-          <w:rFonts w:ascii="Courier" w:hAnsi="Courier" w:cs="Courier"/>
-          <w:color w:val="000000"/>
-          <w:sz w:val="16"/>
-          <w:szCs w:val="16"/>
-        </w:rPr>
-        <w:t xml:space="preserve"> :</w:t>
-      </w:r>
-      <w:proofErr w:type="gramEnd"/>
-      <w:r>
-        <w:rPr>
-          <w:rFonts w:ascii="Courier" w:hAnsi="Courier" w:cs="Courier"/>
-          <w:color w:val="000000"/>
-          <w:sz w:val="16"/>
-          <w:szCs w:val="16"/>
-        </w:rPr>
-        <w:t xml:space="preserve"> 1.1,</w:t>
+        <w:t>"float_val"</w:t>
+      </w:r>
+      <w:r>
+        <w:rPr>
+          <w:rFonts w:ascii="Courier" w:hAnsi="Courier" w:cs="Courier"/>
+          <w:color w:val="000000"/>
+          <w:sz w:val="16"/>
+          <w:szCs w:val="16"/>
+        </w:rPr>
+        <w:t xml:space="preserve"> : 1.1,</w:t>
       </w:r>
     </w:p>
     <w:p>
@@ -2333,36 +1952,16 @@
           <w:sz w:val="16"/>
           <w:szCs w:val="16"/>
         </w:rPr>
-        <w:t>"double_val</w:t>
-      </w:r>
-      <w:proofErr w:type="gramStart"/>
-      <w:r>
-        <w:rPr>
-          <w:rFonts w:ascii="Courier" w:hAnsi="Courier" w:cs="Courier"/>
-          <w:color w:val="2A00FF"/>
-          <w:sz w:val="16"/>
-          <w:szCs w:val="16"/>
-        </w:rPr>
-        <w:t>"</w:t>
-      </w:r>
-      <w:r>
-        <w:rPr>
-          <w:rFonts w:ascii="Courier" w:hAnsi="Courier" w:cs="Courier"/>
-          <w:color w:val="000000"/>
-          <w:sz w:val="16"/>
-          <w:szCs w:val="16"/>
-        </w:rPr>
-        <w:t xml:space="preserve"> :</w:t>
-      </w:r>
-      <w:proofErr w:type="gramEnd"/>
-      <w:r>
-        <w:rPr>
-          <w:rFonts w:ascii="Courier" w:hAnsi="Courier" w:cs="Courier"/>
-          <w:color w:val="000000"/>
-          <w:sz w:val="16"/>
-          <w:szCs w:val="16"/>
-        </w:rPr>
-        <w:t xml:space="preserve"> 1.2,</w:t>
+        <w:t>"double_val"</w:t>
+      </w:r>
+      <w:r>
+        <w:rPr>
+          <w:rFonts w:ascii="Courier" w:hAnsi="Courier" w:cs="Courier"/>
+          <w:color w:val="000000"/>
+          <w:sz w:val="16"/>
+          <w:szCs w:val="16"/>
+        </w:rPr>
+        <w:t xml:space="preserve"> : 1.2,</w:t>
       </w:r>
     </w:p>
     <w:p>
@@ -2393,36 +1992,16 @@
           <w:sz w:val="16"/>
           <w:szCs w:val="16"/>
         </w:rPr>
-        <w:t>"bigDec_value</w:t>
-      </w:r>
-      <w:proofErr w:type="gramStart"/>
-      <w:r>
-        <w:rPr>
-          <w:rFonts w:ascii="Courier" w:hAnsi="Courier" w:cs="Courier"/>
-          <w:color w:val="2A00FF"/>
-          <w:sz w:val="16"/>
-          <w:szCs w:val="16"/>
-        </w:rPr>
-        <w:t>"</w:t>
-      </w:r>
-      <w:r>
-        <w:rPr>
-          <w:rFonts w:ascii="Courier" w:hAnsi="Courier" w:cs="Courier"/>
-          <w:color w:val="000000"/>
-          <w:sz w:val="16"/>
-          <w:szCs w:val="16"/>
-        </w:rPr>
-        <w:t xml:space="preserve"> :</w:t>
-      </w:r>
-      <w:proofErr w:type="gramEnd"/>
-      <w:r>
-        <w:rPr>
-          <w:rFonts w:ascii="Courier" w:hAnsi="Courier" w:cs="Courier"/>
-          <w:color w:val="000000"/>
-          <w:sz w:val="16"/>
-          <w:szCs w:val="16"/>
-        </w:rPr>
-        <w:t xml:space="preserve"> 1.3,</w:t>
+        <w:t>"bigDec_value"</w:t>
+      </w:r>
+      <w:r>
+        <w:rPr>
+          <w:rFonts w:ascii="Courier" w:hAnsi="Courier" w:cs="Courier"/>
+          <w:color w:val="000000"/>
+          <w:sz w:val="16"/>
+          <w:szCs w:val="16"/>
+        </w:rPr>
+        <w:t xml:space="preserve"> : 1.3,</w:t>
       </w:r>
     </w:p>
     <w:p>
@@ -2444,7 +2023,6 @@
           <w:sz w:val="16"/>
           <w:szCs w:val="16"/>
         </w:rPr>
-        <w:lastRenderedPageBreak/>
         <w:t xml:space="preserve">        </w:t>
       </w:r>
       <w:r>
@@ -2454,36 +2032,16 @@
           <w:sz w:val="16"/>
           <w:szCs w:val="16"/>
         </w:rPr>
-        <w:t>"bool_val</w:t>
-      </w:r>
-      <w:proofErr w:type="gramStart"/>
-      <w:r>
-        <w:rPr>
-          <w:rFonts w:ascii="Courier" w:hAnsi="Courier" w:cs="Courier"/>
-          <w:color w:val="2A00FF"/>
-          <w:sz w:val="16"/>
-          <w:szCs w:val="16"/>
-        </w:rPr>
-        <w:t>"</w:t>
-      </w:r>
-      <w:r>
-        <w:rPr>
-          <w:rFonts w:ascii="Courier" w:hAnsi="Courier" w:cs="Courier"/>
-          <w:color w:val="000000"/>
-          <w:sz w:val="16"/>
-          <w:szCs w:val="16"/>
-        </w:rPr>
-        <w:t xml:space="preserve"> :</w:t>
-      </w:r>
-      <w:proofErr w:type="gramEnd"/>
-      <w:r>
-        <w:rPr>
-          <w:rFonts w:ascii="Courier" w:hAnsi="Courier" w:cs="Courier"/>
-          <w:color w:val="000000"/>
-          <w:sz w:val="16"/>
-          <w:szCs w:val="16"/>
-        </w:rPr>
-        <w:t xml:space="preserve"> </w:t>
+        <w:t>"bool_val"</w:t>
+      </w:r>
+      <w:r>
+        <w:rPr>
+          <w:rFonts w:ascii="Courier" w:hAnsi="Courier" w:cs="Courier"/>
+          <w:color w:val="000000"/>
+          <w:sz w:val="16"/>
+          <w:szCs w:val="16"/>
+        </w:rPr>
+        <w:t xml:space="preserve"> : </w:t>
       </w:r>
       <w:r>
         <w:rPr>
@@ -2534,36 +2092,16 @@
           <w:sz w:val="16"/>
           <w:szCs w:val="16"/>
         </w:rPr>
-        <w:t>"date_val</w:t>
-      </w:r>
-      <w:proofErr w:type="gramStart"/>
-      <w:r>
-        <w:rPr>
-          <w:rFonts w:ascii="Courier" w:hAnsi="Courier" w:cs="Courier"/>
-          <w:color w:val="2A00FF"/>
-          <w:sz w:val="16"/>
-          <w:szCs w:val="16"/>
-        </w:rPr>
-        <w:t>"</w:t>
-      </w:r>
-      <w:r>
-        <w:rPr>
-          <w:rFonts w:ascii="Courier" w:hAnsi="Courier" w:cs="Courier"/>
-          <w:color w:val="000000"/>
-          <w:sz w:val="16"/>
-          <w:szCs w:val="16"/>
-        </w:rPr>
-        <w:t xml:space="preserve"> :</w:t>
-      </w:r>
-      <w:proofErr w:type="gramEnd"/>
-      <w:r>
-        <w:rPr>
-          <w:rFonts w:ascii="Courier" w:hAnsi="Courier" w:cs="Courier"/>
-          <w:color w:val="000000"/>
-          <w:sz w:val="16"/>
-          <w:szCs w:val="16"/>
-        </w:rPr>
-        <w:t xml:space="preserve"> </w:t>
+        <w:t>"date_val"</w:t>
+      </w:r>
+      <w:r>
+        <w:rPr>
+          <w:rFonts w:ascii="Courier" w:hAnsi="Courier" w:cs="Courier"/>
+          <w:color w:val="000000"/>
+          <w:sz w:val="16"/>
+          <w:szCs w:val="16"/>
+        </w:rPr>
+        <w:t xml:space="preserve"> : </w:t>
       </w:r>
       <w:r>
         <w:rPr>
@@ -2612,36 +2150,16 @@
           <w:sz w:val="16"/>
           <w:szCs w:val="16"/>
         </w:rPr>
-        <w:t>"jsonString</w:t>
-      </w:r>
-      <w:proofErr w:type="gramStart"/>
-      <w:r>
-        <w:rPr>
-          <w:rFonts w:ascii="Courier" w:hAnsi="Courier" w:cs="Courier"/>
-          <w:color w:val="2A00FF"/>
-          <w:sz w:val="16"/>
-          <w:szCs w:val="16"/>
-        </w:rPr>
-        <w:t>"</w:t>
-      </w:r>
-      <w:r>
-        <w:rPr>
-          <w:rFonts w:ascii="Courier" w:hAnsi="Courier" w:cs="Courier"/>
-          <w:color w:val="000000"/>
-          <w:sz w:val="16"/>
-          <w:szCs w:val="16"/>
-        </w:rPr>
-        <w:t xml:space="preserve"> :</w:t>
-      </w:r>
-      <w:proofErr w:type="gramEnd"/>
-      <w:r>
-        <w:rPr>
-          <w:rFonts w:ascii="Courier" w:hAnsi="Courier" w:cs="Courier"/>
-          <w:color w:val="000000"/>
-          <w:sz w:val="16"/>
-          <w:szCs w:val="16"/>
-        </w:rPr>
-        <w:t xml:space="preserve"> {</w:t>
+        <w:t>"jsonString"</w:t>
+      </w:r>
+      <w:r>
+        <w:rPr>
+          <w:rFonts w:ascii="Courier" w:hAnsi="Courier" w:cs="Courier"/>
+          <w:color w:val="000000"/>
+          <w:sz w:val="16"/>
+          <w:szCs w:val="16"/>
+        </w:rPr>
+        <w:t xml:space="preserve"> : {</w:t>
       </w:r>
     </w:p>
     <w:p>
@@ -2672,36 +2190,16 @@
           <w:sz w:val="16"/>
           <w:szCs w:val="16"/>
         </w:rPr>
-        <w:t>"a1</w:t>
-      </w:r>
-      <w:proofErr w:type="gramStart"/>
-      <w:r>
-        <w:rPr>
-          <w:rFonts w:ascii="Courier" w:hAnsi="Courier" w:cs="Courier"/>
-          <w:color w:val="2A00FF"/>
-          <w:sz w:val="16"/>
-          <w:szCs w:val="16"/>
-        </w:rPr>
-        <w:t>"</w:t>
-      </w:r>
-      <w:r>
-        <w:rPr>
-          <w:rFonts w:ascii="Courier" w:hAnsi="Courier" w:cs="Courier"/>
-          <w:color w:val="000000"/>
-          <w:sz w:val="16"/>
-          <w:szCs w:val="16"/>
-        </w:rPr>
-        <w:t xml:space="preserve"> :</w:t>
-      </w:r>
-      <w:proofErr w:type="gramEnd"/>
-      <w:r>
-        <w:rPr>
-          <w:rFonts w:ascii="Courier" w:hAnsi="Courier" w:cs="Courier"/>
-          <w:color w:val="000000"/>
-          <w:sz w:val="16"/>
-          <w:szCs w:val="16"/>
-        </w:rPr>
-        <w:t xml:space="preserve"> </w:t>
+        <w:t>"a1"</w:t>
+      </w:r>
+      <w:r>
+        <w:rPr>
+          <w:rFonts w:ascii="Courier" w:hAnsi="Courier" w:cs="Courier"/>
+          <w:color w:val="000000"/>
+          <w:sz w:val="16"/>
+          <w:szCs w:val="16"/>
+        </w:rPr>
+        <w:t xml:space="preserve"> : </w:t>
       </w:r>
       <w:r>
         <w:rPr>
@@ -2732,6 +2230,7 @@
           <w:sz w:val="16"/>
           <w:szCs w:val="16"/>
         </w:rPr>
+        <w:lastRenderedPageBreak/>
         <w:t xml:space="preserve">        },</w:t>
       </w:r>
     </w:p>
@@ -3988,7 +3487,2688 @@
       </w:r>
     </w:p>
     <w:p/>
+    <w:p>
+      <w:pPr>
+        <w:widowControl/>
+        <w:suppressAutoHyphens w:val="0"/>
+      </w:pPr>
+      <w:r>
+        <w:br w:type="page"/>
+      </w:r>
+    </w:p>
+    <w:p>
+      <w:pPr>
+        <w:pStyle w:val="Heading2"/>
+      </w:pPr>
+      <w:r>
+        <w:lastRenderedPageBreak/>
+        <w:t>Scenario: Reading document with multiple nested arrays</w:t>
+      </w:r>
+    </w:p>
+    <w:p>
+      <w:r>
+        <w:t>The goal is to have values from the higher levels and the details of the lowest levels in one flow.</w:t>
+      </w:r>
+    </w:p>
+    <w:p>
+      <w:r>
+        <w:t xml:space="preserve">There are 2 multile ways: This scenario describes the way by addressing the objects. </w:t>
+      </w:r>
+    </w:p>
+    <w:p>
+      <w:r>
+        <w:rPr>
+          <w:rFonts w:ascii="Courier" w:hAnsi="Courier" w:cs="Courier"/>
+          <w:noProof/>
+          <w:color w:val="000000"/>
+          <w:sz w:val="16"/>
+          <w:szCs w:val="16"/>
+          <w:lang w:eastAsia="en-US"/>
+        </w:rPr>
+        <mc:AlternateContent>
+          <mc:Choice Requires="wps">
+            <w:drawing>
+              <wp:anchor distT="0" distB="0" distL="114300" distR="114300" simplePos="0" relativeHeight="251659264" behindDoc="0" locked="0" layoutInCell="1" allowOverlap="1" wp14:anchorId="26816DDA" wp14:editId="4AEA73AF">
+                <wp:simplePos x="0" y="0"/>
+                <wp:positionH relativeFrom="column">
+                  <wp:posOffset>3162300</wp:posOffset>
+                </wp:positionH>
+                <wp:positionV relativeFrom="paragraph">
+                  <wp:posOffset>130175</wp:posOffset>
+                </wp:positionV>
+                <wp:extent cx="3110230" cy="3460750"/>
+                <wp:effectExtent l="0" t="0" r="0" b="0"/>
+                <wp:wrapSquare wrapText="bothSides"/>
+                <wp:docPr id="12" name="Text Box 12"/>
+                <wp:cNvGraphicFramePr/>
+                <a:graphic xmlns:a="http://schemas.openxmlformats.org/drawingml/2006/main">
+                  <a:graphicData uri="http://schemas.microsoft.com/office/word/2010/wordprocessingShape">
+                    <wps:wsp>
+                      <wps:cNvSpPr txBox="1"/>
+                      <wps:spPr>
+                        <a:xfrm>
+                          <a:off x="0" y="0"/>
+                          <a:ext cx="3110230" cy="3460750"/>
+                        </a:xfrm>
+                        <a:prstGeom prst="rect">
+                          <a:avLst/>
+                        </a:prstGeom>
+                        <a:noFill/>
+                        <a:ln>
+                          <a:noFill/>
+                        </a:ln>
+                        <a:effectLst/>
+                      </wps:spPr>
+                      <wps:style>
+                        <a:lnRef idx="0">
+                          <a:schemeClr val="accent1"/>
+                        </a:lnRef>
+                        <a:fillRef idx="0">
+                          <a:schemeClr val="accent1"/>
+                        </a:fillRef>
+                        <a:effectRef idx="0">
+                          <a:schemeClr val="accent1"/>
+                        </a:effectRef>
+                        <a:fontRef idx="minor">
+                          <a:schemeClr val="dk1"/>
+                        </a:fontRef>
+                      </wps:style>
+                      <wps:txbx>
+                        <w:txbxContent>
+                          <w:p>
+                            <w:pPr>
+                              <w:widowControl/>
+                              <w:suppressAutoHyphens w:val="0"/>
+                              <w:rPr>
+                                <w:b/>
+                              </w:rPr>
+                            </w:pPr>
+                            <w:r>
+                              <w:rPr>
+                                <w:b/>
+                              </w:rPr>
+                              <w:t>… and here the desired output:</w:t>
+                            </w:r>
+                          </w:p>
+                          <w:p>
+                            <w:pPr>
+                              <w:widowControl/>
+                              <w:suppressAutoHyphens w:val="0"/>
+                            </w:pPr>
+                          </w:p>
+                          <w:p>
+                            <w:pPr>
+                              <w:suppressAutoHyphens w:val="0"/>
+                              <w:autoSpaceDE w:val="0"/>
+                              <w:autoSpaceDN w:val="0"/>
+                              <w:adjustRightInd w:val="0"/>
+                              <w:rPr>
+                                <w:rFonts w:ascii="Courier" w:hAnsi="Courier" w:cs="Courier"/>
+                              </w:rPr>
+                            </w:pPr>
+                            <w:r>
+                              <w:rPr>
+                                <w:rFonts w:ascii="Courier" w:hAnsi="Courier" w:cs="Courier"/>
+                              </w:rPr>
+                              <w:t>header        |group_header |item_key</w:t>
+                            </w:r>
+                          </w:p>
+                          <w:p>
+                            <w:pPr>
+                              <w:widowControl/>
+                              <w:suppressAutoHyphens w:val="0"/>
+                            </w:pPr>
+                            <w:r>
+                              <w:t>-----------------------------------</w:t>
+                            </w:r>
+                            <w:r>
+                              <w:t>-------------------------------</w:t>
+                            </w:r>
+                          </w:p>
+                          <w:p>
+                            <w:pPr>
+                              <w:suppressAutoHyphens w:val="0"/>
+                              <w:autoSpaceDE w:val="0"/>
+                              <w:autoSpaceDN w:val="0"/>
+                              <w:adjustRightInd w:val="0"/>
+                              <w:rPr>
+                                <w:rFonts w:ascii="Courier" w:hAnsi="Courier" w:cs="Courier"/>
+                              </w:rPr>
+                            </w:pPr>
+                            <w:r>
+                              <w:rPr>
+                                <w:rFonts w:ascii="Courier" w:hAnsi="Courier" w:cs="Courier"/>
+                              </w:rPr>
+                              <w:t>global header1|group_header1|1</w:t>
+                            </w:r>
+                          </w:p>
+                          <w:p>
+                            <w:pPr>
+                              <w:suppressAutoHyphens w:val="0"/>
+                              <w:autoSpaceDE w:val="0"/>
+                              <w:autoSpaceDN w:val="0"/>
+                              <w:adjustRightInd w:val="0"/>
+                              <w:rPr>
+                                <w:rFonts w:ascii="Courier" w:hAnsi="Courier" w:cs="Courier"/>
+                              </w:rPr>
+                            </w:pPr>
+                            <w:r>
+                              <w:rPr>
+                                <w:rFonts w:ascii="Courier" w:hAnsi="Courier" w:cs="Courier"/>
+                              </w:rPr>
+                              <w:t>global header1|group_header1|2</w:t>
+                            </w:r>
+                          </w:p>
+                          <w:p>
+                            <w:pPr>
+                              <w:suppressAutoHyphens w:val="0"/>
+                              <w:autoSpaceDE w:val="0"/>
+                              <w:autoSpaceDN w:val="0"/>
+                              <w:adjustRightInd w:val="0"/>
+                              <w:rPr>
+                                <w:rFonts w:ascii="Courier" w:hAnsi="Courier" w:cs="Courier"/>
+                              </w:rPr>
+                            </w:pPr>
+                            <w:r>
+                              <w:rPr>
+                                <w:rFonts w:ascii="Courier" w:hAnsi="Courier" w:cs="Courier"/>
+                              </w:rPr>
+                              <w:t>global header1|group_header1|3</w:t>
+                            </w:r>
+                          </w:p>
+                          <w:p>
+                            <w:pPr>
+                              <w:suppressAutoHyphens w:val="0"/>
+                              <w:autoSpaceDE w:val="0"/>
+                              <w:autoSpaceDN w:val="0"/>
+                              <w:adjustRightInd w:val="0"/>
+                              <w:rPr>
+                                <w:rFonts w:ascii="Courier" w:hAnsi="Courier" w:cs="Courier"/>
+                              </w:rPr>
+                            </w:pPr>
+                            <w:r>
+                              <w:rPr>
+                                <w:rFonts w:ascii="Courier" w:hAnsi="Courier" w:cs="Courier"/>
+                              </w:rPr>
+                              <w:t>global header1|group_header2|1</w:t>
+                            </w:r>
+                          </w:p>
+                          <w:p>
+                            <w:pPr>
+                              <w:suppressAutoHyphens w:val="0"/>
+                              <w:autoSpaceDE w:val="0"/>
+                              <w:autoSpaceDN w:val="0"/>
+                              <w:adjustRightInd w:val="0"/>
+                              <w:rPr>
+                                <w:rFonts w:ascii="Courier" w:hAnsi="Courier" w:cs="Courier"/>
+                              </w:rPr>
+                            </w:pPr>
+                            <w:r>
+                              <w:rPr>
+                                <w:rFonts w:ascii="Courier" w:hAnsi="Courier" w:cs="Courier"/>
+                              </w:rPr>
+                              <w:t>global header1|group_header2|2</w:t>
+                            </w:r>
+                          </w:p>
+                          <w:p>
+                            <w:pPr>
+                              <w:suppressAutoHyphens w:val="0"/>
+                              <w:autoSpaceDE w:val="0"/>
+                              <w:autoSpaceDN w:val="0"/>
+                              <w:adjustRightInd w:val="0"/>
+                              <w:rPr>
+                                <w:rFonts w:ascii="Courier" w:hAnsi="Courier" w:cs="Courier"/>
+                              </w:rPr>
+                            </w:pPr>
+                            <w:r>
+                              <w:rPr>
+                                <w:rFonts w:ascii="Courier" w:hAnsi="Courier" w:cs="Courier"/>
+                              </w:rPr>
+                              <w:t>global header1|group_header2|3</w:t>
+                            </w:r>
+                          </w:p>
+                          <w:p>
+                            <w:pPr>
+                              <w:suppressAutoHyphens w:val="0"/>
+                              <w:autoSpaceDE w:val="0"/>
+                              <w:autoSpaceDN w:val="0"/>
+                              <w:adjustRightInd w:val="0"/>
+                              <w:rPr>
+                                <w:rFonts w:ascii="Courier" w:hAnsi="Courier" w:cs="Courier"/>
+                              </w:rPr>
+                            </w:pPr>
+                            <w:r>
+                              <w:rPr>
+                                <w:rFonts w:ascii="Courier" w:hAnsi="Courier" w:cs="Courier"/>
+                              </w:rPr>
+                              <w:t>global header2|group_header1|1</w:t>
+                            </w:r>
+                          </w:p>
+                          <w:p>
+                            <w:pPr>
+                              <w:suppressAutoHyphens w:val="0"/>
+                              <w:autoSpaceDE w:val="0"/>
+                              <w:autoSpaceDN w:val="0"/>
+                              <w:adjustRightInd w:val="0"/>
+                              <w:rPr>
+                                <w:rFonts w:ascii="Courier" w:hAnsi="Courier" w:cs="Courier"/>
+                              </w:rPr>
+                            </w:pPr>
+                            <w:r>
+                              <w:rPr>
+                                <w:rFonts w:ascii="Courier" w:hAnsi="Courier" w:cs="Courier"/>
+                              </w:rPr>
+                              <w:t>global header2|group_header1|2</w:t>
+                            </w:r>
+                          </w:p>
+                          <w:p>
+                            <w:pPr>
+                              <w:suppressAutoHyphens w:val="0"/>
+                              <w:autoSpaceDE w:val="0"/>
+                              <w:autoSpaceDN w:val="0"/>
+                              <w:adjustRightInd w:val="0"/>
+                              <w:rPr>
+                                <w:rFonts w:ascii="Courier" w:hAnsi="Courier" w:cs="Courier"/>
+                              </w:rPr>
+                            </w:pPr>
+                            <w:r>
+                              <w:rPr>
+                                <w:rFonts w:ascii="Courier" w:hAnsi="Courier" w:cs="Courier"/>
+                              </w:rPr>
+                              <w:t>global header2|group_header1|3</w:t>
+                            </w:r>
+                          </w:p>
+                          <w:p>
+                            <w:pPr>
+                              <w:suppressAutoHyphens w:val="0"/>
+                              <w:autoSpaceDE w:val="0"/>
+                              <w:autoSpaceDN w:val="0"/>
+                              <w:adjustRightInd w:val="0"/>
+                              <w:rPr>
+                                <w:rFonts w:ascii="Courier" w:hAnsi="Courier" w:cs="Courier"/>
+                              </w:rPr>
+                            </w:pPr>
+                            <w:r>
+                              <w:rPr>
+                                <w:rFonts w:ascii="Courier" w:hAnsi="Courier" w:cs="Courier"/>
+                              </w:rPr>
+                              <w:t>global header2|group_header2|1</w:t>
+                            </w:r>
+                          </w:p>
+                          <w:p>
+                            <w:pPr>
+                              <w:suppressAutoHyphens w:val="0"/>
+                              <w:autoSpaceDE w:val="0"/>
+                              <w:autoSpaceDN w:val="0"/>
+                              <w:adjustRightInd w:val="0"/>
+                              <w:rPr>
+                                <w:rFonts w:ascii="Courier" w:hAnsi="Courier" w:cs="Courier"/>
+                              </w:rPr>
+                            </w:pPr>
+                            <w:r>
+                              <w:rPr>
+                                <w:rFonts w:ascii="Courier" w:hAnsi="Courier" w:cs="Courier"/>
+                              </w:rPr>
+                              <w:t>global header2|group_header2|2</w:t>
+                            </w:r>
+                          </w:p>
+                          <w:p>
+                            <w:r>
+                              <w:rPr>
+                                <w:rFonts w:ascii="Courier" w:hAnsi="Courier" w:cs="Courier"/>
+                              </w:rPr>
+                              <w:t>global header2|group_header2|3</w:t>
+                            </w:r>
+                          </w:p>
+                        </w:txbxContent>
+                      </wps:txbx>
+                      <wps:bodyPr rot="0" spcFirstLastPara="0" vertOverflow="overflow" horzOverflow="overflow" vert="horz" wrap="square" lIns="91440" tIns="45720" rIns="91440" bIns="45720" numCol="1" spcCol="0" rtlCol="0" fromWordArt="0" anchor="t" anchorCtr="0" forceAA="0" compatLnSpc="1">
+                        <a:prstTxWarp prst="textNoShape">
+                          <a:avLst/>
+                        </a:prstTxWarp>
+                        <a:noAutofit/>
+                      </wps:bodyPr>
+                    </wps:wsp>
+                  </a:graphicData>
+                </a:graphic>
+                <wp14:sizeRelH relativeFrom="margin">
+                  <wp14:pctWidth>0</wp14:pctWidth>
+                </wp14:sizeRelH>
+              </wp:anchor>
+            </w:drawing>
+          </mc:Choice>
+          <mc:Fallback>
+            <w:pict>
+              <v:shapetype w14:anchorId="26816DDA" id="_x0000_t202" coordsize="21600,21600" o:spt="202" path="m0,0l0,21600,21600,21600,21600,0xe">
+                <v:stroke joinstyle="miter"/>
+                <v:path gradientshapeok="t" o:connecttype="rect"/>
+              </v:shapetype>
+              <v:shape id="Text Box 12" o:spid="_x0000_s1026" type="#_x0000_t202" style="position:absolute;margin-left:249pt;margin-top:10.25pt;width:244.9pt;height:272.5pt;z-index:251659264;visibility:visible;mso-wrap-style:square;mso-width-percent:0;mso-wrap-distance-left:9pt;mso-wrap-distance-top:0;mso-wrap-distance-right:9pt;mso-wrap-distance-bottom:0;mso-position-horizontal:absolute;mso-position-horizontal-relative:text;mso-position-vertical:absolute;mso-position-vertical-relative:text;mso-width-percent:0;mso-width-relative:margin;v-text-anchor:top" o:gfxdata="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" filled="f" stroked="f">
+                <v:textbox>
+                  <w:txbxContent>
+                    <w:p>
+                      <w:pPr>
+                        <w:widowControl/>
+                        <w:suppressAutoHyphens w:val="0"/>
+                        <w:rPr>
+                          <w:b/>
+                        </w:rPr>
+                      </w:pPr>
+                      <w:r>
+                        <w:rPr>
+                          <w:b/>
+                        </w:rPr>
+                        <w:t>… and here the desired output:</w:t>
+                      </w:r>
+                    </w:p>
+                    <w:p>
+                      <w:pPr>
+                        <w:widowControl/>
+                        <w:suppressAutoHyphens w:val="0"/>
+                      </w:pPr>
+                    </w:p>
+                    <w:p>
+                      <w:pPr>
+                        <w:suppressAutoHyphens w:val="0"/>
+                        <w:autoSpaceDE w:val="0"/>
+                        <w:autoSpaceDN w:val="0"/>
+                        <w:adjustRightInd w:val="0"/>
+                        <w:rPr>
+                          <w:rFonts w:ascii="Courier" w:hAnsi="Courier" w:cs="Courier"/>
+                        </w:rPr>
+                      </w:pPr>
+                      <w:r>
+                        <w:rPr>
+                          <w:rFonts w:ascii="Courier" w:hAnsi="Courier" w:cs="Courier"/>
+                        </w:rPr>
+                        <w:t>header        |group_header |item_key</w:t>
+                      </w:r>
+                    </w:p>
+                    <w:p>
+                      <w:pPr>
+                        <w:widowControl/>
+                        <w:suppressAutoHyphens w:val="0"/>
+                      </w:pPr>
+                      <w:r>
+                        <w:t>-----------------------------------</w:t>
+                      </w:r>
+                      <w:r>
+                        <w:t>-------------------------------</w:t>
+                      </w:r>
+                    </w:p>
+                    <w:p>
+                      <w:pPr>
+                        <w:suppressAutoHyphens w:val="0"/>
+                        <w:autoSpaceDE w:val="0"/>
+                        <w:autoSpaceDN w:val="0"/>
+                        <w:adjustRightInd w:val="0"/>
+                        <w:rPr>
+                          <w:rFonts w:ascii="Courier" w:hAnsi="Courier" w:cs="Courier"/>
+                        </w:rPr>
+                      </w:pPr>
+                      <w:r>
+                        <w:rPr>
+                          <w:rFonts w:ascii="Courier" w:hAnsi="Courier" w:cs="Courier"/>
+                        </w:rPr>
+                        <w:t>global header1|group_header1|1</w:t>
+                      </w:r>
+                    </w:p>
+                    <w:p>
+                      <w:pPr>
+                        <w:suppressAutoHyphens w:val="0"/>
+                        <w:autoSpaceDE w:val="0"/>
+                        <w:autoSpaceDN w:val="0"/>
+                        <w:adjustRightInd w:val="0"/>
+                        <w:rPr>
+                          <w:rFonts w:ascii="Courier" w:hAnsi="Courier" w:cs="Courier"/>
+                        </w:rPr>
+                      </w:pPr>
+                      <w:r>
+                        <w:rPr>
+                          <w:rFonts w:ascii="Courier" w:hAnsi="Courier" w:cs="Courier"/>
+                        </w:rPr>
+                        <w:t>global header1|group_header1|2</w:t>
+                      </w:r>
+                    </w:p>
+                    <w:p>
+                      <w:pPr>
+                        <w:suppressAutoHyphens w:val="0"/>
+                        <w:autoSpaceDE w:val="0"/>
+                        <w:autoSpaceDN w:val="0"/>
+                        <w:adjustRightInd w:val="0"/>
+                        <w:rPr>
+                          <w:rFonts w:ascii="Courier" w:hAnsi="Courier" w:cs="Courier"/>
+                        </w:rPr>
+                      </w:pPr>
+                      <w:r>
+                        <w:rPr>
+                          <w:rFonts w:ascii="Courier" w:hAnsi="Courier" w:cs="Courier"/>
+                        </w:rPr>
+                        <w:t>global header1|group_header1|3</w:t>
+                      </w:r>
+                    </w:p>
+                    <w:p>
+                      <w:pPr>
+                        <w:suppressAutoHyphens w:val="0"/>
+                        <w:autoSpaceDE w:val="0"/>
+                        <w:autoSpaceDN w:val="0"/>
+                        <w:adjustRightInd w:val="0"/>
+                        <w:rPr>
+                          <w:rFonts w:ascii="Courier" w:hAnsi="Courier" w:cs="Courier"/>
+                        </w:rPr>
+                      </w:pPr>
+                      <w:r>
+                        <w:rPr>
+                          <w:rFonts w:ascii="Courier" w:hAnsi="Courier" w:cs="Courier"/>
+                        </w:rPr>
+                        <w:t>global header1|group_header2|1</w:t>
+                      </w:r>
+                    </w:p>
+                    <w:p>
+                      <w:pPr>
+                        <w:suppressAutoHyphens w:val="0"/>
+                        <w:autoSpaceDE w:val="0"/>
+                        <w:autoSpaceDN w:val="0"/>
+                        <w:adjustRightInd w:val="0"/>
+                        <w:rPr>
+                          <w:rFonts w:ascii="Courier" w:hAnsi="Courier" w:cs="Courier"/>
+                        </w:rPr>
+                      </w:pPr>
+                      <w:r>
+                        <w:rPr>
+                          <w:rFonts w:ascii="Courier" w:hAnsi="Courier" w:cs="Courier"/>
+                        </w:rPr>
+                        <w:t>global header1|group_header2|2</w:t>
+                      </w:r>
+                    </w:p>
+                    <w:p>
+                      <w:pPr>
+                        <w:suppressAutoHyphens w:val="0"/>
+                        <w:autoSpaceDE w:val="0"/>
+                        <w:autoSpaceDN w:val="0"/>
+                        <w:adjustRightInd w:val="0"/>
+                        <w:rPr>
+                          <w:rFonts w:ascii="Courier" w:hAnsi="Courier" w:cs="Courier"/>
+                        </w:rPr>
+                      </w:pPr>
+                      <w:r>
+                        <w:rPr>
+                          <w:rFonts w:ascii="Courier" w:hAnsi="Courier" w:cs="Courier"/>
+                        </w:rPr>
+                        <w:t>global header1|group_header2|3</w:t>
+                      </w:r>
+                    </w:p>
+                    <w:p>
+                      <w:pPr>
+                        <w:suppressAutoHyphens w:val="0"/>
+                        <w:autoSpaceDE w:val="0"/>
+                        <w:autoSpaceDN w:val="0"/>
+                        <w:adjustRightInd w:val="0"/>
+                        <w:rPr>
+                          <w:rFonts w:ascii="Courier" w:hAnsi="Courier" w:cs="Courier"/>
+                        </w:rPr>
+                      </w:pPr>
+                      <w:r>
+                        <w:rPr>
+                          <w:rFonts w:ascii="Courier" w:hAnsi="Courier" w:cs="Courier"/>
+                        </w:rPr>
+                        <w:t>global header2|group_header1|1</w:t>
+                      </w:r>
+                    </w:p>
+                    <w:p>
+                      <w:pPr>
+                        <w:suppressAutoHyphens w:val="0"/>
+                        <w:autoSpaceDE w:val="0"/>
+                        <w:autoSpaceDN w:val="0"/>
+                        <w:adjustRightInd w:val="0"/>
+                        <w:rPr>
+                          <w:rFonts w:ascii="Courier" w:hAnsi="Courier" w:cs="Courier"/>
+                        </w:rPr>
+                      </w:pPr>
+                      <w:r>
+                        <w:rPr>
+                          <w:rFonts w:ascii="Courier" w:hAnsi="Courier" w:cs="Courier"/>
+                        </w:rPr>
+                        <w:t>global header2|group_header1|2</w:t>
+                      </w:r>
+                    </w:p>
+                    <w:p>
+                      <w:pPr>
+                        <w:suppressAutoHyphens w:val="0"/>
+                        <w:autoSpaceDE w:val="0"/>
+                        <w:autoSpaceDN w:val="0"/>
+                        <w:adjustRightInd w:val="0"/>
+                        <w:rPr>
+                          <w:rFonts w:ascii="Courier" w:hAnsi="Courier" w:cs="Courier"/>
+                        </w:rPr>
+                      </w:pPr>
+                      <w:r>
+                        <w:rPr>
+                          <w:rFonts w:ascii="Courier" w:hAnsi="Courier" w:cs="Courier"/>
+                        </w:rPr>
+                        <w:t>global header2|group_header1|3</w:t>
+                      </w:r>
+                    </w:p>
+                    <w:p>
+                      <w:pPr>
+                        <w:suppressAutoHyphens w:val="0"/>
+                        <w:autoSpaceDE w:val="0"/>
+                        <w:autoSpaceDN w:val="0"/>
+                        <w:adjustRightInd w:val="0"/>
+                        <w:rPr>
+                          <w:rFonts w:ascii="Courier" w:hAnsi="Courier" w:cs="Courier"/>
+                        </w:rPr>
+                      </w:pPr>
+                      <w:r>
+                        <w:rPr>
+                          <w:rFonts w:ascii="Courier" w:hAnsi="Courier" w:cs="Courier"/>
+                        </w:rPr>
+                        <w:t>global header2|group_header2|1</w:t>
+                      </w:r>
+                    </w:p>
+                    <w:p>
+                      <w:pPr>
+                        <w:suppressAutoHyphens w:val="0"/>
+                        <w:autoSpaceDE w:val="0"/>
+                        <w:autoSpaceDN w:val="0"/>
+                        <w:adjustRightInd w:val="0"/>
+                        <w:rPr>
+                          <w:rFonts w:ascii="Courier" w:hAnsi="Courier" w:cs="Courier"/>
+                        </w:rPr>
+                      </w:pPr>
+                      <w:r>
+                        <w:rPr>
+                          <w:rFonts w:ascii="Courier" w:hAnsi="Courier" w:cs="Courier"/>
+                        </w:rPr>
+                        <w:t>global header2|group_header2|2</w:t>
+                      </w:r>
+                    </w:p>
+                    <w:p>
+                      <w:r>
+                        <w:rPr>
+                          <w:rFonts w:ascii="Courier" w:hAnsi="Courier" w:cs="Courier"/>
+                        </w:rPr>
+                        <w:t>global header2|group_header2|3</w:t>
+                      </w:r>
+                    </w:p>
+                  </w:txbxContent>
+                </v:textbox>
+                <w10:wrap type="square"/>
+              </v:shape>
+            </w:pict>
+          </mc:Fallback>
+        </mc:AlternateContent>
+      </w:r>
+      <w:r>
+        <w:t xml:space="preserve"> </w:t>
+      </w:r>
+    </w:p>
+    <w:p>
+      <w:pPr>
+        <w:rPr>
+          <w:b/>
+        </w:rPr>
+      </w:pPr>
+      <w:r>
+        <w:rPr>
+          <w:b/>
+        </w:rPr>
+        <w:t>Here the input:</w:t>
+      </w:r>
+    </w:p>
     <w:p/>
+    <w:p>
+      <w:pPr>
+        <w:suppressAutoHyphens w:val="0"/>
+        <w:autoSpaceDE w:val="0"/>
+        <w:autoSpaceDN w:val="0"/>
+        <w:adjustRightInd w:val="0"/>
+        <w:rPr>
+          <w:rFonts w:ascii="Courier" w:hAnsi="Courier" w:cs="Courier"/>
+          <w:sz w:val="16"/>
+          <w:szCs w:val="16"/>
+        </w:rPr>
+      </w:pPr>
+      <w:r>
+        <w:rPr>
+          <w:rFonts w:ascii="Courier" w:hAnsi="Courier" w:cs="Courier"/>
+          <w:color w:val="000000"/>
+          <w:sz w:val="16"/>
+          <w:szCs w:val="16"/>
+        </w:rPr>
+        <w:t>[</w:t>
+      </w:r>
+    </w:p>
+    <w:p>
+      <w:pPr>
+        <w:suppressAutoHyphens w:val="0"/>
+        <w:autoSpaceDE w:val="0"/>
+        <w:autoSpaceDN w:val="0"/>
+        <w:adjustRightInd w:val="0"/>
+        <w:rPr>
+          <w:rFonts w:ascii="Courier" w:hAnsi="Courier" w:cs="Courier"/>
+          <w:sz w:val="16"/>
+          <w:szCs w:val="16"/>
+        </w:rPr>
+      </w:pPr>
+      <w:r>
+        <w:rPr>
+          <w:rFonts w:ascii="Courier" w:hAnsi="Courier" w:cs="Courier"/>
+          <w:color w:val="000000"/>
+          <w:sz w:val="16"/>
+          <w:szCs w:val="16"/>
+        </w:rPr>
+        <w:t>{</w:t>
+      </w:r>
+    </w:p>
+    <w:p>
+      <w:pPr>
+        <w:suppressAutoHyphens w:val="0"/>
+        <w:autoSpaceDE w:val="0"/>
+        <w:autoSpaceDN w:val="0"/>
+        <w:adjustRightInd w:val="0"/>
+        <w:rPr>
+          <w:rFonts w:ascii="Courier" w:hAnsi="Courier" w:cs="Courier"/>
+          <w:sz w:val="16"/>
+          <w:szCs w:val="16"/>
+        </w:rPr>
+      </w:pPr>
+      <w:r>
+        <w:rPr>
+          <w:rFonts w:ascii="Courier" w:hAnsi="Courier" w:cs="Courier"/>
+          <w:color w:val="000000"/>
+          <w:sz w:val="16"/>
+          <w:szCs w:val="16"/>
+        </w:rPr>
+        <w:t xml:space="preserve">    </w:t>
+      </w:r>
+      <w:r>
+        <w:rPr>
+          <w:rFonts w:ascii="Courier" w:hAnsi="Courier" w:cs="Courier"/>
+          <w:color w:val="2A00FF"/>
+          <w:sz w:val="16"/>
+          <w:szCs w:val="16"/>
+        </w:rPr>
+        <w:t>"header"</w:t>
+      </w:r>
+      <w:r>
+        <w:rPr>
+          <w:rFonts w:ascii="Courier" w:hAnsi="Courier" w:cs="Courier"/>
+          <w:color w:val="000000"/>
+          <w:sz w:val="16"/>
+          <w:szCs w:val="16"/>
+        </w:rPr>
+        <w:t xml:space="preserve">: </w:t>
+      </w:r>
+      <w:r>
+        <w:rPr>
+          <w:rFonts w:ascii="Courier" w:hAnsi="Courier" w:cs="Courier"/>
+          <w:color w:val="2A00FF"/>
+          <w:sz w:val="16"/>
+          <w:szCs w:val="16"/>
+        </w:rPr>
+        <w:t>"global header1"</w:t>
+      </w:r>
+      <w:r>
+        <w:rPr>
+          <w:rFonts w:ascii="Courier" w:hAnsi="Courier" w:cs="Courier"/>
+          <w:color w:val="000000"/>
+          <w:sz w:val="16"/>
+          <w:szCs w:val="16"/>
+        </w:rPr>
+        <w:t>,</w:t>
+      </w:r>
+    </w:p>
+    <w:p>
+      <w:pPr>
+        <w:suppressAutoHyphens w:val="0"/>
+        <w:autoSpaceDE w:val="0"/>
+        <w:autoSpaceDN w:val="0"/>
+        <w:adjustRightInd w:val="0"/>
+        <w:rPr>
+          <w:rFonts w:ascii="Courier" w:hAnsi="Courier" w:cs="Courier"/>
+          <w:sz w:val="16"/>
+          <w:szCs w:val="16"/>
+        </w:rPr>
+      </w:pPr>
+      <w:r>
+        <w:rPr>
+          <w:rFonts w:ascii="Courier" w:hAnsi="Courier" w:cs="Courier"/>
+          <w:color w:val="000000"/>
+          <w:sz w:val="16"/>
+          <w:szCs w:val="16"/>
+        </w:rPr>
+        <w:t xml:space="preserve">    </w:t>
+      </w:r>
+      <w:r>
+        <w:rPr>
+          <w:rFonts w:ascii="Courier" w:hAnsi="Courier" w:cs="Courier"/>
+          <w:color w:val="2A00FF"/>
+          <w:sz w:val="16"/>
+          <w:szCs w:val="16"/>
+        </w:rPr>
+        <w:t>"items"</w:t>
+      </w:r>
+      <w:r>
+        <w:rPr>
+          <w:rFonts w:ascii="Courier" w:hAnsi="Courier" w:cs="Courier"/>
+          <w:color w:val="000000"/>
+          <w:sz w:val="16"/>
+          <w:szCs w:val="16"/>
+        </w:rPr>
+        <w:t>: [</w:t>
+      </w:r>
+    </w:p>
+    <w:p>
+      <w:pPr>
+        <w:suppressAutoHyphens w:val="0"/>
+        <w:autoSpaceDE w:val="0"/>
+        <w:autoSpaceDN w:val="0"/>
+        <w:adjustRightInd w:val="0"/>
+        <w:rPr>
+          <w:rFonts w:ascii="Courier" w:hAnsi="Courier" w:cs="Courier"/>
+          <w:sz w:val="16"/>
+          <w:szCs w:val="16"/>
+        </w:rPr>
+      </w:pPr>
+      <w:r>
+        <w:rPr>
+          <w:rFonts w:ascii="Courier" w:hAnsi="Courier" w:cs="Courier"/>
+          <w:color w:val="000000"/>
+          <w:sz w:val="16"/>
+          <w:szCs w:val="16"/>
+        </w:rPr>
+        <w:t xml:space="preserve">        {</w:t>
+      </w:r>
+      <w:r>
+        <w:rPr>
+          <w:rFonts w:ascii="Courier" w:hAnsi="Courier" w:cs="Courier"/>
+          <w:color w:val="2A00FF"/>
+          <w:sz w:val="16"/>
+          <w:szCs w:val="16"/>
+        </w:rPr>
+        <w:t>"group_header"</w:t>
+      </w:r>
+      <w:r>
+        <w:rPr>
+          <w:rFonts w:ascii="Courier" w:hAnsi="Courier" w:cs="Courier"/>
+          <w:color w:val="000000"/>
+          <w:sz w:val="16"/>
+          <w:szCs w:val="16"/>
+        </w:rPr>
+        <w:t xml:space="preserve">: </w:t>
+      </w:r>
+      <w:r>
+        <w:rPr>
+          <w:rFonts w:ascii="Courier" w:hAnsi="Courier" w:cs="Courier"/>
+          <w:color w:val="2A00FF"/>
+          <w:sz w:val="16"/>
+          <w:szCs w:val="16"/>
+        </w:rPr>
+        <w:t>"group_header1"</w:t>
+      </w:r>
+      <w:r>
+        <w:rPr>
+          <w:rFonts w:ascii="Courier" w:hAnsi="Courier" w:cs="Courier"/>
+          <w:color w:val="000000"/>
+          <w:sz w:val="16"/>
+          <w:szCs w:val="16"/>
+        </w:rPr>
+        <w:t>,</w:t>
+      </w:r>
+    </w:p>
+    <w:p>
+      <w:pPr>
+        <w:suppressAutoHyphens w:val="0"/>
+        <w:autoSpaceDE w:val="0"/>
+        <w:autoSpaceDN w:val="0"/>
+        <w:adjustRightInd w:val="0"/>
+        <w:rPr>
+          <w:rFonts w:ascii="Courier" w:hAnsi="Courier" w:cs="Courier"/>
+          <w:sz w:val="16"/>
+          <w:szCs w:val="16"/>
+        </w:rPr>
+      </w:pPr>
+      <w:r>
+        <w:rPr>
+          <w:rFonts w:ascii="Courier" w:hAnsi="Courier" w:cs="Courier"/>
+          <w:color w:val="000000"/>
+          <w:sz w:val="16"/>
+          <w:szCs w:val="16"/>
+        </w:rPr>
+        <w:t xml:space="preserve">        </w:t>
+      </w:r>
+      <w:r>
+        <w:rPr>
+          <w:rFonts w:ascii="Courier" w:hAnsi="Courier" w:cs="Courier"/>
+          <w:color w:val="000000"/>
+          <w:sz w:val="16"/>
+          <w:szCs w:val="16"/>
+        </w:rPr>
+        <w:t xml:space="preserve"> </w:t>
+      </w:r>
+      <w:r>
+        <w:rPr>
+          <w:rFonts w:ascii="Courier" w:hAnsi="Courier" w:cs="Courier"/>
+          <w:color w:val="2A00FF"/>
+          <w:sz w:val="16"/>
+          <w:szCs w:val="16"/>
+        </w:rPr>
+        <w:t>"item_data"</w:t>
+      </w:r>
+      <w:r>
+        <w:rPr>
+          <w:rFonts w:ascii="Courier" w:hAnsi="Courier" w:cs="Courier"/>
+          <w:color w:val="000000"/>
+          <w:sz w:val="16"/>
+          <w:szCs w:val="16"/>
+        </w:rPr>
+        <w:t>: [</w:t>
+      </w:r>
+    </w:p>
+    <w:p>
+      <w:pPr>
+        <w:suppressAutoHyphens w:val="0"/>
+        <w:autoSpaceDE w:val="0"/>
+        <w:autoSpaceDN w:val="0"/>
+        <w:adjustRightInd w:val="0"/>
+        <w:rPr>
+          <w:rFonts w:ascii="Courier" w:hAnsi="Courier" w:cs="Courier"/>
+          <w:sz w:val="16"/>
+          <w:szCs w:val="16"/>
+        </w:rPr>
+      </w:pPr>
+      <w:r>
+        <w:rPr>
+          <w:rFonts w:ascii="Courier" w:hAnsi="Courier" w:cs="Courier"/>
+          <w:color w:val="000000"/>
+          <w:sz w:val="16"/>
+          <w:szCs w:val="16"/>
+        </w:rPr>
+        <w:tab/>
+      </w:r>
+      <w:r>
+        <w:rPr>
+          <w:rFonts w:ascii="Courier" w:hAnsi="Courier" w:cs="Courier"/>
+          <w:color w:val="000000"/>
+          <w:sz w:val="16"/>
+          <w:szCs w:val="16"/>
+        </w:rPr>
+        <w:tab/>
+      </w:r>
+      <w:r>
+        <w:rPr>
+          <w:rFonts w:ascii="Courier" w:hAnsi="Courier" w:cs="Courier"/>
+          <w:color w:val="000000"/>
+          <w:sz w:val="16"/>
+          <w:szCs w:val="16"/>
+        </w:rPr>
+        <w:t>{</w:t>
+      </w:r>
+      <w:r>
+        <w:rPr>
+          <w:rFonts w:ascii="Courier" w:hAnsi="Courier" w:cs="Courier"/>
+          <w:color w:val="2A00FF"/>
+          <w:sz w:val="16"/>
+          <w:szCs w:val="16"/>
+        </w:rPr>
+        <w:t>"item-</w:t>
+      </w:r>
+      <w:r>
+        <w:rPr>
+          <w:rFonts w:ascii="Courier" w:hAnsi="Courier" w:cs="Courier"/>
+          <w:color w:val="2A00FF"/>
+          <w:sz w:val="16"/>
+          <w:szCs w:val="16"/>
+        </w:rPr>
+        <w:t>key"</w:t>
+      </w:r>
+      <w:r>
+        <w:rPr>
+          <w:rFonts w:ascii="Courier" w:hAnsi="Courier" w:cs="Courier"/>
+          <w:color w:val="000000"/>
+          <w:sz w:val="16"/>
+          <w:szCs w:val="16"/>
+        </w:rPr>
+        <w:t>: 1},</w:t>
+      </w:r>
+    </w:p>
+    <w:p>
+      <w:pPr>
+        <w:suppressAutoHyphens w:val="0"/>
+        <w:autoSpaceDE w:val="0"/>
+        <w:autoSpaceDN w:val="0"/>
+        <w:adjustRightInd w:val="0"/>
+        <w:rPr>
+          <w:rFonts w:ascii="Courier" w:hAnsi="Courier" w:cs="Courier"/>
+          <w:sz w:val="16"/>
+          <w:szCs w:val="16"/>
+        </w:rPr>
+      </w:pPr>
+      <w:r>
+        <w:rPr>
+          <w:rFonts w:ascii="Courier" w:hAnsi="Courier" w:cs="Courier"/>
+          <w:color w:val="000000"/>
+          <w:sz w:val="16"/>
+          <w:szCs w:val="16"/>
+        </w:rPr>
+        <w:tab/>
+      </w:r>
+      <w:r>
+        <w:rPr>
+          <w:rFonts w:ascii="Courier" w:hAnsi="Courier" w:cs="Courier"/>
+          <w:color w:val="000000"/>
+          <w:sz w:val="16"/>
+          <w:szCs w:val="16"/>
+        </w:rPr>
+        <w:tab/>
+      </w:r>
+      <w:r>
+        <w:rPr>
+          <w:rFonts w:ascii="Courier" w:hAnsi="Courier" w:cs="Courier"/>
+          <w:color w:val="000000"/>
+          <w:sz w:val="16"/>
+          <w:szCs w:val="16"/>
+        </w:rPr>
+        <w:t>{</w:t>
+      </w:r>
+      <w:r>
+        <w:rPr>
+          <w:rFonts w:ascii="Courier" w:hAnsi="Courier" w:cs="Courier"/>
+          <w:color w:val="2A00FF"/>
+          <w:sz w:val="16"/>
+          <w:szCs w:val="16"/>
+        </w:rPr>
+        <w:t>"item-</w:t>
+      </w:r>
+      <w:r>
+        <w:rPr>
+          <w:rFonts w:ascii="Courier" w:hAnsi="Courier" w:cs="Courier"/>
+          <w:color w:val="2A00FF"/>
+          <w:sz w:val="16"/>
+          <w:szCs w:val="16"/>
+        </w:rPr>
+        <w:t>key"</w:t>
+      </w:r>
+      <w:r>
+        <w:rPr>
+          <w:rFonts w:ascii="Courier" w:hAnsi="Courier" w:cs="Courier"/>
+          <w:color w:val="000000"/>
+          <w:sz w:val="16"/>
+          <w:szCs w:val="16"/>
+        </w:rPr>
+        <w:t>: 2},</w:t>
+      </w:r>
+    </w:p>
+    <w:p>
+      <w:pPr>
+        <w:suppressAutoHyphens w:val="0"/>
+        <w:autoSpaceDE w:val="0"/>
+        <w:autoSpaceDN w:val="0"/>
+        <w:adjustRightInd w:val="0"/>
+        <w:rPr>
+          <w:rFonts w:ascii="Courier" w:hAnsi="Courier" w:cs="Courier"/>
+          <w:sz w:val="16"/>
+          <w:szCs w:val="16"/>
+        </w:rPr>
+      </w:pPr>
+      <w:r>
+        <w:rPr>
+          <w:rFonts w:ascii="Courier" w:hAnsi="Courier" w:cs="Courier"/>
+          <w:color w:val="000000"/>
+          <w:sz w:val="16"/>
+          <w:szCs w:val="16"/>
+        </w:rPr>
+        <w:t xml:space="preserve">       </w:t>
+      </w:r>
+      <w:r>
+        <w:rPr>
+          <w:rFonts w:ascii="Courier" w:hAnsi="Courier" w:cs="Courier"/>
+          <w:color w:val="000000"/>
+          <w:sz w:val="16"/>
+          <w:szCs w:val="16"/>
+        </w:rPr>
+        <w:tab/>
+      </w:r>
+      <w:r>
+        <w:rPr>
+          <w:rFonts w:ascii="Courier" w:hAnsi="Courier" w:cs="Courier"/>
+          <w:color w:val="000000"/>
+          <w:sz w:val="16"/>
+          <w:szCs w:val="16"/>
+        </w:rPr>
+        <w:tab/>
+      </w:r>
+      <w:r>
+        <w:rPr>
+          <w:rFonts w:ascii="Courier" w:hAnsi="Courier" w:cs="Courier"/>
+          <w:color w:val="000000"/>
+          <w:sz w:val="16"/>
+          <w:szCs w:val="16"/>
+        </w:rPr>
+        <w:t>{</w:t>
+      </w:r>
+      <w:r>
+        <w:rPr>
+          <w:rFonts w:ascii="Courier" w:hAnsi="Courier" w:cs="Courier"/>
+          <w:color w:val="2A00FF"/>
+          <w:sz w:val="16"/>
+          <w:szCs w:val="16"/>
+        </w:rPr>
+        <w:t>"item-</w:t>
+      </w:r>
+      <w:r>
+        <w:rPr>
+          <w:rFonts w:ascii="Courier" w:hAnsi="Courier" w:cs="Courier"/>
+          <w:color w:val="2A00FF"/>
+          <w:sz w:val="16"/>
+          <w:szCs w:val="16"/>
+        </w:rPr>
+        <w:t>key"</w:t>
+      </w:r>
+      <w:r>
+        <w:rPr>
+          <w:rFonts w:ascii="Courier" w:hAnsi="Courier" w:cs="Courier"/>
+          <w:color w:val="000000"/>
+          <w:sz w:val="16"/>
+          <w:szCs w:val="16"/>
+        </w:rPr>
+        <w:t>: 3}</w:t>
+      </w:r>
+    </w:p>
+    <w:p>
+      <w:pPr>
+        <w:suppressAutoHyphens w:val="0"/>
+        <w:autoSpaceDE w:val="0"/>
+        <w:autoSpaceDN w:val="0"/>
+        <w:adjustRightInd w:val="0"/>
+        <w:rPr>
+          <w:rFonts w:ascii="Courier" w:hAnsi="Courier" w:cs="Courier"/>
+          <w:sz w:val="16"/>
+          <w:szCs w:val="16"/>
+        </w:rPr>
+      </w:pPr>
+      <w:r>
+        <w:rPr>
+          <w:rFonts w:ascii="Courier" w:hAnsi="Courier" w:cs="Courier"/>
+          <w:color w:val="000000"/>
+          <w:sz w:val="16"/>
+          <w:szCs w:val="16"/>
+        </w:rPr>
+        <w:t xml:space="preserve">       </w:t>
+      </w:r>
+      <w:r>
+        <w:rPr>
+          <w:rFonts w:ascii="Courier" w:hAnsi="Courier" w:cs="Courier"/>
+          <w:color w:val="000000"/>
+          <w:sz w:val="16"/>
+          <w:szCs w:val="16"/>
+        </w:rPr>
+        <w:t xml:space="preserve">  </w:t>
+      </w:r>
+      <w:r>
+        <w:rPr>
+          <w:rFonts w:ascii="Courier" w:hAnsi="Courier" w:cs="Courier"/>
+          <w:color w:val="000000"/>
+          <w:sz w:val="16"/>
+          <w:szCs w:val="16"/>
+        </w:rPr>
+        <w:t>]</w:t>
+      </w:r>
+    </w:p>
+    <w:p>
+      <w:pPr>
+        <w:suppressAutoHyphens w:val="0"/>
+        <w:autoSpaceDE w:val="0"/>
+        <w:autoSpaceDN w:val="0"/>
+        <w:adjustRightInd w:val="0"/>
+        <w:rPr>
+          <w:rFonts w:ascii="Courier" w:hAnsi="Courier" w:cs="Courier"/>
+          <w:sz w:val="16"/>
+          <w:szCs w:val="16"/>
+        </w:rPr>
+      </w:pPr>
+      <w:r>
+        <w:rPr>
+          <w:rFonts w:ascii="Courier" w:hAnsi="Courier" w:cs="Courier"/>
+          <w:color w:val="000000"/>
+          <w:sz w:val="16"/>
+          <w:szCs w:val="16"/>
+        </w:rPr>
+        <w:t xml:space="preserve">        },</w:t>
+      </w:r>
+    </w:p>
+    <w:p>
+      <w:pPr>
+        <w:suppressAutoHyphens w:val="0"/>
+        <w:autoSpaceDE w:val="0"/>
+        <w:autoSpaceDN w:val="0"/>
+        <w:adjustRightInd w:val="0"/>
+        <w:rPr>
+          <w:rFonts w:ascii="Courier" w:hAnsi="Courier" w:cs="Courier"/>
+          <w:sz w:val="16"/>
+          <w:szCs w:val="16"/>
+        </w:rPr>
+      </w:pPr>
+      <w:r>
+        <w:rPr>
+          <w:rFonts w:ascii="Courier" w:hAnsi="Courier" w:cs="Courier"/>
+          <w:color w:val="000000"/>
+          <w:sz w:val="16"/>
+          <w:szCs w:val="16"/>
+        </w:rPr>
+        <w:t xml:space="preserve">        {</w:t>
+      </w:r>
+      <w:r>
+        <w:rPr>
+          <w:rFonts w:ascii="Courier" w:hAnsi="Courier" w:cs="Courier"/>
+          <w:color w:val="2A00FF"/>
+          <w:sz w:val="16"/>
+          <w:szCs w:val="16"/>
+        </w:rPr>
+        <w:t>"group_header"</w:t>
+      </w:r>
+      <w:r>
+        <w:rPr>
+          <w:rFonts w:ascii="Courier" w:hAnsi="Courier" w:cs="Courier"/>
+          <w:color w:val="000000"/>
+          <w:sz w:val="16"/>
+          <w:szCs w:val="16"/>
+        </w:rPr>
+        <w:t xml:space="preserve">: </w:t>
+      </w:r>
+      <w:r>
+        <w:rPr>
+          <w:rFonts w:ascii="Courier" w:hAnsi="Courier" w:cs="Courier"/>
+          <w:color w:val="2A00FF"/>
+          <w:sz w:val="16"/>
+          <w:szCs w:val="16"/>
+        </w:rPr>
+        <w:t>"group_header2"</w:t>
+      </w:r>
+      <w:r>
+        <w:rPr>
+          <w:rFonts w:ascii="Courier" w:hAnsi="Courier" w:cs="Courier"/>
+          <w:color w:val="000000"/>
+          <w:sz w:val="16"/>
+          <w:szCs w:val="16"/>
+        </w:rPr>
+        <w:t>,</w:t>
+      </w:r>
+    </w:p>
+    <w:p>
+      <w:pPr>
+        <w:suppressAutoHyphens w:val="0"/>
+        <w:autoSpaceDE w:val="0"/>
+        <w:autoSpaceDN w:val="0"/>
+        <w:adjustRightInd w:val="0"/>
+        <w:rPr>
+          <w:rFonts w:ascii="Courier" w:hAnsi="Courier" w:cs="Courier"/>
+          <w:sz w:val="16"/>
+          <w:szCs w:val="16"/>
+        </w:rPr>
+      </w:pPr>
+      <w:r>
+        <w:rPr>
+          <w:rFonts w:ascii="Courier" w:hAnsi="Courier" w:cs="Courier"/>
+          <w:color w:val="000000"/>
+          <w:sz w:val="16"/>
+          <w:szCs w:val="16"/>
+        </w:rPr>
+        <w:t xml:space="preserve">      </w:t>
+      </w:r>
+      <w:r>
+        <w:rPr>
+          <w:rFonts w:ascii="Courier" w:hAnsi="Courier" w:cs="Courier"/>
+          <w:color w:val="000000"/>
+          <w:sz w:val="16"/>
+          <w:szCs w:val="16"/>
+        </w:rPr>
+        <w:tab/>
+      </w:r>
+      <w:r>
+        <w:rPr>
+          <w:rFonts w:ascii="Courier" w:hAnsi="Courier" w:cs="Courier"/>
+          <w:color w:val="000000"/>
+          <w:sz w:val="16"/>
+          <w:szCs w:val="16"/>
+        </w:rPr>
+        <w:t xml:space="preserve"> </w:t>
+      </w:r>
+      <w:r>
+        <w:rPr>
+          <w:rFonts w:ascii="Courier" w:hAnsi="Courier" w:cs="Courier"/>
+          <w:color w:val="000000"/>
+          <w:sz w:val="16"/>
+          <w:szCs w:val="16"/>
+        </w:rPr>
+        <w:t xml:space="preserve"> </w:t>
+      </w:r>
+      <w:r>
+        <w:rPr>
+          <w:rFonts w:ascii="Courier" w:hAnsi="Courier" w:cs="Courier"/>
+          <w:color w:val="2A00FF"/>
+          <w:sz w:val="16"/>
+          <w:szCs w:val="16"/>
+        </w:rPr>
+        <w:t>"item_data"</w:t>
+      </w:r>
+      <w:r>
+        <w:rPr>
+          <w:rFonts w:ascii="Courier" w:hAnsi="Courier" w:cs="Courier"/>
+          <w:color w:val="000000"/>
+          <w:sz w:val="16"/>
+          <w:szCs w:val="16"/>
+        </w:rPr>
+        <w:t>: [</w:t>
+      </w:r>
+    </w:p>
+    <w:p>
+      <w:pPr>
+        <w:suppressAutoHyphens w:val="0"/>
+        <w:autoSpaceDE w:val="0"/>
+        <w:autoSpaceDN w:val="0"/>
+        <w:adjustRightInd w:val="0"/>
+        <w:rPr>
+          <w:rFonts w:ascii="Courier" w:hAnsi="Courier" w:cs="Courier"/>
+          <w:sz w:val="16"/>
+          <w:szCs w:val="16"/>
+        </w:rPr>
+      </w:pPr>
+      <w:r>
+        <w:rPr>
+          <w:rFonts w:ascii="Courier" w:hAnsi="Courier" w:cs="Courier"/>
+          <w:color w:val="000000"/>
+          <w:sz w:val="16"/>
+          <w:szCs w:val="16"/>
+        </w:rPr>
+        <w:t xml:space="preserve">       </w:t>
+      </w:r>
+      <w:r>
+        <w:rPr>
+          <w:rFonts w:ascii="Courier" w:hAnsi="Courier" w:cs="Courier"/>
+          <w:color w:val="000000"/>
+          <w:sz w:val="16"/>
+          <w:szCs w:val="16"/>
+        </w:rPr>
+        <w:tab/>
+      </w:r>
+      <w:r>
+        <w:rPr>
+          <w:rFonts w:ascii="Courier" w:hAnsi="Courier" w:cs="Courier"/>
+          <w:color w:val="000000"/>
+          <w:sz w:val="16"/>
+          <w:szCs w:val="16"/>
+        </w:rPr>
+        <w:t xml:space="preserve">     </w:t>
+      </w:r>
+      <w:r>
+        <w:rPr>
+          <w:rFonts w:ascii="Courier" w:hAnsi="Courier" w:cs="Courier"/>
+          <w:color w:val="000000"/>
+          <w:sz w:val="16"/>
+          <w:szCs w:val="16"/>
+        </w:rPr>
+        <w:tab/>
+        <w:t>{</w:t>
+      </w:r>
+      <w:r>
+        <w:rPr>
+          <w:rFonts w:ascii="Courier" w:hAnsi="Courier" w:cs="Courier"/>
+          <w:color w:val="2A00FF"/>
+          <w:sz w:val="16"/>
+          <w:szCs w:val="16"/>
+        </w:rPr>
+        <w:t>"item-</w:t>
+      </w:r>
+      <w:r>
+        <w:rPr>
+          <w:rFonts w:ascii="Courier" w:hAnsi="Courier" w:cs="Courier"/>
+          <w:color w:val="2A00FF"/>
+          <w:sz w:val="16"/>
+          <w:szCs w:val="16"/>
+        </w:rPr>
+        <w:t>key"</w:t>
+      </w:r>
+      <w:r>
+        <w:rPr>
+          <w:rFonts w:ascii="Courier" w:hAnsi="Courier" w:cs="Courier"/>
+          <w:color w:val="000000"/>
+          <w:sz w:val="16"/>
+          <w:szCs w:val="16"/>
+        </w:rPr>
+        <w:t>: 1},</w:t>
+      </w:r>
+    </w:p>
+    <w:p>
+      <w:pPr>
+        <w:suppressAutoHyphens w:val="0"/>
+        <w:autoSpaceDE w:val="0"/>
+        <w:autoSpaceDN w:val="0"/>
+        <w:adjustRightInd w:val="0"/>
+        <w:rPr>
+          <w:rFonts w:ascii="Courier" w:hAnsi="Courier" w:cs="Courier"/>
+          <w:sz w:val="16"/>
+          <w:szCs w:val="16"/>
+        </w:rPr>
+      </w:pPr>
+      <w:r>
+        <w:rPr>
+          <w:rFonts w:ascii="Courier" w:hAnsi="Courier" w:cs="Courier"/>
+          <w:color w:val="000000"/>
+          <w:sz w:val="16"/>
+          <w:szCs w:val="16"/>
+        </w:rPr>
+        <w:tab/>
+      </w:r>
+      <w:r>
+        <w:rPr>
+          <w:rFonts w:ascii="Courier" w:hAnsi="Courier" w:cs="Courier"/>
+          <w:color w:val="000000"/>
+          <w:sz w:val="16"/>
+          <w:szCs w:val="16"/>
+        </w:rPr>
+        <w:tab/>
+      </w:r>
+      <w:r>
+        <w:rPr>
+          <w:rFonts w:ascii="Courier" w:hAnsi="Courier" w:cs="Courier"/>
+          <w:color w:val="000000"/>
+          <w:sz w:val="16"/>
+          <w:szCs w:val="16"/>
+        </w:rPr>
+        <w:t>{</w:t>
+      </w:r>
+      <w:r>
+        <w:rPr>
+          <w:rFonts w:ascii="Courier" w:hAnsi="Courier" w:cs="Courier"/>
+          <w:color w:val="2A00FF"/>
+          <w:sz w:val="16"/>
+          <w:szCs w:val="16"/>
+        </w:rPr>
+        <w:t>"item-</w:t>
+      </w:r>
+      <w:r>
+        <w:rPr>
+          <w:rFonts w:ascii="Courier" w:hAnsi="Courier" w:cs="Courier"/>
+          <w:color w:val="2A00FF"/>
+          <w:sz w:val="16"/>
+          <w:szCs w:val="16"/>
+        </w:rPr>
+        <w:t>key"</w:t>
+      </w:r>
+      <w:r>
+        <w:rPr>
+          <w:rFonts w:ascii="Courier" w:hAnsi="Courier" w:cs="Courier"/>
+          <w:color w:val="000000"/>
+          <w:sz w:val="16"/>
+          <w:szCs w:val="16"/>
+        </w:rPr>
+        <w:t>: 2},</w:t>
+      </w:r>
+    </w:p>
+    <w:p>
+      <w:pPr>
+        <w:suppressAutoHyphens w:val="0"/>
+        <w:autoSpaceDE w:val="0"/>
+        <w:autoSpaceDN w:val="0"/>
+        <w:adjustRightInd w:val="0"/>
+        <w:rPr>
+          <w:rFonts w:ascii="Courier" w:hAnsi="Courier" w:cs="Courier"/>
+          <w:sz w:val="16"/>
+          <w:szCs w:val="16"/>
+        </w:rPr>
+      </w:pPr>
+      <w:r>
+        <w:rPr>
+          <w:rFonts w:ascii="Courier" w:hAnsi="Courier" w:cs="Courier"/>
+          <w:color w:val="000000"/>
+          <w:sz w:val="16"/>
+          <w:szCs w:val="16"/>
+        </w:rPr>
+        <w:t xml:space="preserve">       </w:t>
+      </w:r>
+      <w:r>
+        <w:rPr>
+          <w:rFonts w:ascii="Courier" w:hAnsi="Courier" w:cs="Courier"/>
+          <w:color w:val="000000"/>
+          <w:sz w:val="16"/>
+          <w:szCs w:val="16"/>
+        </w:rPr>
+        <w:tab/>
+      </w:r>
+      <w:r>
+        <w:rPr>
+          <w:rFonts w:ascii="Courier" w:hAnsi="Courier" w:cs="Courier"/>
+          <w:color w:val="000000"/>
+          <w:sz w:val="16"/>
+          <w:szCs w:val="16"/>
+        </w:rPr>
+        <w:tab/>
+      </w:r>
+      <w:r>
+        <w:rPr>
+          <w:rFonts w:ascii="Courier" w:hAnsi="Courier" w:cs="Courier"/>
+          <w:color w:val="000000"/>
+          <w:sz w:val="16"/>
+          <w:szCs w:val="16"/>
+        </w:rPr>
+        <w:t>{</w:t>
+      </w:r>
+      <w:r>
+        <w:rPr>
+          <w:rFonts w:ascii="Courier" w:hAnsi="Courier" w:cs="Courier"/>
+          <w:color w:val="2A00FF"/>
+          <w:sz w:val="16"/>
+          <w:szCs w:val="16"/>
+        </w:rPr>
+        <w:t>"item-</w:t>
+      </w:r>
+      <w:r>
+        <w:rPr>
+          <w:rFonts w:ascii="Courier" w:hAnsi="Courier" w:cs="Courier"/>
+          <w:color w:val="2A00FF"/>
+          <w:sz w:val="16"/>
+          <w:szCs w:val="16"/>
+        </w:rPr>
+        <w:t>key"</w:t>
+      </w:r>
+      <w:r>
+        <w:rPr>
+          <w:rFonts w:ascii="Courier" w:hAnsi="Courier" w:cs="Courier"/>
+          <w:color w:val="000000"/>
+          <w:sz w:val="16"/>
+          <w:szCs w:val="16"/>
+        </w:rPr>
+        <w:t>: 3}</w:t>
+      </w:r>
+    </w:p>
+    <w:p>
+      <w:pPr>
+        <w:suppressAutoHyphens w:val="0"/>
+        <w:autoSpaceDE w:val="0"/>
+        <w:autoSpaceDN w:val="0"/>
+        <w:adjustRightInd w:val="0"/>
+        <w:rPr>
+          <w:rFonts w:ascii="Courier" w:hAnsi="Courier" w:cs="Courier"/>
+          <w:sz w:val="16"/>
+          <w:szCs w:val="16"/>
+        </w:rPr>
+      </w:pPr>
+      <w:r>
+        <w:rPr>
+          <w:rFonts w:ascii="Courier" w:hAnsi="Courier" w:cs="Courier"/>
+          <w:color w:val="000000"/>
+          <w:sz w:val="16"/>
+          <w:szCs w:val="16"/>
+        </w:rPr>
+        <w:t xml:space="preserve">       </w:t>
+      </w:r>
+      <w:r>
+        <w:rPr>
+          <w:rFonts w:ascii="Courier" w:hAnsi="Courier" w:cs="Courier"/>
+          <w:color w:val="000000"/>
+          <w:sz w:val="16"/>
+          <w:szCs w:val="16"/>
+        </w:rPr>
+        <w:t xml:space="preserve">  </w:t>
+      </w:r>
+      <w:r>
+        <w:rPr>
+          <w:rFonts w:ascii="Courier" w:hAnsi="Courier" w:cs="Courier"/>
+          <w:color w:val="000000"/>
+          <w:sz w:val="16"/>
+          <w:szCs w:val="16"/>
+        </w:rPr>
+        <w:t>]</w:t>
+      </w:r>
+    </w:p>
+    <w:p>
+      <w:pPr>
+        <w:suppressAutoHyphens w:val="0"/>
+        <w:autoSpaceDE w:val="0"/>
+        <w:autoSpaceDN w:val="0"/>
+        <w:adjustRightInd w:val="0"/>
+        <w:rPr>
+          <w:rFonts w:ascii="Courier" w:hAnsi="Courier" w:cs="Courier"/>
+          <w:sz w:val="16"/>
+          <w:szCs w:val="16"/>
+        </w:rPr>
+      </w:pPr>
+      <w:r>
+        <w:rPr>
+          <w:rFonts w:ascii="Courier" w:hAnsi="Courier" w:cs="Courier"/>
+          <w:color w:val="000000"/>
+          <w:sz w:val="16"/>
+          <w:szCs w:val="16"/>
+        </w:rPr>
+        <w:t xml:space="preserve">        }</w:t>
+      </w:r>
+    </w:p>
+    <w:p>
+      <w:pPr>
+        <w:suppressAutoHyphens w:val="0"/>
+        <w:autoSpaceDE w:val="0"/>
+        <w:autoSpaceDN w:val="0"/>
+        <w:adjustRightInd w:val="0"/>
+        <w:rPr>
+          <w:rFonts w:ascii="Courier" w:hAnsi="Courier" w:cs="Courier"/>
+          <w:sz w:val="16"/>
+          <w:szCs w:val="16"/>
+        </w:rPr>
+      </w:pPr>
+      <w:r>
+        <w:rPr>
+          <w:rFonts w:ascii="Courier" w:hAnsi="Courier" w:cs="Courier"/>
+          <w:color w:val="000000"/>
+          <w:sz w:val="16"/>
+          <w:szCs w:val="16"/>
+        </w:rPr>
+        <w:t xml:space="preserve">    ]</w:t>
+      </w:r>
+    </w:p>
+    <w:p>
+      <w:pPr>
+        <w:suppressAutoHyphens w:val="0"/>
+        <w:autoSpaceDE w:val="0"/>
+        <w:autoSpaceDN w:val="0"/>
+        <w:adjustRightInd w:val="0"/>
+        <w:rPr>
+          <w:rFonts w:ascii="Courier" w:hAnsi="Courier" w:cs="Courier"/>
+          <w:sz w:val="16"/>
+          <w:szCs w:val="16"/>
+        </w:rPr>
+      </w:pPr>
+      <w:r>
+        <w:rPr>
+          <w:rFonts w:ascii="Courier" w:hAnsi="Courier" w:cs="Courier"/>
+          <w:color w:val="000000"/>
+          <w:sz w:val="16"/>
+          <w:szCs w:val="16"/>
+        </w:rPr>
+        <w:t>},</w:t>
+      </w:r>
+    </w:p>
+    <w:p>
+      <w:pPr>
+        <w:suppressAutoHyphens w:val="0"/>
+        <w:autoSpaceDE w:val="0"/>
+        <w:autoSpaceDN w:val="0"/>
+        <w:adjustRightInd w:val="0"/>
+        <w:rPr>
+          <w:rFonts w:ascii="Courier" w:hAnsi="Courier" w:cs="Courier"/>
+          <w:sz w:val="16"/>
+          <w:szCs w:val="16"/>
+        </w:rPr>
+      </w:pPr>
+      <w:r>
+        <w:rPr>
+          <w:rFonts w:ascii="Courier" w:hAnsi="Courier" w:cs="Courier"/>
+          <w:color w:val="000000"/>
+          <w:sz w:val="16"/>
+          <w:szCs w:val="16"/>
+        </w:rPr>
+        <w:t>{</w:t>
+      </w:r>
+    </w:p>
+    <w:p>
+      <w:pPr>
+        <w:suppressAutoHyphens w:val="0"/>
+        <w:autoSpaceDE w:val="0"/>
+        <w:autoSpaceDN w:val="0"/>
+        <w:adjustRightInd w:val="0"/>
+        <w:rPr>
+          <w:rFonts w:ascii="Courier" w:hAnsi="Courier" w:cs="Courier"/>
+          <w:sz w:val="16"/>
+          <w:szCs w:val="16"/>
+        </w:rPr>
+      </w:pPr>
+      <w:r>
+        <w:rPr>
+          <w:rFonts w:ascii="Courier" w:hAnsi="Courier" w:cs="Courier"/>
+          <w:color w:val="000000"/>
+          <w:sz w:val="16"/>
+          <w:szCs w:val="16"/>
+        </w:rPr>
+        <w:t xml:space="preserve">    </w:t>
+      </w:r>
+      <w:r>
+        <w:rPr>
+          <w:rFonts w:ascii="Courier" w:hAnsi="Courier" w:cs="Courier"/>
+          <w:color w:val="2A00FF"/>
+          <w:sz w:val="16"/>
+          <w:szCs w:val="16"/>
+        </w:rPr>
+        <w:t>"header"</w:t>
+      </w:r>
+      <w:r>
+        <w:rPr>
+          <w:rFonts w:ascii="Courier" w:hAnsi="Courier" w:cs="Courier"/>
+          <w:color w:val="000000"/>
+          <w:sz w:val="16"/>
+          <w:szCs w:val="16"/>
+        </w:rPr>
+        <w:t xml:space="preserve">: </w:t>
+      </w:r>
+      <w:r>
+        <w:rPr>
+          <w:rFonts w:ascii="Courier" w:hAnsi="Courier" w:cs="Courier"/>
+          <w:color w:val="2A00FF"/>
+          <w:sz w:val="16"/>
+          <w:szCs w:val="16"/>
+        </w:rPr>
+        <w:t>"global header2"</w:t>
+      </w:r>
+      <w:r>
+        <w:rPr>
+          <w:rFonts w:ascii="Courier" w:hAnsi="Courier" w:cs="Courier"/>
+          <w:color w:val="000000"/>
+          <w:sz w:val="16"/>
+          <w:szCs w:val="16"/>
+        </w:rPr>
+        <w:t>,</w:t>
+      </w:r>
+    </w:p>
+    <w:p>
+      <w:pPr>
+        <w:suppressAutoHyphens w:val="0"/>
+        <w:autoSpaceDE w:val="0"/>
+        <w:autoSpaceDN w:val="0"/>
+        <w:adjustRightInd w:val="0"/>
+        <w:rPr>
+          <w:rFonts w:ascii="Courier" w:hAnsi="Courier" w:cs="Courier"/>
+          <w:sz w:val="16"/>
+          <w:szCs w:val="16"/>
+        </w:rPr>
+      </w:pPr>
+      <w:r>
+        <w:rPr>
+          <w:rFonts w:ascii="Courier" w:hAnsi="Courier" w:cs="Courier"/>
+          <w:color w:val="000000"/>
+          <w:sz w:val="16"/>
+          <w:szCs w:val="16"/>
+        </w:rPr>
+        <w:t xml:space="preserve">    </w:t>
+      </w:r>
+      <w:r>
+        <w:rPr>
+          <w:rFonts w:ascii="Courier" w:hAnsi="Courier" w:cs="Courier"/>
+          <w:color w:val="2A00FF"/>
+          <w:sz w:val="16"/>
+          <w:szCs w:val="16"/>
+        </w:rPr>
+        <w:t>"items"</w:t>
+      </w:r>
+      <w:r>
+        <w:rPr>
+          <w:rFonts w:ascii="Courier" w:hAnsi="Courier" w:cs="Courier"/>
+          <w:color w:val="000000"/>
+          <w:sz w:val="16"/>
+          <w:szCs w:val="16"/>
+        </w:rPr>
+        <w:t>: [</w:t>
+      </w:r>
+    </w:p>
+    <w:p>
+      <w:pPr>
+        <w:suppressAutoHyphens w:val="0"/>
+        <w:autoSpaceDE w:val="0"/>
+        <w:autoSpaceDN w:val="0"/>
+        <w:adjustRightInd w:val="0"/>
+        <w:rPr>
+          <w:rFonts w:ascii="Courier" w:hAnsi="Courier" w:cs="Courier"/>
+          <w:sz w:val="16"/>
+          <w:szCs w:val="16"/>
+        </w:rPr>
+      </w:pPr>
+      <w:r>
+        <w:rPr>
+          <w:rFonts w:ascii="Courier" w:hAnsi="Courier" w:cs="Courier"/>
+          <w:color w:val="000000"/>
+          <w:sz w:val="16"/>
+          <w:szCs w:val="16"/>
+        </w:rPr>
+        <w:t xml:space="preserve">        {</w:t>
+      </w:r>
+      <w:r>
+        <w:rPr>
+          <w:rFonts w:ascii="Courier" w:hAnsi="Courier" w:cs="Courier"/>
+          <w:color w:val="2A00FF"/>
+          <w:sz w:val="16"/>
+          <w:szCs w:val="16"/>
+        </w:rPr>
+        <w:t>"group_header"</w:t>
+      </w:r>
+      <w:r>
+        <w:rPr>
+          <w:rFonts w:ascii="Courier" w:hAnsi="Courier" w:cs="Courier"/>
+          <w:color w:val="000000"/>
+          <w:sz w:val="16"/>
+          <w:szCs w:val="16"/>
+        </w:rPr>
+        <w:t xml:space="preserve">: </w:t>
+      </w:r>
+      <w:r>
+        <w:rPr>
+          <w:rFonts w:ascii="Courier" w:hAnsi="Courier" w:cs="Courier"/>
+          <w:color w:val="2A00FF"/>
+          <w:sz w:val="16"/>
+          <w:szCs w:val="16"/>
+        </w:rPr>
+        <w:t>"group_header1"</w:t>
+      </w:r>
+      <w:r>
+        <w:rPr>
+          <w:rFonts w:ascii="Courier" w:hAnsi="Courier" w:cs="Courier"/>
+          <w:color w:val="000000"/>
+          <w:sz w:val="16"/>
+          <w:szCs w:val="16"/>
+        </w:rPr>
+        <w:t>,</w:t>
+      </w:r>
+    </w:p>
+    <w:p>
+      <w:pPr>
+        <w:suppressAutoHyphens w:val="0"/>
+        <w:autoSpaceDE w:val="0"/>
+        <w:autoSpaceDN w:val="0"/>
+        <w:adjustRightInd w:val="0"/>
+        <w:rPr>
+          <w:rFonts w:ascii="Courier" w:hAnsi="Courier" w:cs="Courier"/>
+          <w:sz w:val="16"/>
+          <w:szCs w:val="16"/>
+        </w:rPr>
+      </w:pPr>
+      <w:r>
+        <w:rPr>
+          <w:rFonts w:ascii="Courier" w:hAnsi="Courier" w:cs="Courier"/>
+          <w:color w:val="000000"/>
+          <w:sz w:val="16"/>
+          <w:szCs w:val="16"/>
+        </w:rPr>
+        <w:t xml:space="preserve">        </w:t>
+      </w:r>
+      <w:r>
+        <w:rPr>
+          <w:rFonts w:ascii="Courier" w:hAnsi="Courier" w:cs="Courier"/>
+          <w:color w:val="000000"/>
+          <w:sz w:val="16"/>
+          <w:szCs w:val="16"/>
+        </w:rPr>
+        <w:t xml:space="preserve"> </w:t>
+      </w:r>
+      <w:r>
+        <w:rPr>
+          <w:rFonts w:ascii="Courier" w:hAnsi="Courier" w:cs="Courier"/>
+          <w:color w:val="2A00FF"/>
+          <w:sz w:val="16"/>
+          <w:szCs w:val="16"/>
+        </w:rPr>
+        <w:t>"item_data"</w:t>
+      </w:r>
+      <w:r>
+        <w:rPr>
+          <w:rFonts w:ascii="Courier" w:hAnsi="Courier" w:cs="Courier"/>
+          <w:color w:val="000000"/>
+          <w:sz w:val="16"/>
+          <w:szCs w:val="16"/>
+        </w:rPr>
+        <w:t>: [</w:t>
+      </w:r>
+    </w:p>
+    <w:p>
+      <w:pPr>
+        <w:suppressAutoHyphens w:val="0"/>
+        <w:autoSpaceDE w:val="0"/>
+        <w:autoSpaceDN w:val="0"/>
+        <w:adjustRightInd w:val="0"/>
+        <w:rPr>
+          <w:rFonts w:ascii="Courier" w:hAnsi="Courier" w:cs="Courier"/>
+          <w:sz w:val="16"/>
+          <w:szCs w:val="16"/>
+        </w:rPr>
+      </w:pPr>
+      <w:r>
+        <w:rPr>
+          <w:rFonts w:ascii="Courier" w:hAnsi="Courier" w:cs="Courier"/>
+          <w:color w:val="000000"/>
+          <w:sz w:val="16"/>
+          <w:szCs w:val="16"/>
+        </w:rPr>
+        <w:t xml:space="preserve">            </w:t>
+      </w:r>
+      <w:r>
+        <w:rPr>
+          <w:rFonts w:ascii="Courier" w:hAnsi="Courier" w:cs="Courier"/>
+          <w:color w:val="000000"/>
+          <w:sz w:val="16"/>
+          <w:szCs w:val="16"/>
+        </w:rPr>
+        <w:tab/>
+        <w:t>{</w:t>
+      </w:r>
+      <w:r>
+        <w:rPr>
+          <w:rFonts w:ascii="Courier" w:hAnsi="Courier" w:cs="Courier"/>
+          <w:color w:val="2A00FF"/>
+          <w:sz w:val="16"/>
+          <w:szCs w:val="16"/>
+        </w:rPr>
+        <w:t>"item-</w:t>
+      </w:r>
+      <w:r>
+        <w:rPr>
+          <w:rFonts w:ascii="Courier" w:hAnsi="Courier" w:cs="Courier"/>
+          <w:color w:val="2A00FF"/>
+          <w:sz w:val="16"/>
+          <w:szCs w:val="16"/>
+        </w:rPr>
+        <w:t>key"</w:t>
+      </w:r>
+      <w:r>
+        <w:rPr>
+          <w:rFonts w:ascii="Courier" w:hAnsi="Courier" w:cs="Courier"/>
+          <w:color w:val="000000"/>
+          <w:sz w:val="16"/>
+          <w:szCs w:val="16"/>
+        </w:rPr>
+        <w:t>: 1},</w:t>
+      </w:r>
+    </w:p>
+    <w:p>
+      <w:pPr>
+        <w:suppressAutoHyphens w:val="0"/>
+        <w:autoSpaceDE w:val="0"/>
+        <w:autoSpaceDN w:val="0"/>
+        <w:adjustRightInd w:val="0"/>
+        <w:ind w:firstLine="709"/>
+        <w:rPr>
+          <w:rFonts w:ascii="Courier" w:hAnsi="Courier" w:cs="Courier"/>
+          <w:sz w:val="16"/>
+          <w:szCs w:val="16"/>
+        </w:rPr>
+      </w:pPr>
+      <w:r>
+        <w:rPr>
+          <w:rFonts w:ascii="Courier" w:hAnsi="Courier" w:cs="Courier"/>
+          <w:color w:val="000000"/>
+          <w:sz w:val="16"/>
+          <w:szCs w:val="16"/>
+        </w:rPr>
+        <w:tab/>
+        <w:t>{</w:t>
+      </w:r>
+      <w:r>
+        <w:rPr>
+          <w:rFonts w:ascii="Courier" w:hAnsi="Courier" w:cs="Courier"/>
+          <w:color w:val="2A00FF"/>
+          <w:sz w:val="16"/>
+          <w:szCs w:val="16"/>
+        </w:rPr>
+        <w:t>"item-</w:t>
+      </w:r>
+      <w:r>
+        <w:rPr>
+          <w:rFonts w:ascii="Courier" w:hAnsi="Courier" w:cs="Courier"/>
+          <w:color w:val="2A00FF"/>
+          <w:sz w:val="16"/>
+          <w:szCs w:val="16"/>
+        </w:rPr>
+        <w:t>key"</w:t>
+      </w:r>
+      <w:r>
+        <w:rPr>
+          <w:rFonts w:ascii="Courier" w:hAnsi="Courier" w:cs="Courier"/>
+          <w:color w:val="000000"/>
+          <w:sz w:val="16"/>
+          <w:szCs w:val="16"/>
+        </w:rPr>
+        <w:t>: 2},</w:t>
+      </w:r>
+    </w:p>
+    <w:p>
+      <w:pPr>
+        <w:suppressAutoHyphens w:val="0"/>
+        <w:autoSpaceDE w:val="0"/>
+        <w:autoSpaceDN w:val="0"/>
+        <w:adjustRightInd w:val="0"/>
+        <w:rPr>
+          <w:rFonts w:ascii="Courier" w:hAnsi="Courier" w:cs="Courier"/>
+          <w:sz w:val="16"/>
+          <w:szCs w:val="16"/>
+        </w:rPr>
+      </w:pPr>
+      <w:r>
+        <w:rPr>
+          <w:rFonts w:ascii="Courier" w:hAnsi="Courier" w:cs="Courier"/>
+          <w:color w:val="000000"/>
+          <w:sz w:val="16"/>
+          <w:szCs w:val="16"/>
+        </w:rPr>
+        <w:t xml:space="preserve">            </w:t>
+      </w:r>
+      <w:r>
+        <w:rPr>
+          <w:rFonts w:ascii="Courier" w:hAnsi="Courier" w:cs="Courier"/>
+          <w:color w:val="000000"/>
+          <w:sz w:val="16"/>
+          <w:szCs w:val="16"/>
+        </w:rPr>
+        <w:tab/>
+        <w:t>{</w:t>
+      </w:r>
+      <w:r>
+        <w:rPr>
+          <w:rFonts w:ascii="Courier" w:hAnsi="Courier" w:cs="Courier"/>
+          <w:color w:val="2A00FF"/>
+          <w:sz w:val="16"/>
+          <w:szCs w:val="16"/>
+        </w:rPr>
+        <w:t>"item-</w:t>
+      </w:r>
+      <w:r>
+        <w:rPr>
+          <w:rFonts w:ascii="Courier" w:hAnsi="Courier" w:cs="Courier"/>
+          <w:color w:val="2A00FF"/>
+          <w:sz w:val="16"/>
+          <w:szCs w:val="16"/>
+        </w:rPr>
+        <w:t>key"</w:t>
+      </w:r>
+      <w:r>
+        <w:rPr>
+          <w:rFonts w:ascii="Courier" w:hAnsi="Courier" w:cs="Courier"/>
+          <w:color w:val="000000"/>
+          <w:sz w:val="16"/>
+          <w:szCs w:val="16"/>
+        </w:rPr>
+        <w:t>: 3}</w:t>
+      </w:r>
+    </w:p>
+    <w:p>
+      <w:pPr>
+        <w:suppressAutoHyphens w:val="0"/>
+        <w:autoSpaceDE w:val="0"/>
+        <w:autoSpaceDN w:val="0"/>
+        <w:adjustRightInd w:val="0"/>
+        <w:rPr>
+          <w:rFonts w:ascii="Courier" w:hAnsi="Courier" w:cs="Courier"/>
+          <w:sz w:val="16"/>
+          <w:szCs w:val="16"/>
+        </w:rPr>
+      </w:pPr>
+      <w:r>
+        <w:rPr>
+          <w:rFonts w:ascii="Courier" w:hAnsi="Courier" w:cs="Courier"/>
+          <w:color w:val="000000"/>
+          <w:sz w:val="16"/>
+          <w:szCs w:val="16"/>
+        </w:rPr>
+        <w:t xml:space="preserve">        </w:t>
+      </w:r>
+      <w:r>
+        <w:rPr>
+          <w:rFonts w:ascii="Courier" w:hAnsi="Courier" w:cs="Courier"/>
+          <w:color w:val="000000"/>
+          <w:sz w:val="16"/>
+          <w:szCs w:val="16"/>
+        </w:rPr>
+        <w:t xml:space="preserve"> </w:t>
+      </w:r>
+      <w:r>
+        <w:rPr>
+          <w:rFonts w:ascii="Courier" w:hAnsi="Courier" w:cs="Courier"/>
+          <w:color w:val="000000"/>
+          <w:sz w:val="16"/>
+          <w:szCs w:val="16"/>
+        </w:rPr>
+        <w:t>]</w:t>
+      </w:r>
+    </w:p>
+    <w:p>
+      <w:pPr>
+        <w:suppressAutoHyphens w:val="0"/>
+        <w:autoSpaceDE w:val="0"/>
+        <w:autoSpaceDN w:val="0"/>
+        <w:adjustRightInd w:val="0"/>
+        <w:rPr>
+          <w:rFonts w:ascii="Courier" w:hAnsi="Courier" w:cs="Courier"/>
+          <w:sz w:val="16"/>
+          <w:szCs w:val="16"/>
+        </w:rPr>
+      </w:pPr>
+      <w:r>
+        <w:rPr>
+          <w:rFonts w:ascii="Courier" w:hAnsi="Courier" w:cs="Courier"/>
+          <w:color w:val="000000"/>
+          <w:sz w:val="16"/>
+          <w:szCs w:val="16"/>
+        </w:rPr>
+        <w:t xml:space="preserve">        },</w:t>
+      </w:r>
+    </w:p>
+    <w:p>
+      <w:pPr>
+        <w:suppressAutoHyphens w:val="0"/>
+        <w:autoSpaceDE w:val="0"/>
+        <w:autoSpaceDN w:val="0"/>
+        <w:adjustRightInd w:val="0"/>
+        <w:rPr>
+          <w:rFonts w:ascii="Courier" w:hAnsi="Courier" w:cs="Courier"/>
+          <w:sz w:val="16"/>
+          <w:szCs w:val="16"/>
+        </w:rPr>
+      </w:pPr>
+      <w:r>
+        <w:rPr>
+          <w:rFonts w:ascii="Courier" w:hAnsi="Courier" w:cs="Courier"/>
+          <w:color w:val="000000"/>
+          <w:sz w:val="16"/>
+          <w:szCs w:val="16"/>
+        </w:rPr>
+        <w:t xml:space="preserve">    </w:t>
+      </w:r>
+      <w:r>
+        <w:rPr>
+          <w:rFonts w:ascii="Courier" w:hAnsi="Courier" w:cs="Courier"/>
+          <w:color w:val="000000"/>
+          <w:sz w:val="16"/>
+          <w:szCs w:val="16"/>
+        </w:rPr>
+        <w:tab/>
+        <w:t>{</w:t>
+      </w:r>
+      <w:r>
+        <w:rPr>
+          <w:rFonts w:ascii="Courier" w:hAnsi="Courier" w:cs="Courier"/>
+          <w:color w:val="2A00FF"/>
+          <w:sz w:val="16"/>
+          <w:szCs w:val="16"/>
+        </w:rPr>
+        <w:t>"group_header"</w:t>
+      </w:r>
+      <w:r>
+        <w:rPr>
+          <w:rFonts w:ascii="Courier" w:hAnsi="Courier" w:cs="Courier"/>
+          <w:color w:val="000000"/>
+          <w:sz w:val="16"/>
+          <w:szCs w:val="16"/>
+        </w:rPr>
+        <w:t xml:space="preserve">: </w:t>
+      </w:r>
+      <w:r>
+        <w:rPr>
+          <w:rFonts w:ascii="Courier" w:hAnsi="Courier" w:cs="Courier"/>
+          <w:color w:val="2A00FF"/>
+          <w:sz w:val="16"/>
+          <w:szCs w:val="16"/>
+        </w:rPr>
+        <w:t>"group_header2"</w:t>
+      </w:r>
+      <w:r>
+        <w:rPr>
+          <w:rFonts w:ascii="Courier" w:hAnsi="Courier" w:cs="Courier"/>
+          <w:color w:val="000000"/>
+          <w:sz w:val="16"/>
+          <w:szCs w:val="16"/>
+        </w:rPr>
+        <w:t>,</w:t>
+      </w:r>
+    </w:p>
+    <w:p>
+      <w:pPr>
+        <w:suppressAutoHyphens w:val="0"/>
+        <w:autoSpaceDE w:val="0"/>
+        <w:autoSpaceDN w:val="0"/>
+        <w:adjustRightInd w:val="0"/>
+        <w:rPr>
+          <w:rFonts w:ascii="Courier" w:hAnsi="Courier" w:cs="Courier"/>
+          <w:sz w:val="16"/>
+          <w:szCs w:val="16"/>
+        </w:rPr>
+      </w:pPr>
+      <w:r>
+        <w:rPr>
+          <w:rFonts w:ascii="Courier" w:hAnsi="Courier" w:cs="Courier"/>
+          <w:color w:val="000000"/>
+          <w:sz w:val="16"/>
+          <w:szCs w:val="16"/>
+        </w:rPr>
+        <w:t xml:space="preserve">        </w:t>
+      </w:r>
+      <w:r>
+        <w:rPr>
+          <w:rFonts w:ascii="Courier" w:hAnsi="Courier" w:cs="Courier"/>
+          <w:color w:val="000000"/>
+          <w:sz w:val="16"/>
+          <w:szCs w:val="16"/>
+        </w:rPr>
+        <w:t xml:space="preserve"> </w:t>
+      </w:r>
+      <w:r>
+        <w:rPr>
+          <w:rFonts w:ascii="Courier" w:hAnsi="Courier" w:cs="Courier"/>
+          <w:color w:val="2A00FF"/>
+          <w:sz w:val="16"/>
+          <w:szCs w:val="16"/>
+        </w:rPr>
+        <w:t>"item_data"</w:t>
+      </w:r>
+      <w:r>
+        <w:rPr>
+          <w:rFonts w:ascii="Courier" w:hAnsi="Courier" w:cs="Courier"/>
+          <w:color w:val="000000"/>
+          <w:sz w:val="16"/>
+          <w:szCs w:val="16"/>
+        </w:rPr>
+        <w:t>: [</w:t>
+      </w:r>
+    </w:p>
+    <w:p>
+      <w:pPr>
+        <w:suppressAutoHyphens w:val="0"/>
+        <w:autoSpaceDE w:val="0"/>
+        <w:autoSpaceDN w:val="0"/>
+        <w:adjustRightInd w:val="0"/>
+        <w:rPr>
+          <w:rFonts w:ascii="Courier" w:hAnsi="Courier" w:cs="Courier"/>
+          <w:sz w:val="16"/>
+          <w:szCs w:val="16"/>
+        </w:rPr>
+      </w:pPr>
+      <w:r>
+        <w:rPr>
+          <w:rFonts w:ascii="Courier" w:hAnsi="Courier" w:cs="Courier"/>
+          <w:color w:val="000000"/>
+          <w:sz w:val="16"/>
+          <w:szCs w:val="16"/>
+        </w:rPr>
+        <w:t xml:space="preserve">            </w:t>
+      </w:r>
+      <w:r>
+        <w:rPr>
+          <w:rFonts w:ascii="Courier" w:hAnsi="Courier" w:cs="Courier"/>
+          <w:color w:val="000000"/>
+          <w:sz w:val="16"/>
+          <w:szCs w:val="16"/>
+        </w:rPr>
+        <w:tab/>
+        <w:t>{</w:t>
+      </w:r>
+      <w:r>
+        <w:rPr>
+          <w:rFonts w:ascii="Courier" w:hAnsi="Courier" w:cs="Courier"/>
+          <w:color w:val="2A00FF"/>
+          <w:sz w:val="16"/>
+          <w:szCs w:val="16"/>
+        </w:rPr>
+        <w:t>"item-</w:t>
+      </w:r>
+      <w:r>
+        <w:rPr>
+          <w:rFonts w:ascii="Courier" w:hAnsi="Courier" w:cs="Courier"/>
+          <w:color w:val="2A00FF"/>
+          <w:sz w:val="16"/>
+          <w:szCs w:val="16"/>
+        </w:rPr>
+        <w:t>key"</w:t>
+      </w:r>
+      <w:r>
+        <w:rPr>
+          <w:rFonts w:ascii="Courier" w:hAnsi="Courier" w:cs="Courier"/>
+          <w:color w:val="000000"/>
+          <w:sz w:val="16"/>
+          <w:szCs w:val="16"/>
+        </w:rPr>
+        <w:t>: 1},</w:t>
+      </w:r>
+    </w:p>
+    <w:p>
+      <w:pPr>
+        <w:suppressAutoHyphens w:val="0"/>
+        <w:autoSpaceDE w:val="0"/>
+        <w:autoSpaceDN w:val="0"/>
+        <w:adjustRightInd w:val="0"/>
+        <w:rPr>
+          <w:rFonts w:ascii="Courier" w:hAnsi="Courier" w:cs="Courier"/>
+          <w:sz w:val="16"/>
+          <w:szCs w:val="16"/>
+        </w:rPr>
+      </w:pPr>
+      <w:r>
+        <w:rPr>
+          <w:rFonts w:ascii="Courier" w:hAnsi="Courier" w:cs="Courier"/>
+          <w:color w:val="000000"/>
+          <w:sz w:val="16"/>
+          <w:szCs w:val="16"/>
+        </w:rPr>
+        <w:tab/>
+      </w:r>
+      <w:r>
+        <w:rPr>
+          <w:rFonts w:ascii="Courier" w:hAnsi="Courier" w:cs="Courier"/>
+          <w:color w:val="000000"/>
+          <w:sz w:val="16"/>
+          <w:szCs w:val="16"/>
+        </w:rPr>
+        <w:tab/>
+        <w:t>{</w:t>
+      </w:r>
+      <w:r>
+        <w:rPr>
+          <w:rFonts w:ascii="Courier" w:hAnsi="Courier" w:cs="Courier"/>
+          <w:color w:val="2A00FF"/>
+          <w:sz w:val="16"/>
+          <w:szCs w:val="16"/>
+        </w:rPr>
+        <w:t>"item-</w:t>
+      </w:r>
+      <w:r>
+        <w:rPr>
+          <w:rFonts w:ascii="Courier" w:hAnsi="Courier" w:cs="Courier"/>
+          <w:color w:val="2A00FF"/>
+          <w:sz w:val="16"/>
+          <w:szCs w:val="16"/>
+        </w:rPr>
+        <w:t>key"</w:t>
+      </w:r>
+      <w:r>
+        <w:rPr>
+          <w:rFonts w:ascii="Courier" w:hAnsi="Courier" w:cs="Courier"/>
+          <w:color w:val="000000"/>
+          <w:sz w:val="16"/>
+          <w:szCs w:val="16"/>
+        </w:rPr>
+        <w:t>: 2},</w:t>
+      </w:r>
+    </w:p>
+    <w:p>
+      <w:pPr>
+        <w:suppressAutoHyphens w:val="0"/>
+        <w:autoSpaceDE w:val="0"/>
+        <w:autoSpaceDN w:val="0"/>
+        <w:adjustRightInd w:val="0"/>
+        <w:rPr>
+          <w:rFonts w:ascii="Courier" w:hAnsi="Courier" w:cs="Courier"/>
+          <w:sz w:val="16"/>
+          <w:szCs w:val="16"/>
+        </w:rPr>
+      </w:pPr>
+      <w:r>
+        <w:rPr>
+          <w:rFonts w:ascii="Courier" w:hAnsi="Courier" w:cs="Courier"/>
+          <w:color w:val="000000"/>
+          <w:sz w:val="16"/>
+          <w:szCs w:val="16"/>
+        </w:rPr>
+        <w:t xml:space="preserve">            </w:t>
+      </w:r>
+      <w:r>
+        <w:rPr>
+          <w:rFonts w:ascii="Courier" w:hAnsi="Courier" w:cs="Courier"/>
+          <w:color w:val="000000"/>
+          <w:sz w:val="16"/>
+          <w:szCs w:val="16"/>
+        </w:rPr>
+        <w:tab/>
+        <w:t>{</w:t>
+      </w:r>
+      <w:r>
+        <w:rPr>
+          <w:rFonts w:ascii="Courier" w:hAnsi="Courier" w:cs="Courier"/>
+          <w:color w:val="2A00FF"/>
+          <w:sz w:val="16"/>
+          <w:szCs w:val="16"/>
+        </w:rPr>
+        <w:t>"item-</w:t>
+      </w:r>
+      <w:bookmarkStart w:id="1" w:name="_GoBack"/>
+      <w:bookmarkEnd w:id="1"/>
+      <w:r>
+        <w:rPr>
+          <w:rFonts w:ascii="Courier" w:hAnsi="Courier" w:cs="Courier"/>
+          <w:color w:val="2A00FF"/>
+          <w:sz w:val="16"/>
+          <w:szCs w:val="16"/>
+        </w:rPr>
+        <w:t>key"</w:t>
+      </w:r>
+      <w:r>
+        <w:rPr>
+          <w:rFonts w:ascii="Courier" w:hAnsi="Courier" w:cs="Courier"/>
+          <w:color w:val="000000"/>
+          <w:sz w:val="16"/>
+          <w:szCs w:val="16"/>
+        </w:rPr>
+        <w:t>: 3}</w:t>
+      </w:r>
+    </w:p>
+    <w:p>
+      <w:pPr>
+        <w:suppressAutoHyphens w:val="0"/>
+        <w:autoSpaceDE w:val="0"/>
+        <w:autoSpaceDN w:val="0"/>
+        <w:adjustRightInd w:val="0"/>
+        <w:rPr>
+          <w:rFonts w:ascii="Courier" w:hAnsi="Courier" w:cs="Courier"/>
+          <w:sz w:val="16"/>
+          <w:szCs w:val="16"/>
+        </w:rPr>
+      </w:pPr>
+      <w:r>
+        <w:rPr>
+          <w:rFonts w:ascii="Courier" w:hAnsi="Courier" w:cs="Courier"/>
+          <w:color w:val="000000"/>
+          <w:sz w:val="16"/>
+          <w:szCs w:val="16"/>
+        </w:rPr>
+        <w:t xml:space="preserve">        </w:t>
+      </w:r>
+      <w:r>
+        <w:rPr>
+          <w:rFonts w:ascii="Courier" w:hAnsi="Courier" w:cs="Courier"/>
+          <w:color w:val="000000"/>
+          <w:sz w:val="16"/>
+          <w:szCs w:val="16"/>
+        </w:rPr>
+        <w:t xml:space="preserve"> </w:t>
+      </w:r>
+      <w:r>
+        <w:rPr>
+          <w:rFonts w:ascii="Courier" w:hAnsi="Courier" w:cs="Courier"/>
+          <w:color w:val="000000"/>
+          <w:sz w:val="16"/>
+          <w:szCs w:val="16"/>
+        </w:rPr>
+        <w:t>]</w:t>
+      </w:r>
+    </w:p>
+    <w:p>
+      <w:pPr>
+        <w:suppressAutoHyphens w:val="0"/>
+        <w:autoSpaceDE w:val="0"/>
+        <w:autoSpaceDN w:val="0"/>
+        <w:adjustRightInd w:val="0"/>
+        <w:rPr>
+          <w:rFonts w:ascii="Courier" w:hAnsi="Courier" w:cs="Courier"/>
+          <w:sz w:val="16"/>
+          <w:szCs w:val="16"/>
+        </w:rPr>
+      </w:pPr>
+      <w:r>
+        <w:rPr>
+          <w:rFonts w:ascii="Courier" w:hAnsi="Courier" w:cs="Courier"/>
+          <w:color w:val="000000"/>
+          <w:sz w:val="16"/>
+          <w:szCs w:val="16"/>
+        </w:rPr>
+        <w:t xml:space="preserve">        }</w:t>
+      </w:r>
+    </w:p>
+    <w:p>
+      <w:pPr>
+        <w:suppressAutoHyphens w:val="0"/>
+        <w:autoSpaceDE w:val="0"/>
+        <w:autoSpaceDN w:val="0"/>
+        <w:adjustRightInd w:val="0"/>
+        <w:rPr>
+          <w:rFonts w:ascii="Courier" w:hAnsi="Courier" w:cs="Courier"/>
+          <w:sz w:val="16"/>
+          <w:szCs w:val="16"/>
+        </w:rPr>
+      </w:pPr>
+      <w:r>
+        <w:rPr>
+          <w:rFonts w:ascii="Courier" w:hAnsi="Courier" w:cs="Courier"/>
+          <w:color w:val="000000"/>
+          <w:sz w:val="16"/>
+          <w:szCs w:val="16"/>
+        </w:rPr>
+        <w:t xml:space="preserve">    ]</w:t>
+      </w:r>
+    </w:p>
+    <w:p>
+      <w:pPr>
+        <w:suppressAutoHyphens w:val="0"/>
+        <w:autoSpaceDE w:val="0"/>
+        <w:autoSpaceDN w:val="0"/>
+        <w:adjustRightInd w:val="0"/>
+        <w:rPr>
+          <w:rFonts w:ascii="Courier" w:hAnsi="Courier" w:cs="Courier"/>
+          <w:sz w:val="16"/>
+          <w:szCs w:val="16"/>
+        </w:rPr>
+      </w:pPr>
+      <w:r>
+        <w:rPr>
+          <w:rFonts w:ascii="Courier" w:hAnsi="Courier" w:cs="Courier"/>
+          <w:color w:val="000000"/>
+          <w:sz w:val="16"/>
+          <w:szCs w:val="16"/>
+        </w:rPr>
+        <w:t>}</w:t>
+      </w:r>
+    </w:p>
+    <w:p>
+      <w:pPr>
+        <w:rPr>
+          <w:rFonts w:ascii="Courier" w:hAnsi="Courier" w:cs="Courier"/>
+          <w:color w:val="000000"/>
+          <w:sz w:val="16"/>
+          <w:szCs w:val="16"/>
+        </w:rPr>
+      </w:pPr>
+      <w:r>
+        <w:rPr>
+          <w:rFonts w:ascii="Courier" w:hAnsi="Courier" w:cs="Courier"/>
+          <w:color w:val="000000"/>
+          <w:sz w:val="16"/>
+          <w:szCs w:val="16"/>
+        </w:rPr>
+        <w:t>]</w:t>
+      </w:r>
+    </w:p>
+    <w:p>
+      <w:pPr>
+        <w:rPr>
+          <w:rFonts w:ascii="Courier" w:hAnsi="Courier" w:cs="Courier"/>
+          <w:color w:val="000000"/>
+          <w:sz w:val="16"/>
+          <w:szCs w:val="16"/>
+        </w:rPr>
+      </w:pPr>
+    </w:p>
+    <w:p>
+      <w:r>
+        <w:rPr>
+          <w:b/>
+        </w:rPr>
+        <w:t>Job design to solve this use case:</w:t>
+      </w:r>
+      <w:r>
+        <w:rPr>
+          <w:noProof/>
+          <w:lang w:eastAsia="en-US"/>
+        </w:rPr>
+        <w:t xml:space="preserve"> </w:t>
+      </w:r>
+      <w:r>
+        <w:rPr>
+          <w:noProof/>
+          <w:lang w:eastAsia="en-US"/>
+        </w:rPr>
+        <w:drawing>
+          <wp:inline distT="0" distB="0" distL="0" distR="0" wp14:anchorId="11715FA6" wp14:editId="238BDB24">
+            <wp:extent cx="5859887" cy="3477141"/>
+            <wp:effectExtent l="0" t="0" r="7620" b="3175"/>
+            <wp:docPr id="13" name="Picture 13"/>
+            <wp:cNvGraphicFramePr>
+              <a:graphicFrameLocks xmlns:a="http://schemas.openxmlformats.org/drawingml/2006/main" noChangeAspect="1"/>
+            </wp:cNvGraphicFramePr>
+            <a:graphic xmlns:a="http://schemas.openxmlformats.org/drawingml/2006/main">
+              <a:graphicData uri="http://schemas.openxmlformats.org/drawingml/2006/picture">
+                <pic:pic xmlns:pic="http://schemas.openxmlformats.org/drawingml/2006/picture">
+                  <pic:nvPicPr>
+                    <pic:cNvPr id="13" name="tJSONDocInput_example_job_nested_arrays.png"/>
+                    <pic:cNvPicPr/>
+                  </pic:nvPicPr>
+                  <pic:blipFill>
+                    <a:blip r:embed="rId10">
+                      <a:extLst>
+                        <a:ext uri="{28A0092B-C50C-407E-A947-70E740481C1C}">
+                          <a14:useLocalDpi xmlns:a14="http://schemas.microsoft.com/office/drawing/2010/main" val="0"/>
+                        </a:ext>
+                      </a:extLst>
+                    </a:blip>
+                    <a:stretch>
+                      <a:fillRect/>
+                    </a:stretch>
+                  </pic:blipFill>
+                  <pic:spPr>
+                    <a:xfrm>
+                      <a:off x="0" y="0"/>
+                      <a:ext cx="5899930" cy="3500902"/>
+                    </a:xfrm>
+                    <a:prstGeom prst="rect">
+                      <a:avLst/>
+                    </a:prstGeom>
+                  </pic:spPr>
+                </pic:pic>
+              </a:graphicData>
+            </a:graphic>
+          </wp:inline>
+        </w:drawing>
+      </w:r>
+    </w:p>
+    <w:p>
+      <w:r>
+        <w:lastRenderedPageBreak/>
+        <w:t xml:space="preserve">The first tJSONDocInput </w:t>
+      </w:r>
+      <w:r>
+        <w:t xml:space="preserve">references as </w:t>
+      </w:r>
+      <w:r>
+        <w:t>parent the tJSONDocOpen component. All other references the current pre</w:t>
+      </w:r>
+      <w:r>
+        <w:t>decessor.</w:t>
+      </w:r>
+    </w:p>
+    <w:p/>
+    <w:p>
+      <w:pPr>
+        <w:widowControl/>
+        <w:suppressAutoHyphens w:val="0"/>
+      </w:pPr>
+    </w:p>
+    <w:p>
+      <w:pPr>
+        <w:widowControl/>
+        <w:suppressAutoHyphens w:val="0"/>
+      </w:pPr>
+      <w:r>
+        <w:t xml:space="preserve">To provide the higher level values </w:t>
+      </w:r>
+      <w:r>
+        <w:t>we have to use a tMap and adds these values into the output flow.</w:t>
+      </w:r>
+    </w:p>
+    <w:p>
+      <w:pPr>
+        <w:widowControl/>
+        <w:suppressAutoHyphens w:val="0"/>
+      </w:pPr>
+      <w:r>
+        <w:t>All components put their current values into the global map</w:t>
+      </w:r>
+      <w:r>
+        <w:t xml:space="preserve"> with the key: &lt;unique-component-id&gt;.&lt;schema-column-name&gt; </w:t>
+      </w:r>
+    </w:p>
+    <w:p>
+      <w:pPr>
+        <w:widowControl/>
+        <w:suppressAutoHyphens w:val="0"/>
+      </w:pPr>
+      <w:r>
+        <w:t>Example refer to the picture below.</w:t>
+      </w:r>
+    </w:p>
+    <w:p>
+      <w:pPr>
+        <w:widowControl/>
+        <w:suppressAutoHyphens w:val="0"/>
+      </w:pPr>
+    </w:p>
+    <w:p>
+      <w:pPr>
+        <w:widowControl/>
+        <w:suppressAutoHyphens w:val="0"/>
+      </w:pPr>
+      <w:r>
+        <w:rPr>
+          <w:noProof/>
+          <w:lang w:eastAsia="en-US"/>
+        </w:rPr>
+        <w:drawing>
+          <wp:inline distT="0" distB="0" distL="0" distR="0" wp14:anchorId="3FBC83D5" wp14:editId="730F524E">
+            <wp:extent cx="6605880" cy="2395471"/>
+            <wp:effectExtent l="0" t="0" r="0" b="0"/>
+            <wp:docPr id="14" name="Picture 14"/>
+            <wp:cNvGraphicFramePr>
+              <a:graphicFrameLocks xmlns:a="http://schemas.openxmlformats.org/drawingml/2006/main" noChangeAspect="1"/>
+            </wp:cNvGraphicFramePr>
+            <a:graphic xmlns:a="http://schemas.openxmlformats.org/drawingml/2006/main">
+              <a:graphicData uri="http://schemas.openxmlformats.org/drawingml/2006/picture">
+                <pic:pic xmlns:pic="http://schemas.openxmlformats.org/drawingml/2006/picture">
+                  <pic:nvPicPr>
+                    <pic:cNvPr id="14" name="tJSONDocInput_example_job_nested_arrays_tmap.png"/>
+                    <pic:cNvPicPr/>
+                  </pic:nvPicPr>
+                  <pic:blipFill>
+                    <a:blip r:embed="rId11">
+                      <a:extLst>
+                        <a:ext uri="{28A0092B-C50C-407E-A947-70E740481C1C}">
+                          <a14:useLocalDpi xmlns:a14="http://schemas.microsoft.com/office/drawing/2010/main" val="0"/>
+                        </a:ext>
+                      </a:extLst>
+                    </a:blip>
+                    <a:stretch>
+                      <a:fillRect/>
+                    </a:stretch>
+                  </pic:blipFill>
+                  <pic:spPr>
+                    <a:xfrm>
+                      <a:off x="0" y="0"/>
+                      <a:ext cx="6629973" cy="2404208"/>
+                    </a:xfrm>
+                    <a:prstGeom prst="rect">
+                      <a:avLst/>
+                    </a:prstGeom>
+                  </pic:spPr>
+                </pic:pic>
+              </a:graphicData>
+            </a:graphic>
+          </wp:inline>
+        </w:drawing>
+      </w:r>
+    </w:p>
+    <w:p>
+      <w:pPr>
+        <w:widowControl/>
+        <w:suppressAutoHyphens w:val="0"/>
+      </w:pPr>
+    </w:p>
+    <w:p>
+      <w:pPr>
+        <w:widowControl/>
+        <w:suppressAutoHyphens w:val="0"/>
+      </w:pPr>
+      <w:r>
+        <w:br w:type="page"/>
+      </w:r>
+    </w:p>
     <w:p>
       <w:pPr>
         <w:pStyle w:val="Heading1"/>
@@ -4021,7 +6201,7 @@
                     <pic:cNvPicPr/>
                   </pic:nvPicPr>
                   <pic:blipFill>
-                    <a:blip r:embed="rId10">
+                    <a:blip r:embed="rId12">
                       <a:extLst>
                         <a:ext uri="{28A0092B-C50C-407E-A947-70E740481C1C}">
                           <a14:useLocalDpi xmlns:a14="http://schemas.microsoft.com/office/drawing/2010/main" val="0"/>
@@ -4816,7 +6996,7 @@
                     <pic:cNvPicPr/>
                   </pic:nvPicPr>
                   <pic:blipFill>
-                    <a:blip r:embed="rId11">
+                    <a:blip r:embed="rId13">
                       <a:extLst>
                         <a:ext uri="{28A0092B-C50C-407E-A947-70E740481C1C}">
                           <a14:useLocalDpi xmlns:a14="http://schemas.microsoft.com/office/drawing/2010/main" val="0"/>
@@ -4892,7 +7072,7 @@
                     <pic:cNvPicPr/>
                   </pic:nvPicPr>
                   <pic:blipFill>
-                    <a:blip r:embed="rId12">
+                    <a:blip r:embed="rId14">
                       <a:extLst>
                         <a:ext uri="{28A0092B-C50C-407E-A947-70E740481C1C}">
                           <a14:useLocalDpi xmlns:a14="http://schemas.microsoft.com/office/drawing/2010/main" val="0"/>
@@ -4922,15 +7102,7 @@
     <w:p/>
     <w:p>
       <w:r>
-        <w:t>As you can see it is based on the level-</w:t>
-      </w:r>
-      <w:proofErr w:type="gramStart"/>
-      <w:r>
-        <w:t>one.level</w:t>
-      </w:r>
-      <w:proofErr w:type="gramEnd"/>
-      <w:r>
-        <w:t>-two node.</w:t>
+        <w:t>As you can see it is based on the level-one.level-two node.</w:t>
       </w:r>
     </w:p>
     <w:p/>
@@ -4999,7 +7171,7 @@
                     <pic:cNvPicPr/>
                   </pic:nvPicPr>
                   <pic:blipFill>
-                    <a:blip r:embed="rId13">
+                    <a:blip r:embed="rId15">
                       <a:extLst>
                         <a:ext uri="{28A0092B-C50C-407E-A947-70E740481C1C}">
                           <a14:useLocalDpi xmlns:a14="http://schemas.microsoft.com/office/drawing/2010/main" val="0"/>
@@ -5081,21 +7253,7 @@
         <w:rPr>
           <w:rFonts w:ascii="Courier" w:hAnsi="Courier" w:cs="Courier"/>
         </w:rPr>
-        <w:t xml:space="preserve">  "AttributA</w:t>
-      </w:r>
-      <w:proofErr w:type="gramStart"/>
-      <w:r>
-        <w:rPr>
-          <w:rFonts w:ascii="Courier" w:hAnsi="Courier" w:cs="Courier"/>
-        </w:rPr>
-        <w:t>" :</w:t>
-      </w:r>
-      <w:proofErr w:type="gramEnd"/>
-      <w:r>
-        <w:rPr>
-          <w:rFonts w:ascii="Courier" w:hAnsi="Courier" w:cs="Courier"/>
-        </w:rPr>
-        <w:t xml:space="preserve"> "AAA",</w:t>
+        <w:t xml:space="preserve">  "AttributA" : "AAA",</w:t>
       </w:r>
     </w:p>
     <w:p>
@@ -5112,21 +7270,7 @@
         <w:rPr>
           <w:rFonts w:ascii="Courier" w:hAnsi="Courier" w:cs="Courier"/>
         </w:rPr>
-        <w:t xml:space="preserve">  "AttributB</w:t>
-      </w:r>
-      <w:proofErr w:type="gramStart"/>
-      <w:r>
-        <w:rPr>
-          <w:rFonts w:ascii="Courier" w:hAnsi="Courier" w:cs="Courier"/>
-        </w:rPr>
-        <w:t>" :</w:t>
-      </w:r>
-      <w:proofErr w:type="gramEnd"/>
-      <w:r>
-        <w:rPr>
-          <w:rFonts w:ascii="Courier" w:hAnsi="Courier" w:cs="Courier"/>
-        </w:rPr>
-        <w:t xml:space="preserve"> "BBB",</w:t>
+        <w:t xml:space="preserve">  "AttributB" : "BBB",</w:t>
       </w:r>
     </w:p>
     <w:p>
@@ -5143,21 +7287,7 @@
         <w:rPr>
           <w:rFonts w:ascii="Courier" w:hAnsi="Courier" w:cs="Courier"/>
         </w:rPr>
-        <w:t xml:space="preserve">  "AttributC</w:t>
-      </w:r>
-      <w:proofErr w:type="gramStart"/>
-      <w:r>
-        <w:rPr>
-          <w:rFonts w:ascii="Courier" w:hAnsi="Courier" w:cs="Courier"/>
-        </w:rPr>
-        <w:t>" :</w:t>
-      </w:r>
-      <w:proofErr w:type="gramEnd"/>
-      <w:r>
-        <w:rPr>
-          <w:rFonts w:ascii="Courier" w:hAnsi="Courier" w:cs="Courier"/>
-        </w:rPr>
-        <w:t xml:space="preserve"> [ {</w:t>
+        <w:t xml:space="preserve">  "AttributC" : [ {</w:t>
       </w:r>
     </w:p>
     <w:p>
@@ -5174,21 +7304,7 @@
         <w:rPr>
           <w:rFonts w:ascii="Courier" w:hAnsi="Courier" w:cs="Courier"/>
         </w:rPr>
-        <w:t xml:space="preserve">    "AttributC_ID</w:t>
-      </w:r>
-      <w:proofErr w:type="gramStart"/>
-      <w:r>
-        <w:rPr>
-          <w:rFonts w:ascii="Courier" w:hAnsi="Courier" w:cs="Courier"/>
-        </w:rPr>
-        <w:t>" :</w:t>
-      </w:r>
-      <w:proofErr w:type="gramEnd"/>
-      <w:r>
-        <w:rPr>
-          <w:rFonts w:ascii="Courier" w:hAnsi="Courier" w:cs="Courier"/>
-        </w:rPr>
-        <w:t xml:space="preserve"> 1,</w:t>
+        <w:t xml:space="preserve">    "AttributC_ID" : 1,</w:t>
       </w:r>
     </w:p>
     <w:p>
@@ -5205,21 +7321,7 @@
         <w:rPr>
           <w:rFonts w:ascii="Courier" w:hAnsi="Courier" w:cs="Courier"/>
         </w:rPr>
-        <w:t xml:space="preserve">    "AttributE</w:t>
-      </w:r>
-      <w:proofErr w:type="gramStart"/>
-      <w:r>
-        <w:rPr>
-          <w:rFonts w:ascii="Courier" w:hAnsi="Courier" w:cs="Courier"/>
-        </w:rPr>
-        <w:t>" :</w:t>
-      </w:r>
-      <w:proofErr w:type="gramEnd"/>
-      <w:r>
-        <w:rPr>
-          <w:rFonts w:ascii="Courier" w:hAnsi="Courier" w:cs="Courier"/>
-        </w:rPr>
-        <w:t xml:space="preserve"> [ "EEE1", "EEE2" ]</w:t>
+        <w:t xml:space="preserve">    "AttributE" : [ "EEE1", "EEE2" ]</w:t>
       </w:r>
     </w:p>
     <w:p>
@@ -5253,21 +7355,7 @@
         <w:rPr>
           <w:rFonts w:ascii="Courier" w:hAnsi="Courier" w:cs="Courier"/>
         </w:rPr>
-        <w:t xml:space="preserve">    "AttributC_ID</w:t>
-      </w:r>
-      <w:proofErr w:type="gramStart"/>
-      <w:r>
-        <w:rPr>
-          <w:rFonts w:ascii="Courier" w:hAnsi="Courier" w:cs="Courier"/>
-        </w:rPr>
-        <w:t>" :</w:t>
-      </w:r>
-      <w:proofErr w:type="gramEnd"/>
-      <w:r>
-        <w:rPr>
-          <w:rFonts w:ascii="Courier" w:hAnsi="Courier" w:cs="Courier"/>
-        </w:rPr>
-        <w:t xml:space="preserve"> 2,</w:t>
+        <w:t xml:space="preserve">    "AttributC_ID" : 2,</w:t>
       </w:r>
     </w:p>
     <w:p>
@@ -5284,21 +7372,7 @@
         <w:rPr>
           <w:rFonts w:ascii="Courier" w:hAnsi="Courier" w:cs="Courier"/>
         </w:rPr>
-        <w:t xml:space="preserve">    "AttributE</w:t>
-      </w:r>
-      <w:proofErr w:type="gramStart"/>
-      <w:r>
-        <w:rPr>
-          <w:rFonts w:ascii="Courier" w:hAnsi="Courier" w:cs="Courier"/>
-        </w:rPr>
-        <w:t>" :</w:t>
-      </w:r>
-      <w:proofErr w:type="gramEnd"/>
-      <w:r>
-        <w:rPr>
-          <w:rFonts w:ascii="Courier" w:hAnsi="Courier" w:cs="Courier"/>
-        </w:rPr>
-        <w:t xml:space="preserve"> [ "EEE1", "EEE2" ]</w:t>
+        <w:t xml:space="preserve">    "AttributE" : [ "EEE1", "EEE2" ]</w:t>
       </w:r>
     </w:p>
     <w:p>
@@ -5332,21 +7406,7 @@
         <w:rPr>
           <w:rFonts w:ascii="Courier" w:hAnsi="Courier" w:cs="Courier"/>
         </w:rPr>
-        <w:t xml:space="preserve">    "AttributC_ID</w:t>
-      </w:r>
-      <w:proofErr w:type="gramStart"/>
-      <w:r>
-        <w:rPr>
-          <w:rFonts w:ascii="Courier" w:hAnsi="Courier" w:cs="Courier"/>
-        </w:rPr>
-        <w:t>" :</w:t>
-      </w:r>
-      <w:proofErr w:type="gramEnd"/>
-      <w:r>
-        <w:rPr>
-          <w:rFonts w:ascii="Courier" w:hAnsi="Courier" w:cs="Courier"/>
-        </w:rPr>
-        <w:t xml:space="preserve"> 3,</w:t>
+        <w:t xml:space="preserve">    "AttributC_ID" : 3,</w:t>
       </w:r>
     </w:p>
     <w:p>
@@ -5363,21 +7423,7 @@
         <w:rPr>
           <w:rFonts w:ascii="Courier" w:hAnsi="Courier" w:cs="Courier"/>
         </w:rPr>
-        <w:t xml:space="preserve">    "AttributE</w:t>
-      </w:r>
-      <w:proofErr w:type="gramStart"/>
-      <w:r>
-        <w:rPr>
-          <w:rFonts w:ascii="Courier" w:hAnsi="Courier" w:cs="Courier"/>
-        </w:rPr>
-        <w:t>" :</w:t>
-      </w:r>
-      <w:proofErr w:type="gramEnd"/>
-      <w:r>
-        <w:rPr>
-          <w:rFonts w:ascii="Courier" w:hAnsi="Courier" w:cs="Courier"/>
-        </w:rPr>
-        <w:t xml:space="preserve"> [ "EEE1", "EEE2" ]</w:t>
+        <w:t xml:space="preserve">    "AttributE" : [ "EEE1", "EEE2" ]</w:t>
       </w:r>
     </w:p>
     <w:p>
@@ -5411,21 +7457,7 @@
         <w:rPr>
           <w:rFonts w:ascii="Courier" w:hAnsi="Courier" w:cs="Courier"/>
         </w:rPr>
-        <w:t xml:space="preserve">    "AttributC_ID</w:t>
-      </w:r>
-      <w:proofErr w:type="gramStart"/>
-      <w:r>
-        <w:rPr>
-          <w:rFonts w:ascii="Courier" w:hAnsi="Courier" w:cs="Courier"/>
-        </w:rPr>
-        <w:t>" :</w:t>
-      </w:r>
-      <w:proofErr w:type="gramEnd"/>
-      <w:r>
-        <w:rPr>
-          <w:rFonts w:ascii="Courier" w:hAnsi="Courier" w:cs="Courier"/>
-        </w:rPr>
-        <w:t xml:space="preserve"> 4,</w:t>
+        <w:t xml:space="preserve">    "AttributC_ID" : 4,</w:t>
       </w:r>
     </w:p>
     <w:p>
@@ -5442,21 +7474,7 @@
         <w:rPr>
           <w:rFonts w:ascii="Courier" w:hAnsi="Courier" w:cs="Courier"/>
         </w:rPr>
-        <w:t xml:space="preserve">    "AttributE</w:t>
-      </w:r>
-      <w:proofErr w:type="gramStart"/>
-      <w:r>
-        <w:rPr>
-          <w:rFonts w:ascii="Courier" w:hAnsi="Courier" w:cs="Courier"/>
-        </w:rPr>
-        <w:t>" :</w:t>
-      </w:r>
-      <w:proofErr w:type="gramEnd"/>
-      <w:r>
-        <w:rPr>
-          <w:rFonts w:ascii="Courier" w:hAnsi="Courier" w:cs="Courier"/>
-        </w:rPr>
-        <w:t xml:space="preserve"> [ "EEE1", "EEE2" ]</w:t>
+        <w:t xml:space="preserve">    "AttributE" : [ "EEE1", "EEE2" ]</w:t>
       </w:r>
     </w:p>
     <w:p>
@@ -5490,21 +7508,7 @@
         <w:rPr>
           <w:rFonts w:ascii="Courier" w:hAnsi="Courier" w:cs="Courier"/>
         </w:rPr>
-        <w:t xml:space="preserve">    "AttributC_ID</w:t>
-      </w:r>
-      <w:proofErr w:type="gramStart"/>
-      <w:r>
-        <w:rPr>
-          <w:rFonts w:ascii="Courier" w:hAnsi="Courier" w:cs="Courier"/>
-        </w:rPr>
-        <w:t>" :</w:t>
-      </w:r>
-      <w:proofErr w:type="gramEnd"/>
-      <w:r>
-        <w:rPr>
-          <w:rFonts w:ascii="Courier" w:hAnsi="Courier" w:cs="Courier"/>
-        </w:rPr>
-        <w:t xml:space="preserve"> 5,</w:t>
+        <w:t xml:space="preserve">    "AttributC_ID" : 5,</w:t>
       </w:r>
     </w:p>
     <w:p>
@@ -5521,21 +7525,7 @@
         <w:rPr>
           <w:rFonts w:ascii="Courier" w:hAnsi="Courier" w:cs="Courier"/>
         </w:rPr>
-        <w:t xml:space="preserve">    "AttributE</w:t>
-      </w:r>
-      <w:proofErr w:type="gramStart"/>
-      <w:r>
-        <w:rPr>
-          <w:rFonts w:ascii="Courier" w:hAnsi="Courier" w:cs="Courier"/>
-        </w:rPr>
-        <w:t>" :</w:t>
-      </w:r>
-      <w:proofErr w:type="gramEnd"/>
-      <w:r>
-        <w:rPr>
-          <w:rFonts w:ascii="Courier" w:hAnsi="Courier" w:cs="Courier"/>
-        </w:rPr>
-        <w:t xml:space="preserve"> [ "EEE1", "EEE2" ]</w:t>
+        <w:t xml:space="preserve">    "AttributE" : [ "EEE1", "EEE2" ]</w:t>
       </w:r>
     </w:p>
     <w:p>
@@ -5569,21 +7559,7 @@
         <w:rPr>
           <w:rFonts w:ascii="Courier" w:hAnsi="Courier" w:cs="Courier"/>
         </w:rPr>
-        <w:t xml:space="preserve">  "AttributD</w:t>
-      </w:r>
-      <w:proofErr w:type="gramStart"/>
-      <w:r>
-        <w:rPr>
-          <w:rFonts w:ascii="Courier" w:hAnsi="Courier" w:cs="Courier"/>
-        </w:rPr>
-        <w:t>" :</w:t>
-      </w:r>
-      <w:proofErr w:type="gramEnd"/>
-      <w:r>
-        <w:rPr>
-          <w:rFonts w:ascii="Courier" w:hAnsi="Courier" w:cs="Courier"/>
-        </w:rPr>
-        <w:t xml:space="preserve"> [ {</w:t>
+        <w:t xml:space="preserve">  "AttributD" : [ {</w:t>
       </w:r>
     </w:p>
     <w:p>
@@ -5600,21 +7576,7 @@
         <w:rPr>
           <w:rFonts w:ascii="Courier" w:hAnsi="Courier" w:cs="Courier"/>
         </w:rPr>
-        <w:t xml:space="preserve">    "id</w:t>
-      </w:r>
-      <w:proofErr w:type="gramStart"/>
-      <w:r>
-        <w:rPr>
-          <w:rFonts w:ascii="Courier" w:hAnsi="Courier" w:cs="Courier"/>
-        </w:rPr>
-        <w:t>" :</w:t>
-      </w:r>
-      <w:proofErr w:type="gramEnd"/>
-      <w:r>
-        <w:rPr>
-          <w:rFonts w:ascii="Courier" w:hAnsi="Courier" w:cs="Courier"/>
-        </w:rPr>
-        <w:t xml:space="preserve"> 6</w:t>
+        <w:t xml:space="preserve">    "id" : 6</w:t>
       </w:r>
     </w:p>
     <w:p>
@@ -5648,21 +7610,7 @@
         <w:rPr>
           <w:rFonts w:ascii="Courier" w:hAnsi="Courier" w:cs="Courier"/>
         </w:rPr>
-        <w:t xml:space="preserve">    "id</w:t>
-      </w:r>
-      <w:proofErr w:type="gramStart"/>
-      <w:r>
-        <w:rPr>
-          <w:rFonts w:ascii="Courier" w:hAnsi="Courier" w:cs="Courier"/>
-        </w:rPr>
-        <w:t>" :</w:t>
-      </w:r>
-      <w:proofErr w:type="gramEnd"/>
-      <w:r>
-        <w:rPr>
-          <w:rFonts w:ascii="Courier" w:hAnsi="Courier" w:cs="Courier"/>
-        </w:rPr>
-        <w:t xml:space="preserve"> 7</w:t>
+        <w:t xml:space="preserve">    "id" : 7</w:t>
       </w:r>
     </w:p>
     <w:p>
@@ -5696,21 +7644,7 @@
         <w:rPr>
           <w:rFonts w:ascii="Courier" w:hAnsi="Courier" w:cs="Courier"/>
         </w:rPr>
-        <w:t xml:space="preserve">    "id</w:t>
-      </w:r>
-      <w:proofErr w:type="gramStart"/>
-      <w:r>
-        <w:rPr>
-          <w:rFonts w:ascii="Courier" w:hAnsi="Courier" w:cs="Courier"/>
-        </w:rPr>
-        <w:t>" :</w:t>
-      </w:r>
-      <w:proofErr w:type="gramEnd"/>
-      <w:r>
-        <w:rPr>
-          <w:rFonts w:ascii="Courier" w:hAnsi="Courier" w:cs="Courier"/>
-        </w:rPr>
-        <w:t xml:space="preserve"> 8</w:t>
+        <w:t xml:space="preserve">    "id" : 8</w:t>
       </w:r>
     </w:p>
     <w:p>
@@ -5744,21 +7678,7 @@
         <w:rPr>
           <w:rFonts w:ascii="Courier" w:hAnsi="Courier" w:cs="Courier"/>
         </w:rPr>
-        <w:t xml:space="preserve">    "id</w:t>
-      </w:r>
-      <w:proofErr w:type="gramStart"/>
-      <w:r>
-        <w:rPr>
-          <w:rFonts w:ascii="Courier" w:hAnsi="Courier" w:cs="Courier"/>
-        </w:rPr>
-        <w:t>" :</w:t>
-      </w:r>
-      <w:proofErr w:type="gramEnd"/>
-      <w:r>
-        <w:rPr>
-          <w:rFonts w:ascii="Courier" w:hAnsi="Courier" w:cs="Courier"/>
-        </w:rPr>
-        <w:t xml:space="preserve"> 9</w:t>
+        <w:t xml:space="preserve">    "id" : 9</w:t>
       </w:r>
     </w:p>
     <w:p>
@@ -5792,21 +7712,7 @@
         <w:rPr>
           <w:rFonts w:ascii="Courier" w:hAnsi="Courier" w:cs="Courier"/>
         </w:rPr>
-        <w:t xml:space="preserve">    "id</w:t>
-      </w:r>
-      <w:proofErr w:type="gramStart"/>
-      <w:r>
-        <w:rPr>
-          <w:rFonts w:ascii="Courier" w:hAnsi="Courier" w:cs="Courier"/>
-        </w:rPr>
-        <w:t>" :</w:t>
-      </w:r>
-      <w:proofErr w:type="gramEnd"/>
-      <w:r>
-        <w:rPr>
-          <w:rFonts w:ascii="Courier" w:hAnsi="Courier" w:cs="Courier"/>
-        </w:rPr>
-        <w:t xml:space="preserve"> 10</w:t>
+        <w:t xml:space="preserve">    "id" : 10</w:t>
       </w:r>
     </w:p>
     <w:p>
@@ -5913,7 +7819,7 @@
                     <pic:cNvPicPr/>
                   </pic:nvPicPr>
                   <pic:blipFill>
-                    <a:blip r:embed="rId14">
+                    <a:blip r:embed="rId16">
                       <a:extLst>
                         <a:ext uri="{28A0092B-C50C-407E-A947-70E740481C1C}">
                           <a14:useLocalDpi xmlns:a14="http://schemas.microsoft.com/office/drawing/2010/main" val="0"/>
@@ -5995,7 +7901,7 @@
                     <pic:cNvPicPr/>
                   </pic:nvPicPr>
                   <pic:blipFill>
-                    <a:blip r:embed="rId15">
+                    <a:blip r:embed="rId17">
                       <a:extLst>
                         <a:ext uri="{28A0092B-C50C-407E-A947-70E740481C1C}">
                           <a14:useLocalDpi xmlns:a14="http://schemas.microsoft.com/office/drawing/2010/main" val="0"/>
@@ -6258,15 +8164,7 @@
               <w:pStyle w:val="TabellenInhalt"/>
             </w:pPr>
             <w:r>
-              <w:t xml:space="preserve">If there is an output flow, choose here the column in which the content </w:t>
-            </w:r>
-            <w:proofErr w:type="gramStart"/>
-            <w:r>
-              <w:t>have</w:t>
-            </w:r>
-            <w:proofErr w:type="gramEnd"/>
-            <w:r>
-              <w:t xml:space="preserve"> to set as value.</w:t>
+              <w:t>If there is an output flow, choose here the column in which the content have to set as value.</w:t>
             </w:r>
           </w:p>
           <w:p>
@@ -6894,15 +8792,7 @@
               <w:t xml:space="preserve">A </w:t>
             </w:r>
             <w:r>
-              <w:t xml:space="preserve">path must start with $ and all attributes are separated </w:t>
-            </w:r>
-            <w:proofErr w:type="gramStart"/>
-            <w:r>
-              <w:t>with .</w:t>
-            </w:r>
-            <w:proofErr w:type="gramEnd"/>
-            <w:r>
-              <w:t xml:space="preserve"> (dot)</w:t>
+              <w:t>path must start with $ and all attributes are separated with . (dot)</w:t>
             </w:r>
           </w:p>
           <w:p>
@@ -7127,10 +9017,7 @@
         <w:t>Advanced settings</w:t>
       </w:r>
     </w:p>
-    <w:p>
-      <w:bookmarkStart w:id="1" w:name="_GoBack"/>
-      <w:bookmarkEnd w:id="1"/>
-    </w:p>
+    <w:p/>
     <w:tbl>
       <w:tblPr>
         <w:tblW w:w="0" w:type="auto"/>

</xml_diff>

<commit_message>
missing NB_LINE_REJECTED label fixed
</commit_message>
<xml_diff>
--- a/doc/tJSONDoc.docx
+++ b/doc/tJSONDoc.docx
@@ -932,6 +932,7 @@
         </w:rPr>
         <w:t xml:space="preserve">    + </w:t>
       </w:r>
+      <w:proofErr w:type="gramStart"/>
       <w:r>
         <w:rPr>
           <w:rFonts w:ascii="Courier" w:hAnsi="Courier" w:cs="Courier"/>
@@ -939,7 +940,17 @@
           <w:sz w:val="16"/>
           <w:szCs w:val="16"/>
         </w:rPr>
-        <w:t>"  \"level-1\" : {\n"</w:t>
+        <w:t>"  \</w:t>
+      </w:r>
+      <w:proofErr w:type="gramEnd"/>
+      <w:r>
+        <w:rPr>
+          <w:rFonts w:ascii="Courier" w:hAnsi="Courier" w:cs="Courier"/>
+          <w:color w:val="2A00FF"/>
+          <w:sz w:val="16"/>
+          <w:szCs w:val="16"/>
+        </w:rPr>
+        <w:t>"level-1\" : {\n"</w:t>
       </w:r>
     </w:p>
     <w:p>
@@ -970,7 +981,27 @@
           <w:sz w:val="16"/>
           <w:szCs w:val="16"/>
         </w:rPr>
-        <w:t>"    \"level-2\" : [ {\n"</w:t>
+        <w:t>"    \"level-2\</w:t>
+      </w:r>
+      <w:proofErr w:type="gramStart"/>
+      <w:r>
+        <w:rPr>
+          <w:rFonts w:ascii="Courier" w:hAnsi="Courier" w:cs="Courier"/>
+          <w:color w:val="2A00FF"/>
+          <w:sz w:val="16"/>
+          <w:szCs w:val="16"/>
+        </w:rPr>
+        <w:t>" :</w:t>
+      </w:r>
+      <w:proofErr w:type="gramEnd"/>
+      <w:r>
+        <w:rPr>
+          <w:rFonts w:ascii="Courier" w:hAnsi="Courier" w:cs="Courier"/>
+          <w:color w:val="2A00FF"/>
+          <w:sz w:val="16"/>
+          <w:szCs w:val="16"/>
+        </w:rPr>
+        <w:t xml:space="preserve"> [ {\n"</w:t>
       </w:r>
     </w:p>
     <w:p>
@@ -1001,7 +1032,27 @@
           <w:sz w:val="16"/>
           <w:szCs w:val="16"/>
         </w:rPr>
-        <w:t>"      \"id\" : \"abc\",\n"</w:t>
+        <w:t>"      \"id\</w:t>
+      </w:r>
+      <w:proofErr w:type="gramStart"/>
+      <w:r>
+        <w:rPr>
+          <w:rFonts w:ascii="Courier" w:hAnsi="Courier" w:cs="Courier"/>
+          <w:color w:val="2A00FF"/>
+          <w:sz w:val="16"/>
+          <w:szCs w:val="16"/>
+        </w:rPr>
+        <w:t>" :</w:t>
+      </w:r>
+      <w:proofErr w:type="gramEnd"/>
+      <w:r>
+        <w:rPr>
+          <w:rFonts w:ascii="Courier" w:hAnsi="Courier" w:cs="Courier"/>
+          <w:color w:val="2A00FF"/>
+          <w:sz w:val="16"/>
+          <w:szCs w:val="16"/>
+        </w:rPr>
+        <w:t xml:space="preserve"> \"abc\",\n"</w:t>
       </w:r>
     </w:p>
     <w:p>
@@ -1032,7 +1083,27 @@
           <w:sz w:val="16"/>
           <w:szCs w:val="16"/>
         </w:rPr>
-        <w:t>"      \"level-3\" : [ {\n"</w:t>
+        <w:t>"      \"level-3\</w:t>
+      </w:r>
+      <w:proofErr w:type="gramStart"/>
+      <w:r>
+        <w:rPr>
+          <w:rFonts w:ascii="Courier" w:hAnsi="Courier" w:cs="Courier"/>
+          <w:color w:val="2A00FF"/>
+          <w:sz w:val="16"/>
+          <w:szCs w:val="16"/>
+        </w:rPr>
+        <w:t>" :</w:t>
+      </w:r>
+      <w:proofErr w:type="gramEnd"/>
+      <w:r>
+        <w:rPr>
+          <w:rFonts w:ascii="Courier" w:hAnsi="Courier" w:cs="Courier"/>
+          <w:color w:val="2A00FF"/>
+          <w:sz w:val="16"/>
+          <w:szCs w:val="16"/>
+        </w:rPr>
+        <w:t xml:space="preserve"> [ {\n"</w:t>
       </w:r>
     </w:p>
     <w:p>
@@ -1063,7 +1134,27 @@
           <w:sz w:val="16"/>
           <w:szCs w:val="16"/>
         </w:rPr>
-        <w:t>"        \"integer-value\" : 10,\n"</w:t>
+        <w:t>"        \"integer-value\</w:t>
+      </w:r>
+      <w:proofErr w:type="gramStart"/>
+      <w:r>
+        <w:rPr>
+          <w:rFonts w:ascii="Courier" w:hAnsi="Courier" w:cs="Courier"/>
+          <w:color w:val="2A00FF"/>
+          <w:sz w:val="16"/>
+          <w:szCs w:val="16"/>
+        </w:rPr>
+        <w:t>" :</w:t>
+      </w:r>
+      <w:proofErr w:type="gramEnd"/>
+      <w:r>
+        <w:rPr>
+          <w:rFonts w:ascii="Courier" w:hAnsi="Courier" w:cs="Courier"/>
+          <w:color w:val="2A00FF"/>
+          <w:sz w:val="16"/>
+          <w:szCs w:val="16"/>
+        </w:rPr>
+        <w:t xml:space="preserve"> 10,\n"</w:t>
       </w:r>
     </w:p>
     <w:p>
@@ -1103,7 +1194,27 @@
           <w:sz w:val="16"/>
           <w:szCs w:val="16"/>
         </w:rPr>
-        <w:t>"        \"jsonString\" : {\n"</w:t>
+        <w:t>"        \"jsonString\</w:t>
+      </w:r>
+      <w:proofErr w:type="gramStart"/>
+      <w:r>
+        <w:rPr>
+          <w:rFonts w:ascii="Courier" w:hAnsi="Courier" w:cs="Courier"/>
+          <w:color w:val="2A00FF"/>
+          <w:sz w:val="16"/>
+          <w:szCs w:val="16"/>
+        </w:rPr>
+        <w:t>" :</w:t>
+      </w:r>
+      <w:proofErr w:type="gramEnd"/>
+      <w:r>
+        <w:rPr>
+          <w:rFonts w:ascii="Courier" w:hAnsi="Courier" w:cs="Courier"/>
+          <w:color w:val="2A00FF"/>
+          <w:sz w:val="16"/>
+          <w:szCs w:val="16"/>
+        </w:rPr>
+        <w:t xml:space="preserve"> {\n"</w:t>
       </w:r>
     </w:p>
     <w:p>
@@ -1135,7 +1246,27 @@
           <w:sz w:val="16"/>
           <w:szCs w:val="16"/>
         </w:rPr>
-        <w:t>"          \"a1\" : \"v1\"\n"</w:t>
+        <w:t>"          \"a1\</w:t>
+      </w:r>
+      <w:proofErr w:type="gramStart"/>
+      <w:r>
+        <w:rPr>
+          <w:rFonts w:ascii="Courier" w:hAnsi="Courier" w:cs="Courier"/>
+          <w:color w:val="2A00FF"/>
+          <w:sz w:val="16"/>
+          <w:szCs w:val="16"/>
+        </w:rPr>
+        <w:t>" :</w:t>
+      </w:r>
+      <w:proofErr w:type="gramEnd"/>
+      <w:r>
+        <w:rPr>
+          <w:rFonts w:ascii="Courier" w:hAnsi="Courier" w:cs="Courier"/>
+          <w:color w:val="2A00FF"/>
+          <w:sz w:val="16"/>
+          <w:szCs w:val="16"/>
+        </w:rPr>
+        <w:t xml:space="preserve"> \"v1\"\n"</w:t>
       </w:r>
     </w:p>
     <w:p>
@@ -1247,7 +1378,27 @@
           <w:sz w:val="16"/>
           <w:szCs w:val="16"/>
         </w:rPr>
-        <w:t>\"level-1\" : {</w:t>
+        <w:t>\"level-1\</w:t>
+      </w:r>
+      <w:proofErr w:type="gramStart"/>
+      <w:r>
+        <w:rPr>
+          <w:rFonts w:ascii="Courier" w:hAnsi="Courier" w:cs="Courier"/>
+          <w:color w:val="2A00FF"/>
+          <w:sz w:val="16"/>
+          <w:szCs w:val="16"/>
+        </w:rPr>
+        <w:t>" :</w:t>
+      </w:r>
+      <w:proofErr w:type="gramEnd"/>
+      <w:r>
+        <w:rPr>
+          <w:rFonts w:ascii="Courier" w:hAnsi="Courier" w:cs="Courier"/>
+          <w:color w:val="2A00FF"/>
+          <w:sz w:val="16"/>
+          <w:szCs w:val="16"/>
+        </w:rPr>
+        <w:t xml:space="preserve"> {</w:t>
       </w:r>
     </w:p>
     <w:p>
@@ -1278,7 +1429,27 @@
           <w:sz w:val="16"/>
           <w:szCs w:val="16"/>
         </w:rPr>
-        <w:t xml:space="preserve">  \"level-2\" : [ {</w:t>
+        <w:t xml:space="preserve">  \"level-2\</w:t>
+      </w:r>
+      <w:proofErr w:type="gramStart"/>
+      <w:r>
+        <w:rPr>
+          <w:rFonts w:ascii="Courier" w:hAnsi="Courier" w:cs="Courier"/>
+          <w:color w:val="2A00FF"/>
+          <w:sz w:val="16"/>
+          <w:szCs w:val="16"/>
+        </w:rPr>
+        <w:t>" :</w:t>
+      </w:r>
+      <w:proofErr w:type="gramEnd"/>
+      <w:r>
+        <w:rPr>
+          <w:rFonts w:ascii="Courier" w:hAnsi="Courier" w:cs="Courier"/>
+          <w:color w:val="2A00FF"/>
+          <w:sz w:val="16"/>
+          <w:szCs w:val="16"/>
+        </w:rPr>
+        <w:t xml:space="preserve"> [ {</w:t>
       </w:r>
     </w:p>
     <w:p>
@@ -1318,7 +1489,27 @@
           <w:sz w:val="16"/>
           <w:szCs w:val="16"/>
         </w:rPr>
-        <w:t>\"id\" : \"abc\",</w:t>
+        <w:t>\"id\</w:t>
+      </w:r>
+      <w:proofErr w:type="gramStart"/>
+      <w:r>
+        <w:rPr>
+          <w:rFonts w:ascii="Courier" w:hAnsi="Courier" w:cs="Courier"/>
+          <w:color w:val="2A00FF"/>
+          <w:sz w:val="16"/>
+          <w:szCs w:val="16"/>
+        </w:rPr>
+        <w:t>" :</w:t>
+      </w:r>
+      <w:proofErr w:type="gramEnd"/>
+      <w:r>
+        <w:rPr>
+          <w:rFonts w:ascii="Courier" w:hAnsi="Courier" w:cs="Courier"/>
+          <w:color w:val="2A00FF"/>
+          <w:sz w:val="16"/>
+          <w:szCs w:val="16"/>
+        </w:rPr>
+        <w:t xml:space="preserve"> \"abc\",</w:t>
       </w:r>
     </w:p>
     <w:p>
@@ -1358,7 +1549,27 @@
           <w:sz w:val="16"/>
           <w:szCs w:val="16"/>
         </w:rPr>
-        <w:t>\"level-3\" : [ {</w:t>
+        <w:t>\"level-3\</w:t>
+      </w:r>
+      <w:proofErr w:type="gramStart"/>
+      <w:r>
+        <w:rPr>
+          <w:rFonts w:ascii="Courier" w:hAnsi="Courier" w:cs="Courier"/>
+          <w:color w:val="2A00FF"/>
+          <w:sz w:val="16"/>
+          <w:szCs w:val="16"/>
+        </w:rPr>
+        <w:t>" :</w:t>
+      </w:r>
+      <w:proofErr w:type="gramEnd"/>
+      <w:r>
+        <w:rPr>
+          <w:rFonts w:ascii="Courier" w:hAnsi="Courier" w:cs="Courier"/>
+          <w:color w:val="2A00FF"/>
+          <w:sz w:val="16"/>
+          <w:szCs w:val="16"/>
+        </w:rPr>
+        <w:t xml:space="preserve"> [ {</w:t>
       </w:r>
     </w:p>
     <w:p>
@@ -1398,7 +1609,27 @@
           <w:sz w:val="16"/>
           <w:szCs w:val="16"/>
         </w:rPr>
-        <w:t>\"integer-value\" : 10,</w:t>
+        <w:t>\"integer-value\</w:t>
+      </w:r>
+      <w:proofErr w:type="gramStart"/>
+      <w:r>
+        <w:rPr>
+          <w:rFonts w:ascii="Courier" w:hAnsi="Courier" w:cs="Courier"/>
+          <w:color w:val="2A00FF"/>
+          <w:sz w:val="16"/>
+          <w:szCs w:val="16"/>
+        </w:rPr>
+        <w:t>" :</w:t>
+      </w:r>
+      <w:proofErr w:type="gramEnd"/>
+      <w:r>
+        <w:rPr>
+          <w:rFonts w:ascii="Courier" w:hAnsi="Courier" w:cs="Courier"/>
+          <w:color w:val="2A00FF"/>
+          <w:sz w:val="16"/>
+          <w:szCs w:val="16"/>
+        </w:rPr>
+        <w:t xml:space="preserve"> 10,</w:t>
       </w:r>
     </w:p>
     <w:p>
@@ -1438,7 +1669,27 @@
           <w:sz w:val="16"/>
           <w:szCs w:val="16"/>
         </w:rPr>
-        <w:t>\"float_val\" : 1.1,</w:t>
+        <w:t>\"float_val\</w:t>
+      </w:r>
+      <w:proofErr w:type="gramStart"/>
+      <w:r>
+        <w:rPr>
+          <w:rFonts w:ascii="Courier" w:hAnsi="Courier" w:cs="Courier"/>
+          <w:color w:val="2A00FF"/>
+          <w:sz w:val="16"/>
+          <w:szCs w:val="16"/>
+        </w:rPr>
+        <w:t>" :</w:t>
+      </w:r>
+      <w:proofErr w:type="gramEnd"/>
+      <w:r>
+        <w:rPr>
+          <w:rFonts w:ascii="Courier" w:hAnsi="Courier" w:cs="Courier"/>
+          <w:color w:val="2A00FF"/>
+          <w:sz w:val="16"/>
+          <w:szCs w:val="16"/>
+        </w:rPr>
+        <w:t xml:space="preserve"> 1.1,</w:t>
       </w:r>
     </w:p>
     <w:p>
@@ -1479,7 +1730,27 @@
           <w:sz w:val="16"/>
           <w:szCs w:val="16"/>
         </w:rPr>
-        <w:t>\"double_val\" : 1.2</w:t>
+        <w:t>\"double_val\</w:t>
+      </w:r>
+      <w:proofErr w:type="gramStart"/>
+      <w:r>
+        <w:rPr>
+          <w:rFonts w:ascii="Courier" w:hAnsi="Courier" w:cs="Courier"/>
+          <w:color w:val="2A00FF"/>
+          <w:sz w:val="16"/>
+          <w:szCs w:val="16"/>
+        </w:rPr>
+        <w:t>" :</w:t>
+      </w:r>
+      <w:proofErr w:type="gramEnd"/>
+      <w:r>
+        <w:rPr>
+          <w:rFonts w:ascii="Courier" w:hAnsi="Courier" w:cs="Courier"/>
+          <w:color w:val="2A00FF"/>
+          <w:sz w:val="16"/>
+          <w:szCs w:val="16"/>
+        </w:rPr>
+        <w:t xml:space="preserve"> 1.2</w:t>
       </w:r>
     </w:p>
     <w:p>
@@ -1588,10 +1859,18 @@
         <w:t>You have to escape the double quotas wi</w:t>
       </w:r>
       <w:r>
-        <w:t>thin the content and it needs a</w:t>
-      </w:r>
-      <w:r>
-        <w:t xml:space="preserve"> double quotas at the start and the end.</w:t>
+        <w:t xml:space="preserve">thin the content and it needs </w:t>
+      </w:r>
+      <w:proofErr w:type="gramStart"/>
+      <w:r>
+        <w:t>a</w:t>
+      </w:r>
+      <w:r>
+        <w:t xml:space="preserve"> double quotas</w:t>
+      </w:r>
+      <w:proofErr w:type="gramEnd"/>
+      <w:r>
+        <w:t xml:space="preserve"> at the start and the end.</w:t>
       </w:r>
     </w:p>
     <w:p>
@@ -1610,12 +1889,14 @@
           <w:rFonts w:ascii="Courier New" w:hAnsi="Courier New" w:cs="Courier New"/>
         </w:rPr>
       </w:pPr>
+      <w:proofErr w:type="gramStart"/>
       <w:r>
         <w:rPr>
           <w:rFonts w:ascii="Courier New" w:hAnsi="Courier New" w:cs="Courier New"/>
         </w:rPr>
         <w:t>context.json</w:t>
       </w:r>
+      <w:proofErr w:type="gramEnd"/>
     </w:p>
     <w:p/>
     <w:p>
@@ -1694,16 +1975,36 @@
           <w:sz w:val="16"/>
           <w:szCs w:val="16"/>
         </w:rPr>
-        <w:t>"level-1"</w:t>
-      </w:r>
-      <w:r>
-        <w:rPr>
-          <w:rFonts w:ascii="Courier" w:hAnsi="Courier" w:cs="Courier"/>
-          <w:color w:val="000000"/>
-          <w:sz w:val="16"/>
-          <w:szCs w:val="16"/>
-        </w:rPr>
-        <w:t xml:space="preserve"> : {</w:t>
+        <w:t>"level-1</w:t>
+      </w:r>
+      <w:proofErr w:type="gramStart"/>
+      <w:r>
+        <w:rPr>
+          <w:rFonts w:ascii="Courier" w:hAnsi="Courier" w:cs="Courier"/>
+          <w:color w:val="2A00FF"/>
+          <w:sz w:val="16"/>
+          <w:szCs w:val="16"/>
+        </w:rPr>
+        <w:t>"</w:t>
+      </w:r>
+      <w:r>
+        <w:rPr>
+          <w:rFonts w:ascii="Courier" w:hAnsi="Courier" w:cs="Courier"/>
+          <w:color w:val="000000"/>
+          <w:sz w:val="16"/>
+          <w:szCs w:val="16"/>
+        </w:rPr>
+        <w:t xml:space="preserve"> :</w:t>
+      </w:r>
+      <w:proofErr w:type="gramEnd"/>
+      <w:r>
+        <w:rPr>
+          <w:rFonts w:ascii="Courier" w:hAnsi="Courier" w:cs="Courier"/>
+          <w:color w:val="000000"/>
+          <w:sz w:val="16"/>
+          <w:szCs w:val="16"/>
+        </w:rPr>
+        <w:t xml:space="preserve"> {</w:t>
       </w:r>
     </w:p>
     <w:p>
@@ -1734,16 +2035,36 @@
           <w:sz w:val="16"/>
           <w:szCs w:val="16"/>
         </w:rPr>
-        <w:t>"level-2"</w:t>
-      </w:r>
-      <w:r>
-        <w:rPr>
-          <w:rFonts w:ascii="Courier" w:hAnsi="Courier" w:cs="Courier"/>
-          <w:color w:val="000000"/>
-          <w:sz w:val="16"/>
-          <w:szCs w:val="16"/>
-        </w:rPr>
-        <w:t xml:space="preserve"> : [ {</w:t>
+        <w:t>"level-2</w:t>
+      </w:r>
+      <w:proofErr w:type="gramStart"/>
+      <w:r>
+        <w:rPr>
+          <w:rFonts w:ascii="Courier" w:hAnsi="Courier" w:cs="Courier"/>
+          <w:color w:val="2A00FF"/>
+          <w:sz w:val="16"/>
+          <w:szCs w:val="16"/>
+        </w:rPr>
+        <w:t>"</w:t>
+      </w:r>
+      <w:r>
+        <w:rPr>
+          <w:rFonts w:ascii="Courier" w:hAnsi="Courier" w:cs="Courier"/>
+          <w:color w:val="000000"/>
+          <w:sz w:val="16"/>
+          <w:szCs w:val="16"/>
+        </w:rPr>
+        <w:t xml:space="preserve"> :</w:t>
+      </w:r>
+      <w:proofErr w:type="gramEnd"/>
+      <w:r>
+        <w:rPr>
+          <w:rFonts w:ascii="Courier" w:hAnsi="Courier" w:cs="Courier"/>
+          <w:color w:val="000000"/>
+          <w:sz w:val="16"/>
+          <w:szCs w:val="16"/>
+        </w:rPr>
+        <w:t xml:space="preserve"> [ {</w:t>
       </w:r>
     </w:p>
     <w:p>
@@ -1774,16 +2095,36 @@
           <w:sz w:val="16"/>
           <w:szCs w:val="16"/>
         </w:rPr>
-        <w:t>"id"</w:t>
-      </w:r>
-      <w:r>
-        <w:rPr>
-          <w:rFonts w:ascii="Courier" w:hAnsi="Courier" w:cs="Courier"/>
-          <w:color w:val="000000"/>
-          <w:sz w:val="16"/>
-          <w:szCs w:val="16"/>
-        </w:rPr>
-        <w:t xml:space="preserve"> : </w:t>
+        <w:t>"id</w:t>
+      </w:r>
+      <w:proofErr w:type="gramStart"/>
+      <w:r>
+        <w:rPr>
+          <w:rFonts w:ascii="Courier" w:hAnsi="Courier" w:cs="Courier"/>
+          <w:color w:val="2A00FF"/>
+          <w:sz w:val="16"/>
+          <w:szCs w:val="16"/>
+        </w:rPr>
+        <w:t>"</w:t>
+      </w:r>
+      <w:r>
+        <w:rPr>
+          <w:rFonts w:ascii="Courier" w:hAnsi="Courier" w:cs="Courier"/>
+          <w:color w:val="000000"/>
+          <w:sz w:val="16"/>
+          <w:szCs w:val="16"/>
+        </w:rPr>
+        <w:t xml:space="preserve"> :</w:t>
+      </w:r>
+      <w:proofErr w:type="gramEnd"/>
+      <w:r>
+        <w:rPr>
+          <w:rFonts w:ascii="Courier" w:hAnsi="Courier" w:cs="Courier"/>
+          <w:color w:val="000000"/>
+          <w:sz w:val="16"/>
+          <w:szCs w:val="16"/>
+        </w:rPr>
+        <w:t xml:space="preserve"> </w:t>
       </w:r>
       <w:r>
         <w:rPr>
@@ -1832,16 +2173,36 @@
           <w:sz w:val="16"/>
           <w:szCs w:val="16"/>
         </w:rPr>
-        <w:t>"level-3"</w:t>
-      </w:r>
-      <w:r>
-        <w:rPr>
-          <w:rFonts w:ascii="Courier" w:hAnsi="Courier" w:cs="Courier"/>
-          <w:color w:val="000000"/>
-          <w:sz w:val="16"/>
-          <w:szCs w:val="16"/>
-        </w:rPr>
-        <w:t xml:space="preserve"> : [ {</w:t>
+        <w:t>"level-3</w:t>
+      </w:r>
+      <w:proofErr w:type="gramStart"/>
+      <w:r>
+        <w:rPr>
+          <w:rFonts w:ascii="Courier" w:hAnsi="Courier" w:cs="Courier"/>
+          <w:color w:val="2A00FF"/>
+          <w:sz w:val="16"/>
+          <w:szCs w:val="16"/>
+        </w:rPr>
+        <w:t>"</w:t>
+      </w:r>
+      <w:r>
+        <w:rPr>
+          <w:rFonts w:ascii="Courier" w:hAnsi="Courier" w:cs="Courier"/>
+          <w:color w:val="000000"/>
+          <w:sz w:val="16"/>
+          <w:szCs w:val="16"/>
+        </w:rPr>
+        <w:t xml:space="preserve"> :</w:t>
+      </w:r>
+      <w:proofErr w:type="gramEnd"/>
+      <w:r>
+        <w:rPr>
+          <w:rFonts w:ascii="Courier" w:hAnsi="Courier" w:cs="Courier"/>
+          <w:color w:val="000000"/>
+          <w:sz w:val="16"/>
+          <w:szCs w:val="16"/>
+        </w:rPr>
+        <w:t xml:space="preserve"> [ {</w:t>
       </w:r>
     </w:p>
     <w:p>
@@ -1872,16 +2233,36 @@
           <w:sz w:val="16"/>
           <w:szCs w:val="16"/>
         </w:rPr>
-        <w:t>"integer-value"</w:t>
-      </w:r>
-      <w:r>
-        <w:rPr>
-          <w:rFonts w:ascii="Courier" w:hAnsi="Courier" w:cs="Courier"/>
-          <w:color w:val="000000"/>
-          <w:sz w:val="16"/>
-          <w:szCs w:val="16"/>
-        </w:rPr>
-        <w:t xml:space="preserve"> : 10,</w:t>
+        <w:t>"integer-value</w:t>
+      </w:r>
+      <w:proofErr w:type="gramStart"/>
+      <w:r>
+        <w:rPr>
+          <w:rFonts w:ascii="Courier" w:hAnsi="Courier" w:cs="Courier"/>
+          <w:color w:val="2A00FF"/>
+          <w:sz w:val="16"/>
+          <w:szCs w:val="16"/>
+        </w:rPr>
+        <w:t>"</w:t>
+      </w:r>
+      <w:r>
+        <w:rPr>
+          <w:rFonts w:ascii="Courier" w:hAnsi="Courier" w:cs="Courier"/>
+          <w:color w:val="000000"/>
+          <w:sz w:val="16"/>
+          <w:szCs w:val="16"/>
+        </w:rPr>
+        <w:t xml:space="preserve"> :</w:t>
+      </w:r>
+      <w:proofErr w:type="gramEnd"/>
+      <w:r>
+        <w:rPr>
+          <w:rFonts w:ascii="Courier" w:hAnsi="Courier" w:cs="Courier"/>
+          <w:color w:val="000000"/>
+          <w:sz w:val="16"/>
+          <w:szCs w:val="16"/>
+        </w:rPr>
+        <w:t xml:space="preserve"> 10,</w:t>
       </w:r>
     </w:p>
     <w:p>
@@ -1912,16 +2293,36 @@
           <w:sz w:val="16"/>
           <w:szCs w:val="16"/>
         </w:rPr>
-        <w:t>"float_val"</w:t>
-      </w:r>
-      <w:r>
-        <w:rPr>
-          <w:rFonts w:ascii="Courier" w:hAnsi="Courier" w:cs="Courier"/>
-          <w:color w:val="000000"/>
-          <w:sz w:val="16"/>
-          <w:szCs w:val="16"/>
-        </w:rPr>
-        <w:t xml:space="preserve"> : 1.1,</w:t>
+        <w:t>"float_val</w:t>
+      </w:r>
+      <w:proofErr w:type="gramStart"/>
+      <w:r>
+        <w:rPr>
+          <w:rFonts w:ascii="Courier" w:hAnsi="Courier" w:cs="Courier"/>
+          <w:color w:val="2A00FF"/>
+          <w:sz w:val="16"/>
+          <w:szCs w:val="16"/>
+        </w:rPr>
+        <w:t>"</w:t>
+      </w:r>
+      <w:r>
+        <w:rPr>
+          <w:rFonts w:ascii="Courier" w:hAnsi="Courier" w:cs="Courier"/>
+          <w:color w:val="000000"/>
+          <w:sz w:val="16"/>
+          <w:szCs w:val="16"/>
+        </w:rPr>
+        <w:t xml:space="preserve"> :</w:t>
+      </w:r>
+      <w:proofErr w:type="gramEnd"/>
+      <w:r>
+        <w:rPr>
+          <w:rFonts w:ascii="Courier" w:hAnsi="Courier" w:cs="Courier"/>
+          <w:color w:val="000000"/>
+          <w:sz w:val="16"/>
+          <w:szCs w:val="16"/>
+        </w:rPr>
+        <w:t xml:space="preserve"> 1.1,</w:t>
       </w:r>
     </w:p>
     <w:p>
@@ -1952,16 +2353,36 @@
           <w:sz w:val="16"/>
           <w:szCs w:val="16"/>
         </w:rPr>
-        <w:t>"double_val"</w:t>
-      </w:r>
-      <w:r>
-        <w:rPr>
-          <w:rFonts w:ascii="Courier" w:hAnsi="Courier" w:cs="Courier"/>
-          <w:color w:val="000000"/>
-          <w:sz w:val="16"/>
-          <w:szCs w:val="16"/>
-        </w:rPr>
-        <w:t xml:space="preserve"> : 1.2,</w:t>
+        <w:t>"double_val</w:t>
+      </w:r>
+      <w:proofErr w:type="gramStart"/>
+      <w:r>
+        <w:rPr>
+          <w:rFonts w:ascii="Courier" w:hAnsi="Courier" w:cs="Courier"/>
+          <w:color w:val="2A00FF"/>
+          <w:sz w:val="16"/>
+          <w:szCs w:val="16"/>
+        </w:rPr>
+        <w:t>"</w:t>
+      </w:r>
+      <w:r>
+        <w:rPr>
+          <w:rFonts w:ascii="Courier" w:hAnsi="Courier" w:cs="Courier"/>
+          <w:color w:val="000000"/>
+          <w:sz w:val="16"/>
+          <w:szCs w:val="16"/>
+        </w:rPr>
+        <w:t xml:space="preserve"> :</w:t>
+      </w:r>
+      <w:proofErr w:type="gramEnd"/>
+      <w:r>
+        <w:rPr>
+          <w:rFonts w:ascii="Courier" w:hAnsi="Courier" w:cs="Courier"/>
+          <w:color w:val="000000"/>
+          <w:sz w:val="16"/>
+          <w:szCs w:val="16"/>
+        </w:rPr>
+        <w:t xml:space="preserve"> 1.2,</w:t>
       </w:r>
     </w:p>
     <w:p>
@@ -1992,16 +2413,36 @@
           <w:sz w:val="16"/>
           <w:szCs w:val="16"/>
         </w:rPr>
-        <w:t>"bigDec_value"</w:t>
-      </w:r>
-      <w:r>
-        <w:rPr>
-          <w:rFonts w:ascii="Courier" w:hAnsi="Courier" w:cs="Courier"/>
-          <w:color w:val="000000"/>
-          <w:sz w:val="16"/>
-          <w:szCs w:val="16"/>
-        </w:rPr>
-        <w:t xml:space="preserve"> : 1.3,</w:t>
+        <w:t>"bigDec_value</w:t>
+      </w:r>
+      <w:proofErr w:type="gramStart"/>
+      <w:r>
+        <w:rPr>
+          <w:rFonts w:ascii="Courier" w:hAnsi="Courier" w:cs="Courier"/>
+          <w:color w:val="2A00FF"/>
+          <w:sz w:val="16"/>
+          <w:szCs w:val="16"/>
+        </w:rPr>
+        <w:t>"</w:t>
+      </w:r>
+      <w:r>
+        <w:rPr>
+          <w:rFonts w:ascii="Courier" w:hAnsi="Courier" w:cs="Courier"/>
+          <w:color w:val="000000"/>
+          <w:sz w:val="16"/>
+          <w:szCs w:val="16"/>
+        </w:rPr>
+        <w:t xml:space="preserve"> :</w:t>
+      </w:r>
+      <w:proofErr w:type="gramEnd"/>
+      <w:r>
+        <w:rPr>
+          <w:rFonts w:ascii="Courier" w:hAnsi="Courier" w:cs="Courier"/>
+          <w:color w:val="000000"/>
+          <w:sz w:val="16"/>
+          <w:szCs w:val="16"/>
+        </w:rPr>
+        <w:t xml:space="preserve"> 1.3,</w:t>
       </w:r>
     </w:p>
     <w:p>
@@ -2032,16 +2473,36 @@
           <w:sz w:val="16"/>
           <w:szCs w:val="16"/>
         </w:rPr>
-        <w:t>"bool_val"</w:t>
-      </w:r>
-      <w:r>
-        <w:rPr>
-          <w:rFonts w:ascii="Courier" w:hAnsi="Courier" w:cs="Courier"/>
-          <w:color w:val="000000"/>
-          <w:sz w:val="16"/>
-          <w:szCs w:val="16"/>
-        </w:rPr>
-        <w:t xml:space="preserve"> : </w:t>
+        <w:t>"bool_val</w:t>
+      </w:r>
+      <w:proofErr w:type="gramStart"/>
+      <w:r>
+        <w:rPr>
+          <w:rFonts w:ascii="Courier" w:hAnsi="Courier" w:cs="Courier"/>
+          <w:color w:val="2A00FF"/>
+          <w:sz w:val="16"/>
+          <w:szCs w:val="16"/>
+        </w:rPr>
+        <w:t>"</w:t>
+      </w:r>
+      <w:r>
+        <w:rPr>
+          <w:rFonts w:ascii="Courier" w:hAnsi="Courier" w:cs="Courier"/>
+          <w:color w:val="000000"/>
+          <w:sz w:val="16"/>
+          <w:szCs w:val="16"/>
+        </w:rPr>
+        <w:t xml:space="preserve"> :</w:t>
+      </w:r>
+      <w:proofErr w:type="gramEnd"/>
+      <w:r>
+        <w:rPr>
+          <w:rFonts w:ascii="Courier" w:hAnsi="Courier" w:cs="Courier"/>
+          <w:color w:val="000000"/>
+          <w:sz w:val="16"/>
+          <w:szCs w:val="16"/>
+        </w:rPr>
+        <w:t xml:space="preserve"> </w:t>
       </w:r>
       <w:r>
         <w:rPr>
@@ -2092,16 +2553,36 @@
           <w:sz w:val="16"/>
           <w:szCs w:val="16"/>
         </w:rPr>
-        <w:t>"date_val"</w:t>
-      </w:r>
-      <w:r>
-        <w:rPr>
-          <w:rFonts w:ascii="Courier" w:hAnsi="Courier" w:cs="Courier"/>
-          <w:color w:val="000000"/>
-          <w:sz w:val="16"/>
-          <w:szCs w:val="16"/>
-        </w:rPr>
-        <w:t xml:space="preserve"> : </w:t>
+        <w:t>"date_val</w:t>
+      </w:r>
+      <w:proofErr w:type="gramStart"/>
+      <w:r>
+        <w:rPr>
+          <w:rFonts w:ascii="Courier" w:hAnsi="Courier" w:cs="Courier"/>
+          <w:color w:val="2A00FF"/>
+          <w:sz w:val="16"/>
+          <w:szCs w:val="16"/>
+        </w:rPr>
+        <w:t>"</w:t>
+      </w:r>
+      <w:r>
+        <w:rPr>
+          <w:rFonts w:ascii="Courier" w:hAnsi="Courier" w:cs="Courier"/>
+          <w:color w:val="000000"/>
+          <w:sz w:val="16"/>
+          <w:szCs w:val="16"/>
+        </w:rPr>
+        <w:t xml:space="preserve"> :</w:t>
+      </w:r>
+      <w:proofErr w:type="gramEnd"/>
+      <w:r>
+        <w:rPr>
+          <w:rFonts w:ascii="Courier" w:hAnsi="Courier" w:cs="Courier"/>
+          <w:color w:val="000000"/>
+          <w:sz w:val="16"/>
+          <w:szCs w:val="16"/>
+        </w:rPr>
+        <w:t xml:space="preserve"> </w:t>
       </w:r>
       <w:r>
         <w:rPr>
@@ -2150,16 +2631,36 @@
           <w:sz w:val="16"/>
           <w:szCs w:val="16"/>
         </w:rPr>
-        <w:t>"jsonString"</w:t>
-      </w:r>
-      <w:r>
-        <w:rPr>
-          <w:rFonts w:ascii="Courier" w:hAnsi="Courier" w:cs="Courier"/>
-          <w:color w:val="000000"/>
-          <w:sz w:val="16"/>
-          <w:szCs w:val="16"/>
-        </w:rPr>
-        <w:t xml:space="preserve"> : {</w:t>
+        <w:t>"jsonString</w:t>
+      </w:r>
+      <w:proofErr w:type="gramStart"/>
+      <w:r>
+        <w:rPr>
+          <w:rFonts w:ascii="Courier" w:hAnsi="Courier" w:cs="Courier"/>
+          <w:color w:val="2A00FF"/>
+          <w:sz w:val="16"/>
+          <w:szCs w:val="16"/>
+        </w:rPr>
+        <w:t>"</w:t>
+      </w:r>
+      <w:r>
+        <w:rPr>
+          <w:rFonts w:ascii="Courier" w:hAnsi="Courier" w:cs="Courier"/>
+          <w:color w:val="000000"/>
+          <w:sz w:val="16"/>
+          <w:szCs w:val="16"/>
+        </w:rPr>
+        <w:t xml:space="preserve"> :</w:t>
+      </w:r>
+      <w:proofErr w:type="gramEnd"/>
+      <w:r>
+        <w:rPr>
+          <w:rFonts w:ascii="Courier" w:hAnsi="Courier" w:cs="Courier"/>
+          <w:color w:val="000000"/>
+          <w:sz w:val="16"/>
+          <w:szCs w:val="16"/>
+        </w:rPr>
+        <w:t xml:space="preserve"> {</w:t>
       </w:r>
     </w:p>
     <w:p>
@@ -2190,16 +2691,36 @@
           <w:sz w:val="16"/>
           <w:szCs w:val="16"/>
         </w:rPr>
-        <w:t>"a1"</w:t>
-      </w:r>
-      <w:r>
-        <w:rPr>
-          <w:rFonts w:ascii="Courier" w:hAnsi="Courier" w:cs="Courier"/>
-          <w:color w:val="000000"/>
-          <w:sz w:val="16"/>
-          <w:szCs w:val="16"/>
-        </w:rPr>
-        <w:t xml:space="preserve"> : </w:t>
+        <w:t>"a1</w:t>
+      </w:r>
+      <w:proofErr w:type="gramStart"/>
+      <w:r>
+        <w:rPr>
+          <w:rFonts w:ascii="Courier" w:hAnsi="Courier" w:cs="Courier"/>
+          <w:color w:val="2A00FF"/>
+          <w:sz w:val="16"/>
+          <w:szCs w:val="16"/>
+        </w:rPr>
+        <w:t>"</w:t>
+      </w:r>
+      <w:r>
+        <w:rPr>
+          <w:rFonts w:ascii="Courier" w:hAnsi="Courier" w:cs="Courier"/>
+          <w:color w:val="000000"/>
+          <w:sz w:val="16"/>
+          <w:szCs w:val="16"/>
+        </w:rPr>
+        <w:t xml:space="preserve"> :</w:t>
+      </w:r>
+      <w:proofErr w:type="gramEnd"/>
+      <w:r>
+        <w:rPr>
+          <w:rFonts w:ascii="Courier" w:hAnsi="Courier" w:cs="Courier"/>
+          <w:color w:val="000000"/>
+          <w:sz w:val="16"/>
+          <w:szCs w:val="16"/>
+        </w:rPr>
+        <w:t xml:space="preserve"> </w:t>
       </w:r>
       <w:r>
         <w:rPr>
@@ -2884,8 +3405,13 @@
               <w:t>Die if attribute does n</w:t>
             </w:r>
             <w:r>
-              <w:t>ot exists</w:t>
-            </w:r>
+              <w:t xml:space="preserve">ot </w:t>
+            </w:r>
+            <w:proofErr w:type="gramStart"/>
+            <w:r>
+              <w:t>exists</w:t>
+            </w:r>
+            <w:proofErr w:type="gramEnd"/>
           </w:p>
         </w:tc>
         <w:tc>
@@ -2904,7 +3430,15 @@
               <w:pStyle w:val="TabellenInhalt"/>
             </w:pPr>
             <w:r>
-              <w:t>If the JSON path does not exists an the path is mandatory you can let the component die with a meaningful error message.</w:t>
+              <w:t xml:space="preserve">If the JSON path does not exists </w:t>
+            </w:r>
+            <w:proofErr w:type="gramStart"/>
+            <w:r>
+              <w:t>an the</w:t>
+            </w:r>
+            <w:proofErr w:type="gramEnd"/>
+            <w:r>
+              <w:t xml:space="preserve"> path is mandatory you can let the component die with a meaningful error message.</w:t>
             </w:r>
           </w:p>
         </w:tc>
@@ -3083,7 +3617,15 @@
               <w:t>"</w:t>
             </w:r>
             <w:r>
-              <w:t>yyyy-MM-dd’T’HH:mm:ss:SSS</w:t>
+              <w:t>yyyy-MM-dd’T’HH:</w:t>
+            </w:r>
+            <w:proofErr w:type="gramStart"/>
+            <w:r>
+              <w:t>mm:ss</w:t>
+            </w:r>
+            <w:proofErr w:type="gramEnd"/>
+            <w:r>
+              <w:t>:SSS</w:t>
             </w:r>
             <w:r>
               <w:t>"</w:t>
@@ -5822,8 +6364,6 @@
         </w:rPr>
         <w:t>"item-</w:t>
       </w:r>
-      <w:bookmarkStart w:id="1" w:name="_GoBack"/>
-      <w:bookmarkEnd w:id="1"/>
       <w:r>
         <w:rPr>
           <w:rFonts w:ascii="Courier" w:hAnsi="Courier" w:cs="Courier"/>
@@ -6083,7 +6623,15 @@
         <w:t>All components put their current values into the global map</w:t>
       </w:r>
       <w:r>
-        <w:t xml:space="preserve"> with the key: &lt;unique-component-id&gt;.&lt;schema-column-name&gt; </w:t>
+        <w:t xml:space="preserve"> with the key: &lt;unique-component-id</w:t>
+      </w:r>
+      <w:proofErr w:type="gramStart"/>
+      <w:r>
+        <w:t>&gt;.&lt;</w:t>
+      </w:r>
+      <w:proofErr w:type="gramEnd"/>
+      <w:r>
+        <w:t xml:space="preserve">schema-column-name&gt; </w:t>
       </w:r>
     </w:p>
     <w:p>
@@ -6697,7 +7245,15 @@
               <w:t>"</w:t>
             </w:r>
             <w:r>
-              <w:t>yyyy-MM-dd’T’HH:mm:ss:SSS</w:t>
+              <w:t>yyyy-MM-dd’T’HH:</w:t>
+            </w:r>
+            <w:proofErr w:type="gramStart"/>
+            <w:r>
+              <w:t>mm:ss</w:t>
+            </w:r>
+            <w:proofErr w:type="gramEnd"/>
+            <w:r>
+              <w:t>:SSS</w:t>
             </w:r>
             <w:r>
               <w:t>"</w:t>
@@ -7102,7 +7658,15 @@
     <w:p/>
     <w:p>
       <w:r>
-        <w:t>As you can see it is based on the level-one.level-two node.</w:t>
+        <w:t>As you can see it is based on the level-</w:t>
+      </w:r>
+      <w:proofErr w:type="gramStart"/>
+      <w:r>
+        <w:t>one.level</w:t>
+      </w:r>
+      <w:proofErr w:type="gramEnd"/>
+      <w:r>
+        <w:t>-two node.</w:t>
       </w:r>
     </w:p>
     <w:p/>
@@ -7253,7 +7817,21 @@
         <w:rPr>
           <w:rFonts w:ascii="Courier" w:hAnsi="Courier" w:cs="Courier"/>
         </w:rPr>
-        <w:t xml:space="preserve">  "AttributA" : "AAA",</w:t>
+        <w:t xml:space="preserve">  "AttributA</w:t>
+      </w:r>
+      <w:proofErr w:type="gramStart"/>
+      <w:r>
+        <w:rPr>
+          <w:rFonts w:ascii="Courier" w:hAnsi="Courier" w:cs="Courier"/>
+        </w:rPr>
+        <w:t>" :</w:t>
+      </w:r>
+      <w:proofErr w:type="gramEnd"/>
+      <w:r>
+        <w:rPr>
+          <w:rFonts w:ascii="Courier" w:hAnsi="Courier" w:cs="Courier"/>
+        </w:rPr>
+        <w:t xml:space="preserve"> "AAA",</w:t>
       </w:r>
     </w:p>
     <w:p>
@@ -7270,7 +7848,21 @@
         <w:rPr>
           <w:rFonts w:ascii="Courier" w:hAnsi="Courier" w:cs="Courier"/>
         </w:rPr>
-        <w:t xml:space="preserve">  "AttributB" : "BBB",</w:t>
+        <w:t xml:space="preserve">  "AttributB</w:t>
+      </w:r>
+      <w:proofErr w:type="gramStart"/>
+      <w:r>
+        <w:rPr>
+          <w:rFonts w:ascii="Courier" w:hAnsi="Courier" w:cs="Courier"/>
+        </w:rPr>
+        <w:t>" :</w:t>
+      </w:r>
+      <w:proofErr w:type="gramEnd"/>
+      <w:r>
+        <w:rPr>
+          <w:rFonts w:ascii="Courier" w:hAnsi="Courier" w:cs="Courier"/>
+        </w:rPr>
+        <w:t xml:space="preserve"> "BBB",</w:t>
       </w:r>
     </w:p>
     <w:p>
@@ -7287,7 +7879,21 @@
         <w:rPr>
           <w:rFonts w:ascii="Courier" w:hAnsi="Courier" w:cs="Courier"/>
         </w:rPr>
-        <w:t xml:space="preserve">  "AttributC" : [ {</w:t>
+        <w:t xml:space="preserve">  "AttributC</w:t>
+      </w:r>
+      <w:proofErr w:type="gramStart"/>
+      <w:r>
+        <w:rPr>
+          <w:rFonts w:ascii="Courier" w:hAnsi="Courier" w:cs="Courier"/>
+        </w:rPr>
+        <w:t>" :</w:t>
+      </w:r>
+      <w:proofErr w:type="gramEnd"/>
+      <w:r>
+        <w:rPr>
+          <w:rFonts w:ascii="Courier" w:hAnsi="Courier" w:cs="Courier"/>
+        </w:rPr>
+        <w:t xml:space="preserve"> [ {</w:t>
       </w:r>
     </w:p>
     <w:p>
@@ -7304,7 +7910,21 @@
         <w:rPr>
           <w:rFonts w:ascii="Courier" w:hAnsi="Courier" w:cs="Courier"/>
         </w:rPr>
-        <w:t xml:space="preserve">    "AttributC_ID" : 1,</w:t>
+        <w:t xml:space="preserve">    "AttributC_ID</w:t>
+      </w:r>
+      <w:proofErr w:type="gramStart"/>
+      <w:r>
+        <w:rPr>
+          <w:rFonts w:ascii="Courier" w:hAnsi="Courier" w:cs="Courier"/>
+        </w:rPr>
+        <w:t>" :</w:t>
+      </w:r>
+      <w:proofErr w:type="gramEnd"/>
+      <w:r>
+        <w:rPr>
+          <w:rFonts w:ascii="Courier" w:hAnsi="Courier" w:cs="Courier"/>
+        </w:rPr>
+        <w:t xml:space="preserve"> 1,</w:t>
       </w:r>
     </w:p>
     <w:p>
@@ -7321,7 +7941,21 @@
         <w:rPr>
           <w:rFonts w:ascii="Courier" w:hAnsi="Courier" w:cs="Courier"/>
         </w:rPr>
-        <w:t xml:space="preserve">    "AttributE" : [ "EEE1", "EEE2" ]</w:t>
+        <w:t xml:space="preserve">    "AttributE</w:t>
+      </w:r>
+      <w:proofErr w:type="gramStart"/>
+      <w:r>
+        <w:rPr>
+          <w:rFonts w:ascii="Courier" w:hAnsi="Courier" w:cs="Courier"/>
+        </w:rPr>
+        <w:t>" :</w:t>
+      </w:r>
+      <w:proofErr w:type="gramEnd"/>
+      <w:r>
+        <w:rPr>
+          <w:rFonts w:ascii="Courier" w:hAnsi="Courier" w:cs="Courier"/>
+        </w:rPr>
+        <w:t xml:space="preserve"> [ "EEE1", "EEE2" ]</w:t>
       </w:r>
     </w:p>
     <w:p>
@@ -7355,7 +7989,21 @@
         <w:rPr>
           <w:rFonts w:ascii="Courier" w:hAnsi="Courier" w:cs="Courier"/>
         </w:rPr>
-        <w:t xml:space="preserve">    "AttributC_ID" : 2,</w:t>
+        <w:t xml:space="preserve">    "AttributC_ID</w:t>
+      </w:r>
+      <w:proofErr w:type="gramStart"/>
+      <w:r>
+        <w:rPr>
+          <w:rFonts w:ascii="Courier" w:hAnsi="Courier" w:cs="Courier"/>
+        </w:rPr>
+        <w:t>" :</w:t>
+      </w:r>
+      <w:proofErr w:type="gramEnd"/>
+      <w:r>
+        <w:rPr>
+          <w:rFonts w:ascii="Courier" w:hAnsi="Courier" w:cs="Courier"/>
+        </w:rPr>
+        <w:t xml:space="preserve"> 2,</w:t>
       </w:r>
     </w:p>
     <w:p>
@@ -7372,7 +8020,21 @@
         <w:rPr>
           <w:rFonts w:ascii="Courier" w:hAnsi="Courier" w:cs="Courier"/>
         </w:rPr>
-        <w:t xml:space="preserve">    "AttributE" : [ "EEE1", "EEE2" ]</w:t>
+        <w:t xml:space="preserve">    "AttributE</w:t>
+      </w:r>
+      <w:proofErr w:type="gramStart"/>
+      <w:r>
+        <w:rPr>
+          <w:rFonts w:ascii="Courier" w:hAnsi="Courier" w:cs="Courier"/>
+        </w:rPr>
+        <w:t>" :</w:t>
+      </w:r>
+      <w:proofErr w:type="gramEnd"/>
+      <w:r>
+        <w:rPr>
+          <w:rFonts w:ascii="Courier" w:hAnsi="Courier" w:cs="Courier"/>
+        </w:rPr>
+        <w:t xml:space="preserve"> [ "EEE1", "EEE2" ]</w:t>
       </w:r>
     </w:p>
     <w:p>
@@ -7406,7 +8068,21 @@
         <w:rPr>
           <w:rFonts w:ascii="Courier" w:hAnsi="Courier" w:cs="Courier"/>
         </w:rPr>
-        <w:t xml:space="preserve">    "AttributC_ID" : 3,</w:t>
+        <w:t xml:space="preserve">    "AttributC_ID</w:t>
+      </w:r>
+      <w:proofErr w:type="gramStart"/>
+      <w:r>
+        <w:rPr>
+          <w:rFonts w:ascii="Courier" w:hAnsi="Courier" w:cs="Courier"/>
+        </w:rPr>
+        <w:t>" :</w:t>
+      </w:r>
+      <w:proofErr w:type="gramEnd"/>
+      <w:r>
+        <w:rPr>
+          <w:rFonts w:ascii="Courier" w:hAnsi="Courier" w:cs="Courier"/>
+        </w:rPr>
+        <w:t xml:space="preserve"> 3,</w:t>
       </w:r>
     </w:p>
     <w:p>
@@ -7423,7 +8099,21 @@
         <w:rPr>
           <w:rFonts w:ascii="Courier" w:hAnsi="Courier" w:cs="Courier"/>
         </w:rPr>
-        <w:t xml:space="preserve">    "AttributE" : [ "EEE1", "EEE2" ]</w:t>
+        <w:t xml:space="preserve">    "AttributE</w:t>
+      </w:r>
+      <w:proofErr w:type="gramStart"/>
+      <w:r>
+        <w:rPr>
+          <w:rFonts w:ascii="Courier" w:hAnsi="Courier" w:cs="Courier"/>
+        </w:rPr>
+        <w:t>" :</w:t>
+      </w:r>
+      <w:proofErr w:type="gramEnd"/>
+      <w:r>
+        <w:rPr>
+          <w:rFonts w:ascii="Courier" w:hAnsi="Courier" w:cs="Courier"/>
+        </w:rPr>
+        <w:t xml:space="preserve"> [ "EEE1", "EEE2" ]</w:t>
       </w:r>
     </w:p>
     <w:p>
@@ -7457,7 +8147,21 @@
         <w:rPr>
           <w:rFonts w:ascii="Courier" w:hAnsi="Courier" w:cs="Courier"/>
         </w:rPr>
-        <w:t xml:space="preserve">    "AttributC_ID" : 4,</w:t>
+        <w:t xml:space="preserve">    "AttributC_ID</w:t>
+      </w:r>
+      <w:proofErr w:type="gramStart"/>
+      <w:r>
+        <w:rPr>
+          <w:rFonts w:ascii="Courier" w:hAnsi="Courier" w:cs="Courier"/>
+        </w:rPr>
+        <w:t>" :</w:t>
+      </w:r>
+      <w:proofErr w:type="gramEnd"/>
+      <w:r>
+        <w:rPr>
+          <w:rFonts w:ascii="Courier" w:hAnsi="Courier" w:cs="Courier"/>
+        </w:rPr>
+        <w:t xml:space="preserve"> 4,</w:t>
       </w:r>
     </w:p>
     <w:p>
@@ -7474,7 +8178,21 @@
         <w:rPr>
           <w:rFonts w:ascii="Courier" w:hAnsi="Courier" w:cs="Courier"/>
         </w:rPr>
-        <w:t xml:space="preserve">    "AttributE" : [ "EEE1", "EEE2" ]</w:t>
+        <w:t xml:space="preserve">    "AttributE</w:t>
+      </w:r>
+      <w:proofErr w:type="gramStart"/>
+      <w:r>
+        <w:rPr>
+          <w:rFonts w:ascii="Courier" w:hAnsi="Courier" w:cs="Courier"/>
+        </w:rPr>
+        <w:t>" :</w:t>
+      </w:r>
+      <w:proofErr w:type="gramEnd"/>
+      <w:r>
+        <w:rPr>
+          <w:rFonts w:ascii="Courier" w:hAnsi="Courier" w:cs="Courier"/>
+        </w:rPr>
+        <w:t xml:space="preserve"> [ "EEE1", "EEE2" ]</w:t>
       </w:r>
     </w:p>
     <w:p>
@@ -7508,7 +8226,21 @@
         <w:rPr>
           <w:rFonts w:ascii="Courier" w:hAnsi="Courier" w:cs="Courier"/>
         </w:rPr>
-        <w:t xml:space="preserve">    "AttributC_ID" : 5,</w:t>
+        <w:t xml:space="preserve">    "AttributC_ID</w:t>
+      </w:r>
+      <w:proofErr w:type="gramStart"/>
+      <w:r>
+        <w:rPr>
+          <w:rFonts w:ascii="Courier" w:hAnsi="Courier" w:cs="Courier"/>
+        </w:rPr>
+        <w:t>" :</w:t>
+      </w:r>
+      <w:proofErr w:type="gramEnd"/>
+      <w:r>
+        <w:rPr>
+          <w:rFonts w:ascii="Courier" w:hAnsi="Courier" w:cs="Courier"/>
+        </w:rPr>
+        <w:t xml:space="preserve"> 5,</w:t>
       </w:r>
     </w:p>
     <w:p>
@@ -7525,7 +8257,21 @@
         <w:rPr>
           <w:rFonts w:ascii="Courier" w:hAnsi="Courier" w:cs="Courier"/>
         </w:rPr>
-        <w:t xml:space="preserve">    "AttributE" : [ "EEE1", "EEE2" ]</w:t>
+        <w:t xml:space="preserve">    "AttributE</w:t>
+      </w:r>
+      <w:proofErr w:type="gramStart"/>
+      <w:r>
+        <w:rPr>
+          <w:rFonts w:ascii="Courier" w:hAnsi="Courier" w:cs="Courier"/>
+        </w:rPr>
+        <w:t>" :</w:t>
+      </w:r>
+      <w:proofErr w:type="gramEnd"/>
+      <w:r>
+        <w:rPr>
+          <w:rFonts w:ascii="Courier" w:hAnsi="Courier" w:cs="Courier"/>
+        </w:rPr>
+        <w:t xml:space="preserve"> [ "EEE1", "EEE2" ]</w:t>
       </w:r>
     </w:p>
     <w:p>
@@ -7559,7 +8305,21 @@
         <w:rPr>
           <w:rFonts w:ascii="Courier" w:hAnsi="Courier" w:cs="Courier"/>
         </w:rPr>
-        <w:t xml:space="preserve">  "AttributD" : [ {</w:t>
+        <w:t xml:space="preserve">  "AttributD</w:t>
+      </w:r>
+      <w:proofErr w:type="gramStart"/>
+      <w:r>
+        <w:rPr>
+          <w:rFonts w:ascii="Courier" w:hAnsi="Courier" w:cs="Courier"/>
+        </w:rPr>
+        <w:t>" :</w:t>
+      </w:r>
+      <w:proofErr w:type="gramEnd"/>
+      <w:r>
+        <w:rPr>
+          <w:rFonts w:ascii="Courier" w:hAnsi="Courier" w:cs="Courier"/>
+        </w:rPr>
+        <w:t xml:space="preserve"> [ {</w:t>
       </w:r>
     </w:p>
     <w:p>
@@ -7576,7 +8336,21 @@
         <w:rPr>
           <w:rFonts w:ascii="Courier" w:hAnsi="Courier" w:cs="Courier"/>
         </w:rPr>
-        <w:t xml:space="preserve">    "id" : 6</w:t>
+        <w:t xml:space="preserve">    "id</w:t>
+      </w:r>
+      <w:proofErr w:type="gramStart"/>
+      <w:r>
+        <w:rPr>
+          <w:rFonts w:ascii="Courier" w:hAnsi="Courier" w:cs="Courier"/>
+        </w:rPr>
+        <w:t>" :</w:t>
+      </w:r>
+      <w:proofErr w:type="gramEnd"/>
+      <w:r>
+        <w:rPr>
+          <w:rFonts w:ascii="Courier" w:hAnsi="Courier" w:cs="Courier"/>
+        </w:rPr>
+        <w:t xml:space="preserve"> 6</w:t>
       </w:r>
     </w:p>
     <w:p>
@@ -7610,7 +8384,21 @@
         <w:rPr>
           <w:rFonts w:ascii="Courier" w:hAnsi="Courier" w:cs="Courier"/>
         </w:rPr>
-        <w:t xml:space="preserve">    "id" : 7</w:t>
+        <w:t xml:space="preserve">    "id</w:t>
+      </w:r>
+      <w:proofErr w:type="gramStart"/>
+      <w:r>
+        <w:rPr>
+          <w:rFonts w:ascii="Courier" w:hAnsi="Courier" w:cs="Courier"/>
+        </w:rPr>
+        <w:t>" :</w:t>
+      </w:r>
+      <w:proofErr w:type="gramEnd"/>
+      <w:r>
+        <w:rPr>
+          <w:rFonts w:ascii="Courier" w:hAnsi="Courier" w:cs="Courier"/>
+        </w:rPr>
+        <w:t xml:space="preserve"> 7</w:t>
       </w:r>
     </w:p>
     <w:p>
@@ -7644,7 +8432,21 @@
         <w:rPr>
           <w:rFonts w:ascii="Courier" w:hAnsi="Courier" w:cs="Courier"/>
         </w:rPr>
-        <w:t xml:space="preserve">    "id" : 8</w:t>
+        <w:t xml:space="preserve">    "id</w:t>
+      </w:r>
+      <w:proofErr w:type="gramStart"/>
+      <w:r>
+        <w:rPr>
+          <w:rFonts w:ascii="Courier" w:hAnsi="Courier" w:cs="Courier"/>
+        </w:rPr>
+        <w:t>" :</w:t>
+      </w:r>
+      <w:proofErr w:type="gramEnd"/>
+      <w:r>
+        <w:rPr>
+          <w:rFonts w:ascii="Courier" w:hAnsi="Courier" w:cs="Courier"/>
+        </w:rPr>
+        <w:t xml:space="preserve"> 8</w:t>
       </w:r>
     </w:p>
     <w:p>
@@ -7678,7 +8480,21 @@
         <w:rPr>
           <w:rFonts w:ascii="Courier" w:hAnsi="Courier" w:cs="Courier"/>
         </w:rPr>
-        <w:t xml:space="preserve">    "id" : 9</w:t>
+        <w:t xml:space="preserve">    "id</w:t>
+      </w:r>
+      <w:proofErr w:type="gramStart"/>
+      <w:r>
+        <w:rPr>
+          <w:rFonts w:ascii="Courier" w:hAnsi="Courier" w:cs="Courier"/>
+        </w:rPr>
+        <w:t>" :</w:t>
+      </w:r>
+      <w:proofErr w:type="gramEnd"/>
+      <w:r>
+        <w:rPr>
+          <w:rFonts w:ascii="Courier" w:hAnsi="Courier" w:cs="Courier"/>
+        </w:rPr>
+        <w:t xml:space="preserve"> 9</w:t>
       </w:r>
     </w:p>
     <w:p>
@@ -7712,7 +8528,21 @@
         <w:rPr>
           <w:rFonts w:ascii="Courier" w:hAnsi="Courier" w:cs="Courier"/>
         </w:rPr>
-        <w:t xml:space="preserve">    "id" : 10</w:t>
+        <w:t xml:space="preserve">    "id</w:t>
+      </w:r>
+      <w:proofErr w:type="gramStart"/>
+      <w:r>
+        <w:rPr>
+          <w:rFonts w:ascii="Courier" w:hAnsi="Courier" w:cs="Courier"/>
+        </w:rPr>
+        <w:t>" :</w:t>
+      </w:r>
+      <w:proofErr w:type="gramEnd"/>
+      <w:r>
+        <w:rPr>
+          <w:rFonts w:ascii="Courier" w:hAnsi="Courier" w:cs="Courier"/>
+        </w:rPr>
+        <w:t xml:space="preserve"> 10</w:t>
       </w:r>
     </w:p>
     <w:p>
@@ -8164,7 +8994,13 @@
               <w:pStyle w:val="TabellenInhalt"/>
             </w:pPr>
             <w:r>
-              <w:t>If there is an output flow, choose here the column in which the content have to set as value.</w:t>
+              <w:t xml:space="preserve">If there is an output flow, choose here the column in which the content </w:t>
+            </w:r>
+            <w:r>
+              <w:t>has</w:t>
+            </w:r>
+            <w:r>
+              <w:t xml:space="preserve"> to set as value.</w:t>
             </w:r>
           </w:p>
           <w:p>
@@ -8214,7 +9050,13 @@
               <w:pStyle w:val="TabellenInhalt"/>
             </w:pPr>
             <w:r>
-              <w:t>The string output will be formatted in a human readable way. Otherwise everything is in a condensed one line String.</w:t>
+              <w:t>The string output will be formatted in a human readable way. Otherwise everythin</w:t>
+            </w:r>
+            <w:r>
+              <w:t>g is in a condensed one-</w:t>
+            </w:r>
+            <w:r>
+              <w:t>line String.</w:t>
             </w:r>
           </w:p>
         </w:tc>
@@ -8792,7 +9634,15 @@
               <w:t xml:space="preserve">A </w:t>
             </w:r>
             <w:r>
-              <w:t>path must start with $ and all attributes are separated with . (dot)</w:t>
+              <w:t xml:space="preserve">path must start with $ and all attributes are separated </w:t>
+            </w:r>
+            <w:proofErr w:type="gramStart"/>
+            <w:r>
+              <w:t>with .</w:t>
+            </w:r>
+            <w:proofErr w:type="gramEnd"/>
+            <w:r>
+              <w:t xml:space="preserve"> (dot)</w:t>
             </w:r>
           </w:p>
           <w:p>
@@ -9147,6 +9997,1898 @@
       </w:tr>
     </w:tbl>
     <w:p/>
+    <w:p/>
+    <w:p>
+      <w:pPr>
+        <w:widowControl/>
+        <w:suppressAutoHyphens w:val="0"/>
+      </w:pPr>
+      <w:r>
+        <w:br w:type="page"/>
+      </w:r>
+    </w:p>
+    <w:p>
+      <w:pPr>
+        <w:pStyle w:val="Heading2"/>
+      </w:pPr>
+      <w:r>
+        <w:lastRenderedPageBreak/>
+        <w:t>Scenario</w:t>
+      </w:r>
+      <w:r>
+        <w:t>: Reading a json with nested arrays</w:t>
+      </w:r>
+    </w:p>
+    <w:p>
+      <w:r>
+        <w:t>This describes the r</w:t>
+      </w:r>
+      <w:r>
+        <w:t xml:space="preserve">eading </w:t>
+      </w:r>
+      <w:r>
+        <w:t xml:space="preserve">of </w:t>
+      </w:r>
+      <w:r>
+        <w:t xml:space="preserve">a small document to </w:t>
+      </w:r>
+      <w:r>
+        <w:t>illustrate the parsing feature.</w:t>
+      </w:r>
+      <w:bookmarkStart w:id="1" w:name="_GoBack"/>
+      <w:bookmarkEnd w:id="1"/>
+    </w:p>
+    <w:p>
+      <w:r>
+        <w:rPr>
+          <w:noProof/>
+          <w:lang w:eastAsia="en-US"/>
+        </w:rPr>
+        <mc:AlternateContent>
+          <mc:Choice Requires="wps">
+            <w:drawing>
+              <wp:anchor distT="0" distB="0" distL="114300" distR="114300" simplePos="0" relativeHeight="251660288" behindDoc="0" locked="0" layoutInCell="1" allowOverlap="1" wp14:anchorId="46FCE5BD" wp14:editId="1F755F50">
+                <wp:simplePos x="0" y="0"/>
+                <wp:positionH relativeFrom="column">
+                  <wp:posOffset>3458210</wp:posOffset>
+                </wp:positionH>
+                <wp:positionV relativeFrom="paragraph">
+                  <wp:posOffset>132080</wp:posOffset>
+                </wp:positionV>
+                <wp:extent cx="2536825" cy="2343785"/>
+                <wp:effectExtent l="0" t="0" r="0" b="0"/>
+                <wp:wrapSquare wrapText="bothSides"/>
+                <wp:docPr id="15" name="Text Box 15"/>
+                <wp:cNvGraphicFramePr/>
+                <a:graphic xmlns:a="http://schemas.openxmlformats.org/drawingml/2006/main">
+                  <a:graphicData uri="http://schemas.microsoft.com/office/word/2010/wordprocessingShape">
+                    <wps:wsp>
+                      <wps:cNvSpPr txBox="1"/>
+                      <wps:spPr>
+                        <a:xfrm>
+                          <a:off x="0" y="0"/>
+                          <a:ext cx="2536825" cy="2343785"/>
+                        </a:xfrm>
+                        <a:prstGeom prst="rect">
+                          <a:avLst/>
+                        </a:prstGeom>
+                        <a:noFill/>
+                        <a:ln>
+                          <a:noFill/>
+                        </a:ln>
+                        <a:effectLst/>
+                      </wps:spPr>
+                      <wps:style>
+                        <a:lnRef idx="0">
+                          <a:schemeClr val="accent1"/>
+                        </a:lnRef>
+                        <a:fillRef idx="0">
+                          <a:schemeClr val="accent1"/>
+                        </a:fillRef>
+                        <a:effectRef idx="0">
+                          <a:schemeClr val="accent1"/>
+                        </a:effectRef>
+                        <a:fontRef idx="minor">
+                          <a:schemeClr val="dk1"/>
+                        </a:fontRef>
+                      </wps:style>
+                      <wps:txbx>
+                        <w:txbxContent>
+                          <w:p>
+                            <w:pPr>
+                              <w:rPr>
+                                <w:u w:val="single"/>
+                              </w:rPr>
+                            </w:pPr>
+                            <w:r>
+                              <w:rPr>
+                                <w:u w:val="single"/>
+                              </w:rPr>
+                              <w:t>Expected Output:</w:t>
+                            </w:r>
+                          </w:p>
+                          <w:p>
+                            <w:pPr>
+                              <w:suppressAutoHyphens w:val="0"/>
+                              <w:autoSpaceDE w:val="0"/>
+                              <w:autoSpaceDN w:val="0"/>
+                              <w:adjustRightInd w:val="0"/>
+                              <w:rPr>
+                                <w:rFonts w:ascii="Courier" w:hAnsi="Courier" w:cs="Courier"/>
+                                <w:sz w:val="15"/>
+                                <w:szCs w:val="15"/>
+                              </w:rPr>
+                            </w:pPr>
+                          </w:p>
+                          <w:p>
+                            <w:pPr>
+                              <w:suppressAutoHyphens w:val="0"/>
+                              <w:autoSpaceDE w:val="0"/>
+                              <w:autoSpaceDN w:val="0"/>
+                              <w:adjustRightInd w:val="0"/>
+                              <w:rPr>
+                                <w:rFonts w:ascii="Courier" w:hAnsi="Courier" w:cs="Courier"/>
+                                <w:sz w:val="15"/>
+                                <w:szCs w:val="15"/>
+                              </w:rPr>
+                            </w:pPr>
+                            <w:r>
+                              <w:rPr>
+                                <w:rFonts w:ascii="Courier" w:hAnsi="Courier" w:cs="Courier"/>
+                                <w:sz w:val="15"/>
+                                <w:szCs w:val="15"/>
+                              </w:rPr>
+                              <w:t>.--------------+--------------+--------.</w:t>
+                            </w:r>
+                          </w:p>
+                          <w:p>
+                            <w:pPr>
+                              <w:suppressAutoHyphens w:val="0"/>
+                              <w:autoSpaceDE w:val="0"/>
+                              <w:autoSpaceDN w:val="0"/>
+                              <w:adjustRightInd w:val="0"/>
+                              <w:rPr>
+                                <w:rFonts w:ascii="Courier" w:hAnsi="Courier" w:cs="Courier"/>
+                                <w:sz w:val="15"/>
+                                <w:szCs w:val="15"/>
+                              </w:rPr>
+                            </w:pPr>
+                            <w:r>
+                              <w:rPr>
+                                <w:rFonts w:ascii="Courier" w:hAnsi="Courier" w:cs="Courier"/>
+                                <w:sz w:val="15"/>
+                                <w:szCs w:val="15"/>
+                              </w:rPr>
+                              <w:t>|              tLogRow_1               |</w:t>
+                            </w:r>
+                          </w:p>
+                          <w:p>
+                            <w:pPr>
+                              <w:suppressAutoHyphens w:val="0"/>
+                              <w:autoSpaceDE w:val="0"/>
+                              <w:autoSpaceDN w:val="0"/>
+                              <w:adjustRightInd w:val="0"/>
+                              <w:rPr>
+                                <w:rFonts w:ascii="Courier" w:hAnsi="Courier" w:cs="Courier"/>
+                                <w:sz w:val="15"/>
+                                <w:szCs w:val="15"/>
+                              </w:rPr>
+                            </w:pPr>
+                            <w:r>
+                              <w:rPr>
+                                <w:rFonts w:ascii="Courier" w:hAnsi="Courier" w:cs="Courier"/>
+                                <w:sz w:val="15"/>
+                                <w:szCs w:val="15"/>
+                              </w:rPr>
+                              <w:t>|=-------------+--------------+-------=|</w:t>
+                            </w:r>
+                          </w:p>
+                          <w:p>
+                            <w:pPr>
+                              <w:suppressAutoHyphens w:val="0"/>
+                              <w:autoSpaceDE w:val="0"/>
+                              <w:autoSpaceDN w:val="0"/>
+                              <w:adjustRightInd w:val="0"/>
+                              <w:rPr>
+                                <w:rFonts w:ascii="Courier" w:hAnsi="Courier" w:cs="Courier"/>
+                                <w:sz w:val="15"/>
+                                <w:szCs w:val="15"/>
+                              </w:rPr>
+                            </w:pPr>
+                            <w:r>
+                              <w:rPr>
+                                <w:rFonts w:ascii="Courier" w:hAnsi="Courier" w:cs="Courier"/>
+                                <w:sz w:val="15"/>
+                                <w:szCs w:val="15"/>
+                              </w:rPr>
+                              <w:t>|header        |group_</w:t>
+                            </w:r>
+                            <w:proofErr w:type="gramStart"/>
+                            <w:r>
+                              <w:rPr>
+                                <w:rFonts w:ascii="Courier" w:hAnsi="Courier" w:cs="Courier"/>
+                                <w:sz w:val="15"/>
+                                <w:szCs w:val="15"/>
+                              </w:rPr>
+                              <w:t>header  |</w:t>
+                            </w:r>
+                            <w:proofErr w:type="gramEnd"/>
+                            <w:r>
+                              <w:rPr>
+                                <w:rFonts w:ascii="Courier" w:hAnsi="Courier" w:cs="Courier"/>
+                                <w:sz w:val="15"/>
+                                <w:szCs w:val="15"/>
+                              </w:rPr>
+                              <w:t>item_key|</w:t>
+                            </w:r>
+                          </w:p>
+                          <w:p>
+                            <w:pPr>
+                              <w:suppressAutoHyphens w:val="0"/>
+                              <w:autoSpaceDE w:val="0"/>
+                              <w:autoSpaceDN w:val="0"/>
+                              <w:adjustRightInd w:val="0"/>
+                              <w:rPr>
+                                <w:rFonts w:ascii="Courier" w:hAnsi="Courier" w:cs="Courier"/>
+                                <w:sz w:val="15"/>
+                                <w:szCs w:val="15"/>
+                              </w:rPr>
+                            </w:pPr>
+                            <w:r>
+                              <w:rPr>
+                                <w:rFonts w:ascii="Courier" w:hAnsi="Courier" w:cs="Courier"/>
+                                <w:sz w:val="15"/>
+                                <w:szCs w:val="15"/>
+                              </w:rPr>
+                              <w:t>|=-------------+--------------+-------=|</w:t>
+                            </w:r>
+                          </w:p>
+                          <w:p>
+                            <w:pPr>
+                              <w:suppressAutoHyphens w:val="0"/>
+                              <w:autoSpaceDE w:val="0"/>
+                              <w:autoSpaceDN w:val="0"/>
+                              <w:adjustRightInd w:val="0"/>
+                              <w:rPr>
+                                <w:rFonts w:ascii="Courier" w:hAnsi="Courier" w:cs="Courier"/>
+                                <w:sz w:val="15"/>
+                                <w:szCs w:val="15"/>
+                              </w:rPr>
+                            </w:pPr>
+                            <w:r>
+                              <w:rPr>
+                                <w:rFonts w:ascii="Courier" w:hAnsi="Courier" w:cs="Courier"/>
+                                <w:sz w:val="15"/>
+                                <w:szCs w:val="15"/>
+                              </w:rPr>
+                              <w:t>|global header1|group_header11|111     |</w:t>
+                            </w:r>
+                          </w:p>
+                          <w:p>
+                            <w:pPr>
+                              <w:suppressAutoHyphens w:val="0"/>
+                              <w:autoSpaceDE w:val="0"/>
+                              <w:autoSpaceDN w:val="0"/>
+                              <w:adjustRightInd w:val="0"/>
+                              <w:rPr>
+                                <w:rFonts w:ascii="Courier" w:hAnsi="Courier" w:cs="Courier"/>
+                                <w:sz w:val="15"/>
+                                <w:szCs w:val="15"/>
+                              </w:rPr>
+                            </w:pPr>
+                            <w:r>
+                              <w:rPr>
+                                <w:rFonts w:ascii="Courier" w:hAnsi="Courier" w:cs="Courier"/>
+                                <w:sz w:val="15"/>
+                                <w:szCs w:val="15"/>
+                              </w:rPr>
+                              <w:t>|global header1|group_header11|112     |</w:t>
+                            </w:r>
+                          </w:p>
+                          <w:p>
+                            <w:pPr>
+                              <w:suppressAutoHyphens w:val="0"/>
+                              <w:autoSpaceDE w:val="0"/>
+                              <w:autoSpaceDN w:val="0"/>
+                              <w:adjustRightInd w:val="0"/>
+                              <w:rPr>
+                                <w:rFonts w:ascii="Courier" w:hAnsi="Courier" w:cs="Courier"/>
+                                <w:sz w:val="15"/>
+                                <w:szCs w:val="15"/>
+                              </w:rPr>
+                            </w:pPr>
+                            <w:r>
+                              <w:rPr>
+                                <w:rFonts w:ascii="Courier" w:hAnsi="Courier" w:cs="Courier"/>
+                                <w:sz w:val="15"/>
+                                <w:szCs w:val="15"/>
+                              </w:rPr>
+                              <w:t>|global header1|group_header11|113     |</w:t>
+                            </w:r>
+                          </w:p>
+                          <w:p>
+                            <w:pPr>
+                              <w:suppressAutoHyphens w:val="0"/>
+                              <w:autoSpaceDE w:val="0"/>
+                              <w:autoSpaceDN w:val="0"/>
+                              <w:adjustRightInd w:val="0"/>
+                              <w:rPr>
+                                <w:rFonts w:ascii="Courier" w:hAnsi="Courier" w:cs="Courier"/>
+                                <w:sz w:val="15"/>
+                                <w:szCs w:val="15"/>
+                              </w:rPr>
+                            </w:pPr>
+                            <w:r>
+                              <w:rPr>
+                                <w:rFonts w:ascii="Courier" w:hAnsi="Courier" w:cs="Courier"/>
+                                <w:sz w:val="15"/>
+                                <w:szCs w:val="15"/>
+                              </w:rPr>
+                              <w:t>|global header1|group_header12|121     |</w:t>
+                            </w:r>
+                          </w:p>
+                          <w:p>
+                            <w:pPr>
+                              <w:suppressAutoHyphens w:val="0"/>
+                              <w:autoSpaceDE w:val="0"/>
+                              <w:autoSpaceDN w:val="0"/>
+                              <w:adjustRightInd w:val="0"/>
+                              <w:rPr>
+                                <w:rFonts w:ascii="Courier" w:hAnsi="Courier" w:cs="Courier"/>
+                                <w:sz w:val="15"/>
+                                <w:szCs w:val="15"/>
+                              </w:rPr>
+                            </w:pPr>
+                            <w:r>
+                              <w:rPr>
+                                <w:rFonts w:ascii="Courier" w:hAnsi="Courier" w:cs="Courier"/>
+                                <w:sz w:val="15"/>
+                                <w:szCs w:val="15"/>
+                              </w:rPr>
+                              <w:t>|global header1|group_header12|122     |</w:t>
+                            </w:r>
+                          </w:p>
+                          <w:p>
+                            <w:pPr>
+                              <w:suppressAutoHyphens w:val="0"/>
+                              <w:autoSpaceDE w:val="0"/>
+                              <w:autoSpaceDN w:val="0"/>
+                              <w:adjustRightInd w:val="0"/>
+                              <w:rPr>
+                                <w:rFonts w:ascii="Courier" w:hAnsi="Courier" w:cs="Courier"/>
+                                <w:sz w:val="15"/>
+                                <w:szCs w:val="15"/>
+                              </w:rPr>
+                            </w:pPr>
+                            <w:r>
+                              <w:rPr>
+                                <w:rFonts w:ascii="Courier" w:hAnsi="Courier" w:cs="Courier"/>
+                                <w:sz w:val="15"/>
+                                <w:szCs w:val="15"/>
+                              </w:rPr>
+                              <w:t>|global header1|group_header12|123     |</w:t>
+                            </w:r>
+                          </w:p>
+                          <w:p>
+                            <w:pPr>
+                              <w:suppressAutoHyphens w:val="0"/>
+                              <w:autoSpaceDE w:val="0"/>
+                              <w:autoSpaceDN w:val="0"/>
+                              <w:adjustRightInd w:val="0"/>
+                              <w:rPr>
+                                <w:rFonts w:ascii="Courier" w:hAnsi="Courier" w:cs="Courier"/>
+                                <w:sz w:val="15"/>
+                                <w:szCs w:val="15"/>
+                              </w:rPr>
+                            </w:pPr>
+                            <w:r>
+                              <w:rPr>
+                                <w:rFonts w:ascii="Courier" w:hAnsi="Courier" w:cs="Courier"/>
+                                <w:sz w:val="15"/>
+                                <w:szCs w:val="15"/>
+                              </w:rPr>
+                              <w:t>|global header2|group_header21|211     |</w:t>
+                            </w:r>
+                          </w:p>
+                          <w:p>
+                            <w:pPr>
+                              <w:suppressAutoHyphens w:val="0"/>
+                              <w:autoSpaceDE w:val="0"/>
+                              <w:autoSpaceDN w:val="0"/>
+                              <w:adjustRightInd w:val="0"/>
+                              <w:rPr>
+                                <w:rFonts w:ascii="Courier" w:hAnsi="Courier" w:cs="Courier"/>
+                                <w:sz w:val="15"/>
+                                <w:szCs w:val="15"/>
+                              </w:rPr>
+                            </w:pPr>
+                            <w:r>
+                              <w:rPr>
+                                <w:rFonts w:ascii="Courier" w:hAnsi="Courier" w:cs="Courier"/>
+                                <w:sz w:val="15"/>
+                                <w:szCs w:val="15"/>
+                              </w:rPr>
+                              <w:t>|global header2|group_header21|212     |</w:t>
+                            </w:r>
+                          </w:p>
+                          <w:p>
+                            <w:pPr>
+                              <w:suppressAutoHyphens w:val="0"/>
+                              <w:autoSpaceDE w:val="0"/>
+                              <w:autoSpaceDN w:val="0"/>
+                              <w:adjustRightInd w:val="0"/>
+                              <w:rPr>
+                                <w:rFonts w:ascii="Courier" w:hAnsi="Courier" w:cs="Courier"/>
+                                <w:sz w:val="15"/>
+                                <w:szCs w:val="15"/>
+                              </w:rPr>
+                            </w:pPr>
+                            <w:r>
+                              <w:rPr>
+                                <w:rFonts w:ascii="Courier" w:hAnsi="Courier" w:cs="Courier"/>
+                                <w:sz w:val="15"/>
+                                <w:szCs w:val="15"/>
+                              </w:rPr>
+                              <w:t>|global header2|group_header21|213     |</w:t>
+                            </w:r>
+                          </w:p>
+                          <w:p>
+                            <w:pPr>
+                              <w:suppressAutoHyphens w:val="0"/>
+                              <w:autoSpaceDE w:val="0"/>
+                              <w:autoSpaceDN w:val="0"/>
+                              <w:adjustRightInd w:val="0"/>
+                              <w:rPr>
+                                <w:rFonts w:ascii="Courier" w:hAnsi="Courier" w:cs="Courier"/>
+                                <w:sz w:val="15"/>
+                                <w:szCs w:val="15"/>
+                              </w:rPr>
+                            </w:pPr>
+                            <w:r>
+                              <w:rPr>
+                                <w:rFonts w:ascii="Courier" w:hAnsi="Courier" w:cs="Courier"/>
+                                <w:sz w:val="15"/>
+                                <w:szCs w:val="15"/>
+                              </w:rPr>
+                              <w:t>|global header2|group_header22|221     |</w:t>
+                            </w:r>
+                          </w:p>
+                          <w:p>
+                            <w:pPr>
+                              <w:suppressAutoHyphens w:val="0"/>
+                              <w:autoSpaceDE w:val="0"/>
+                              <w:autoSpaceDN w:val="0"/>
+                              <w:adjustRightInd w:val="0"/>
+                              <w:rPr>
+                                <w:rFonts w:ascii="Courier" w:hAnsi="Courier" w:cs="Courier"/>
+                                <w:sz w:val="15"/>
+                                <w:szCs w:val="15"/>
+                              </w:rPr>
+                            </w:pPr>
+                            <w:r>
+                              <w:rPr>
+                                <w:rFonts w:ascii="Courier" w:hAnsi="Courier" w:cs="Courier"/>
+                                <w:sz w:val="15"/>
+                                <w:szCs w:val="15"/>
+                              </w:rPr>
+                              <w:t>|global header2|group_header22|222     |</w:t>
+                            </w:r>
+                          </w:p>
+                          <w:p>
+                            <w:pPr>
+                              <w:suppressAutoHyphens w:val="0"/>
+                              <w:autoSpaceDE w:val="0"/>
+                              <w:autoSpaceDN w:val="0"/>
+                              <w:adjustRightInd w:val="0"/>
+                              <w:rPr>
+                                <w:rFonts w:ascii="Courier" w:hAnsi="Courier" w:cs="Courier"/>
+                                <w:sz w:val="15"/>
+                                <w:szCs w:val="15"/>
+                              </w:rPr>
+                            </w:pPr>
+                            <w:r>
+                              <w:rPr>
+                                <w:rFonts w:ascii="Courier" w:hAnsi="Courier" w:cs="Courier"/>
+                                <w:sz w:val="15"/>
+                                <w:szCs w:val="15"/>
+                              </w:rPr>
+                              <w:t>|global header2|group_header22|223     |</w:t>
+                            </w:r>
+                          </w:p>
+                          <w:p>
+                            <w:pPr>
+                              <w:rPr>
+                                <w:sz w:val="15"/>
+                                <w:szCs w:val="15"/>
+                              </w:rPr>
+                            </w:pPr>
+                            <w:r>
+                              <w:rPr>
+                                <w:rFonts w:ascii="Courier" w:hAnsi="Courier" w:cs="Courier"/>
+                                <w:sz w:val="15"/>
+                                <w:szCs w:val="15"/>
+                              </w:rPr>
+                              <w:t>'--------------+--------------+--------'</w:t>
+                            </w:r>
+                          </w:p>
+                        </w:txbxContent>
+                      </wps:txbx>
+                      <wps:bodyPr rot="0" spcFirstLastPara="0" vertOverflow="overflow" horzOverflow="overflow" vert="horz" wrap="square" lIns="91440" tIns="45720" rIns="91440" bIns="45720" numCol="1" spcCol="0" rtlCol="0" fromWordArt="0" anchor="t" anchorCtr="0" forceAA="0" compatLnSpc="1">
+                        <a:prstTxWarp prst="textNoShape">
+                          <a:avLst/>
+                        </a:prstTxWarp>
+                        <a:noAutofit/>
+                      </wps:bodyPr>
+                    </wps:wsp>
+                  </a:graphicData>
+                </a:graphic>
+                <wp14:sizeRelH relativeFrom="margin">
+                  <wp14:pctWidth>0</wp14:pctWidth>
+                </wp14:sizeRelH>
+                <wp14:sizeRelV relativeFrom="margin">
+                  <wp14:pctHeight>0</wp14:pctHeight>
+                </wp14:sizeRelV>
+              </wp:anchor>
+            </w:drawing>
+          </mc:Choice>
+          <mc:Fallback>
+            <w:pict>
+              <v:shapetype w14:anchorId="46FCE5BD" id="_x0000_t202" coordsize="21600,21600" o:spt="202" path="m0,0l0,21600,21600,21600,21600,0xe">
+                <v:stroke joinstyle="miter"/>
+                <v:path gradientshapeok="t" o:connecttype="rect"/>
+              </v:shapetype>
+              <v:shape id="Text Box 15" o:spid="_x0000_s1027" type="#_x0000_t202" style="position:absolute;margin-left:272.3pt;margin-top:10.4pt;width:199.75pt;height:184.55pt;z-index:251660288;visibility:visible;mso-wrap-style:square;mso-width-percent:0;mso-height-percent:0;mso-wrap-distance-left:9pt;mso-wrap-distance-top:0;mso-wrap-distance-right:9pt;mso-wrap-distance-bottom:0;mso-position-horizontal:absolute;mso-position-horizontal-relative:text;mso-position-vertical:absolute;mso-position-vertical-relative:text;mso-width-percent:0;mso-height-percent:0;mso-width-relative:margin;mso-height-relative:margin;v-text-anchor:top" o:gfxdata="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" filled="f" stroked="f">
+                <v:textbox>
+                  <w:txbxContent>
+                    <w:p>
+                      <w:pPr>
+                        <w:rPr>
+                          <w:u w:val="single"/>
+                        </w:rPr>
+                      </w:pPr>
+                      <w:r>
+                        <w:rPr>
+                          <w:u w:val="single"/>
+                        </w:rPr>
+                        <w:t>Expected Output:</w:t>
+                      </w:r>
+                    </w:p>
+                    <w:p>
+                      <w:pPr>
+                        <w:suppressAutoHyphens w:val="0"/>
+                        <w:autoSpaceDE w:val="0"/>
+                        <w:autoSpaceDN w:val="0"/>
+                        <w:adjustRightInd w:val="0"/>
+                        <w:rPr>
+                          <w:rFonts w:ascii="Courier" w:hAnsi="Courier" w:cs="Courier"/>
+                          <w:sz w:val="15"/>
+                          <w:szCs w:val="15"/>
+                        </w:rPr>
+                      </w:pPr>
+                    </w:p>
+                    <w:p>
+                      <w:pPr>
+                        <w:suppressAutoHyphens w:val="0"/>
+                        <w:autoSpaceDE w:val="0"/>
+                        <w:autoSpaceDN w:val="0"/>
+                        <w:adjustRightInd w:val="0"/>
+                        <w:rPr>
+                          <w:rFonts w:ascii="Courier" w:hAnsi="Courier" w:cs="Courier"/>
+                          <w:sz w:val="15"/>
+                          <w:szCs w:val="15"/>
+                        </w:rPr>
+                      </w:pPr>
+                      <w:r>
+                        <w:rPr>
+                          <w:rFonts w:ascii="Courier" w:hAnsi="Courier" w:cs="Courier"/>
+                          <w:sz w:val="15"/>
+                          <w:szCs w:val="15"/>
+                        </w:rPr>
+                        <w:t>.--------------+--------------+--------.</w:t>
+                      </w:r>
+                    </w:p>
+                    <w:p>
+                      <w:pPr>
+                        <w:suppressAutoHyphens w:val="0"/>
+                        <w:autoSpaceDE w:val="0"/>
+                        <w:autoSpaceDN w:val="0"/>
+                        <w:adjustRightInd w:val="0"/>
+                        <w:rPr>
+                          <w:rFonts w:ascii="Courier" w:hAnsi="Courier" w:cs="Courier"/>
+                          <w:sz w:val="15"/>
+                          <w:szCs w:val="15"/>
+                        </w:rPr>
+                      </w:pPr>
+                      <w:r>
+                        <w:rPr>
+                          <w:rFonts w:ascii="Courier" w:hAnsi="Courier" w:cs="Courier"/>
+                          <w:sz w:val="15"/>
+                          <w:szCs w:val="15"/>
+                        </w:rPr>
+                        <w:t>|              tLogRow_1               |</w:t>
+                      </w:r>
+                    </w:p>
+                    <w:p>
+                      <w:pPr>
+                        <w:suppressAutoHyphens w:val="0"/>
+                        <w:autoSpaceDE w:val="0"/>
+                        <w:autoSpaceDN w:val="0"/>
+                        <w:adjustRightInd w:val="0"/>
+                        <w:rPr>
+                          <w:rFonts w:ascii="Courier" w:hAnsi="Courier" w:cs="Courier"/>
+                          <w:sz w:val="15"/>
+                          <w:szCs w:val="15"/>
+                        </w:rPr>
+                      </w:pPr>
+                      <w:r>
+                        <w:rPr>
+                          <w:rFonts w:ascii="Courier" w:hAnsi="Courier" w:cs="Courier"/>
+                          <w:sz w:val="15"/>
+                          <w:szCs w:val="15"/>
+                        </w:rPr>
+                        <w:t>|=-------------+--------------+-------=|</w:t>
+                      </w:r>
+                    </w:p>
+                    <w:p>
+                      <w:pPr>
+                        <w:suppressAutoHyphens w:val="0"/>
+                        <w:autoSpaceDE w:val="0"/>
+                        <w:autoSpaceDN w:val="0"/>
+                        <w:adjustRightInd w:val="0"/>
+                        <w:rPr>
+                          <w:rFonts w:ascii="Courier" w:hAnsi="Courier" w:cs="Courier"/>
+                          <w:sz w:val="15"/>
+                          <w:szCs w:val="15"/>
+                        </w:rPr>
+                      </w:pPr>
+                      <w:r>
+                        <w:rPr>
+                          <w:rFonts w:ascii="Courier" w:hAnsi="Courier" w:cs="Courier"/>
+                          <w:sz w:val="15"/>
+                          <w:szCs w:val="15"/>
+                        </w:rPr>
+                        <w:t>|header        |group_</w:t>
+                      </w:r>
+                      <w:proofErr w:type="gramStart"/>
+                      <w:r>
+                        <w:rPr>
+                          <w:rFonts w:ascii="Courier" w:hAnsi="Courier" w:cs="Courier"/>
+                          <w:sz w:val="15"/>
+                          <w:szCs w:val="15"/>
+                        </w:rPr>
+                        <w:t>header  |</w:t>
+                      </w:r>
+                      <w:proofErr w:type="gramEnd"/>
+                      <w:r>
+                        <w:rPr>
+                          <w:rFonts w:ascii="Courier" w:hAnsi="Courier" w:cs="Courier"/>
+                          <w:sz w:val="15"/>
+                          <w:szCs w:val="15"/>
+                        </w:rPr>
+                        <w:t>item_key|</w:t>
+                      </w:r>
+                    </w:p>
+                    <w:p>
+                      <w:pPr>
+                        <w:suppressAutoHyphens w:val="0"/>
+                        <w:autoSpaceDE w:val="0"/>
+                        <w:autoSpaceDN w:val="0"/>
+                        <w:adjustRightInd w:val="0"/>
+                        <w:rPr>
+                          <w:rFonts w:ascii="Courier" w:hAnsi="Courier" w:cs="Courier"/>
+                          <w:sz w:val="15"/>
+                          <w:szCs w:val="15"/>
+                        </w:rPr>
+                      </w:pPr>
+                      <w:r>
+                        <w:rPr>
+                          <w:rFonts w:ascii="Courier" w:hAnsi="Courier" w:cs="Courier"/>
+                          <w:sz w:val="15"/>
+                          <w:szCs w:val="15"/>
+                        </w:rPr>
+                        <w:t>|=-------------+--------------+-------=|</w:t>
+                      </w:r>
+                    </w:p>
+                    <w:p>
+                      <w:pPr>
+                        <w:suppressAutoHyphens w:val="0"/>
+                        <w:autoSpaceDE w:val="0"/>
+                        <w:autoSpaceDN w:val="0"/>
+                        <w:adjustRightInd w:val="0"/>
+                        <w:rPr>
+                          <w:rFonts w:ascii="Courier" w:hAnsi="Courier" w:cs="Courier"/>
+                          <w:sz w:val="15"/>
+                          <w:szCs w:val="15"/>
+                        </w:rPr>
+                      </w:pPr>
+                      <w:r>
+                        <w:rPr>
+                          <w:rFonts w:ascii="Courier" w:hAnsi="Courier" w:cs="Courier"/>
+                          <w:sz w:val="15"/>
+                          <w:szCs w:val="15"/>
+                        </w:rPr>
+                        <w:t>|global header1|group_header11|111     |</w:t>
+                      </w:r>
+                    </w:p>
+                    <w:p>
+                      <w:pPr>
+                        <w:suppressAutoHyphens w:val="0"/>
+                        <w:autoSpaceDE w:val="0"/>
+                        <w:autoSpaceDN w:val="0"/>
+                        <w:adjustRightInd w:val="0"/>
+                        <w:rPr>
+                          <w:rFonts w:ascii="Courier" w:hAnsi="Courier" w:cs="Courier"/>
+                          <w:sz w:val="15"/>
+                          <w:szCs w:val="15"/>
+                        </w:rPr>
+                      </w:pPr>
+                      <w:r>
+                        <w:rPr>
+                          <w:rFonts w:ascii="Courier" w:hAnsi="Courier" w:cs="Courier"/>
+                          <w:sz w:val="15"/>
+                          <w:szCs w:val="15"/>
+                        </w:rPr>
+                        <w:t>|global header1|group_header11|112     |</w:t>
+                      </w:r>
+                    </w:p>
+                    <w:p>
+                      <w:pPr>
+                        <w:suppressAutoHyphens w:val="0"/>
+                        <w:autoSpaceDE w:val="0"/>
+                        <w:autoSpaceDN w:val="0"/>
+                        <w:adjustRightInd w:val="0"/>
+                        <w:rPr>
+                          <w:rFonts w:ascii="Courier" w:hAnsi="Courier" w:cs="Courier"/>
+                          <w:sz w:val="15"/>
+                          <w:szCs w:val="15"/>
+                        </w:rPr>
+                      </w:pPr>
+                      <w:r>
+                        <w:rPr>
+                          <w:rFonts w:ascii="Courier" w:hAnsi="Courier" w:cs="Courier"/>
+                          <w:sz w:val="15"/>
+                          <w:szCs w:val="15"/>
+                        </w:rPr>
+                        <w:t>|global header1|group_header11|113     |</w:t>
+                      </w:r>
+                    </w:p>
+                    <w:p>
+                      <w:pPr>
+                        <w:suppressAutoHyphens w:val="0"/>
+                        <w:autoSpaceDE w:val="0"/>
+                        <w:autoSpaceDN w:val="0"/>
+                        <w:adjustRightInd w:val="0"/>
+                        <w:rPr>
+                          <w:rFonts w:ascii="Courier" w:hAnsi="Courier" w:cs="Courier"/>
+                          <w:sz w:val="15"/>
+                          <w:szCs w:val="15"/>
+                        </w:rPr>
+                      </w:pPr>
+                      <w:r>
+                        <w:rPr>
+                          <w:rFonts w:ascii="Courier" w:hAnsi="Courier" w:cs="Courier"/>
+                          <w:sz w:val="15"/>
+                          <w:szCs w:val="15"/>
+                        </w:rPr>
+                        <w:t>|global header1|group_header12|121     |</w:t>
+                      </w:r>
+                    </w:p>
+                    <w:p>
+                      <w:pPr>
+                        <w:suppressAutoHyphens w:val="0"/>
+                        <w:autoSpaceDE w:val="0"/>
+                        <w:autoSpaceDN w:val="0"/>
+                        <w:adjustRightInd w:val="0"/>
+                        <w:rPr>
+                          <w:rFonts w:ascii="Courier" w:hAnsi="Courier" w:cs="Courier"/>
+                          <w:sz w:val="15"/>
+                          <w:szCs w:val="15"/>
+                        </w:rPr>
+                      </w:pPr>
+                      <w:r>
+                        <w:rPr>
+                          <w:rFonts w:ascii="Courier" w:hAnsi="Courier" w:cs="Courier"/>
+                          <w:sz w:val="15"/>
+                          <w:szCs w:val="15"/>
+                        </w:rPr>
+                        <w:t>|global header1|group_header12|122     |</w:t>
+                      </w:r>
+                    </w:p>
+                    <w:p>
+                      <w:pPr>
+                        <w:suppressAutoHyphens w:val="0"/>
+                        <w:autoSpaceDE w:val="0"/>
+                        <w:autoSpaceDN w:val="0"/>
+                        <w:adjustRightInd w:val="0"/>
+                        <w:rPr>
+                          <w:rFonts w:ascii="Courier" w:hAnsi="Courier" w:cs="Courier"/>
+                          <w:sz w:val="15"/>
+                          <w:szCs w:val="15"/>
+                        </w:rPr>
+                      </w:pPr>
+                      <w:r>
+                        <w:rPr>
+                          <w:rFonts w:ascii="Courier" w:hAnsi="Courier" w:cs="Courier"/>
+                          <w:sz w:val="15"/>
+                          <w:szCs w:val="15"/>
+                        </w:rPr>
+                        <w:t>|global header1|group_header12|123     |</w:t>
+                      </w:r>
+                    </w:p>
+                    <w:p>
+                      <w:pPr>
+                        <w:suppressAutoHyphens w:val="0"/>
+                        <w:autoSpaceDE w:val="0"/>
+                        <w:autoSpaceDN w:val="0"/>
+                        <w:adjustRightInd w:val="0"/>
+                        <w:rPr>
+                          <w:rFonts w:ascii="Courier" w:hAnsi="Courier" w:cs="Courier"/>
+                          <w:sz w:val="15"/>
+                          <w:szCs w:val="15"/>
+                        </w:rPr>
+                      </w:pPr>
+                      <w:r>
+                        <w:rPr>
+                          <w:rFonts w:ascii="Courier" w:hAnsi="Courier" w:cs="Courier"/>
+                          <w:sz w:val="15"/>
+                          <w:szCs w:val="15"/>
+                        </w:rPr>
+                        <w:t>|global header2|group_header21|211     |</w:t>
+                      </w:r>
+                    </w:p>
+                    <w:p>
+                      <w:pPr>
+                        <w:suppressAutoHyphens w:val="0"/>
+                        <w:autoSpaceDE w:val="0"/>
+                        <w:autoSpaceDN w:val="0"/>
+                        <w:adjustRightInd w:val="0"/>
+                        <w:rPr>
+                          <w:rFonts w:ascii="Courier" w:hAnsi="Courier" w:cs="Courier"/>
+                          <w:sz w:val="15"/>
+                          <w:szCs w:val="15"/>
+                        </w:rPr>
+                      </w:pPr>
+                      <w:r>
+                        <w:rPr>
+                          <w:rFonts w:ascii="Courier" w:hAnsi="Courier" w:cs="Courier"/>
+                          <w:sz w:val="15"/>
+                          <w:szCs w:val="15"/>
+                        </w:rPr>
+                        <w:t>|global header2|group_header21|212     |</w:t>
+                      </w:r>
+                    </w:p>
+                    <w:p>
+                      <w:pPr>
+                        <w:suppressAutoHyphens w:val="0"/>
+                        <w:autoSpaceDE w:val="0"/>
+                        <w:autoSpaceDN w:val="0"/>
+                        <w:adjustRightInd w:val="0"/>
+                        <w:rPr>
+                          <w:rFonts w:ascii="Courier" w:hAnsi="Courier" w:cs="Courier"/>
+                          <w:sz w:val="15"/>
+                          <w:szCs w:val="15"/>
+                        </w:rPr>
+                      </w:pPr>
+                      <w:r>
+                        <w:rPr>
+                          <w:rFonts w:ascii="Courier" w:hAnsi="Courier" w:cs="Courier"/>
+                          <w:sz w:val="15"/>
+                          <w:szCs w:val="15"/>
+                        </w:rPr>
+                        <w:t>|global header2|group_header21|213     |</w:t>
+                      </w:r>
+                    </w:p>
+                    <w:p>
+                      <w:pPr>
+                        <w:suppressAutoHyphens w:val="0"/>
+                        <w:autoSpaceDE w:val="0"/>
+                        <w:autoSpaceDN w:val="0"/>
+                        <w:adjustRightInd w:val="0"/>
+                        <w:rPr>
+                          <w:rFonts w:ascii="Courier" w:hAnsi="Courier" w:cs="Courier"/>
+                          <w:sz w:val="15"/>
+                          <w:szCs w:val="15"/>
+                        </w:rPr>
+                      </w:pPr>
+                      <w:r>
+                        <w:rPr>
+                          <w:rFonts w:ascii="Courier" w:hAnsi="Courier" w:cs="Courier"/>
+                          <w:sz w:val="15"/>
+                          <w:szCs w:val="15"/>
+                        </w:rPr>
+                        <w:t>|global header2|group_header22|221     |</w:t>
+                      </w:r>
+                    </w:p>
+                    <w:p>
+                      <w:pPr>
+                        <w:suppressAutoHyphens w:val="0"/>
+                        <w:autoSpaceDE w:val="0"/>
+                        <w:autoSpaceDN w:val="0"/>
+                        <w:adjustRightInd w:val="0"/>
+                        <w:rPr>
+                          <w:rFonts w:ascii="Courier" w:hAnsi="Courier" w:cs="Courier"/>
+                          <w:sz w:val="15"/>
+                          <w:szCs w:val="15"/>
+                        </w:rPr>
+                      </w:pPr>
+                      <w:r>
+                        <w:rPr>
+                          <w:rFonts w:ascii="Courier" w:hAnsi="Courier" w:cs="Courier"/>
+                          <w:sz w:val="15"/>
+                          <w:szCs w:val="15"/>
+                        </w:rPr>
+                        <w:t>|global header2|group_header22|222     |</w:t>
+                      </w:r>
+                    </w:p>
+                    <w:p>
+                      <w:pPr>
+                        <w:suppressAutoHyphens w:val="0"/>
+                        <w:autoSpaceDE w:val="0"/>
+                        <w:autoSpaceDN w:val="0"/>
+                        <w:adjustRightInd w:val="0"/>
+                        <w:rPr>
+                          <w:rFonts w:ascii="Courier" w:hAnsi="Courier" w:cs="Courier"/>
+                          <w:sz w:val="15"/>
+                          <w:szCs w:val="15"/>
+                        </w:rPr>
+                      </w:pPr>
+                      <w:r>
+                        <w:rPr>
+                          <w:rFonts w:ascii="Courier" w:hAnsi="Courier" w:cs="Courier"/>
+                          <w:sz w:val="15"/>
+                          <w:szCs w:val="15"/>
+                        </w:rPr>
+                        <w:t>|global header2|group_header22|223     |</w:t>
+                      </w:r>
+                    </w:p>
+                    <w:p>
+                      <w:pPr>
+                        <w:rPr>
+                          <w:sz w:val="15"/>
+                          <w:szCs w:val="15"/>
+                        </w:rPr>
+                      </w:pPr>
+                      <w:r>
+                        <w:rPr>
+                          <w:rFonts w:ascii="Courier" w:hAnsi="Courier" w:cs="Courier"/>
+                          <w:sz w:val="15"/>
+                          <w:szCs w:val="15"/>
+                        </w:rPr>
+                        <w:t>'--------------+--------------+--------'</w:t>
+                      </w:r>
+                    </w:p>
+                  </w:txbxContent>
+                </v:textbox>
+                <w10:wrap type="square"/>
+              </v:shape>
+            </w:pict>
+          </mc:Fallback>
+        </mc:AlternateContent>
+      </w:r>
+    </w:p>
+    <w:p>
+      <w:pPr>
+        <w:rPr>
+          <w:u w:val="single"/>
+        </w:rPr>
+      </w:pPr>
+      <w:r>
+        <w:rPr>
+          <w:u w:val="single"/>
+        </w:rPr>
+        <w:t>This is the json input:</w:t>
+      </w:r>
+    </w:p>
+    <w:p>
+      <w:pPr>
+        <w:rPr>
+          <w:rFonts w:ascii="Courier" w:hAnsi="Courier"/>
+          <w:sz w:val="13"/>
+          <w:szCs w:val="13"/>
+        </w:rPr>
+      </w:pPr>
+      <w:r>
+        <w:rPr>
+          <w:rFonts w:ascii="Courier" w:hAnsi="Courier"/>
+          <w:sz w:val="13"/>
+          <w:szCs w:val="13"/>
+        </w:rPr>
+        <w:t>[</w:t>
+      </w:r>
+    </w:p>
+    <w:p>
+      <w:pPr>
+        <w:rPr>
+          <w:rFonts w:ascii="Courier" w:hAnsi="Courier"/>
+          <w:sz w:val="13"/>
+          <w:szCs w:val="13"/>
+        </w:rPr>
+      </w:pPr>
+      <w:r>
+        <w:rPr>
+          <w:rFonts w:ascii="Courier" w:hAnsi="Courier"/>
+          <w:sz w:val="13"/>
+          <w:szCs w:val="13"/>
+        </w:rPr>
+        <w:t xml:space="preserve">  {</w:t>
+      </w:r>
+    </w:p>
+    <w:p>
+      <w:pPr>
+        <w:rPr>
+          <w:rFonts w:ascii="Courier" w:hAnsi="Courier"/>
+          <w:sz w:val="13"/>
+          <w:szCs w:val="13"/>
+        </w:rPr>
+      </w:pPr>
+      <w:r>
+        <w:rPr>
+          <w:rFonts w:ascii="Courier" w:hAnsi="Courier"/>
+          <w:sz w:val="13"/>
+          <w:szCs w:val="13"/>
+        </w:rPr>
+        <w:t xml:space="preserve">    "header": "global header1",</w:t>
+      </w:r>
+    </w:p>
+    <w:p>
+      <w:pPr>
+        <w:rPr>
+          <w:rFonts w:ascii="Courier" w:hAnsi="Courier"/>
+          <w:sz w:val="13"/>
+          <w:szCs w:val="13"/>
+        </w:rPr>
+      </w:pPr>
+      <w:r>
+        <w:rPr>
+          <w:rFonts w:ascii="Courier" w:hAnsi="Courier"/>
+          <w:sz w:val="13"/>
+          <w:szCs w:val="13"/>
+        </w:rPr>
+        <w:t xml:space="preserve">    "items": [</w:t>
+      </w:r>
+    </w:p>
+    <w:p>
+      <w:pPr>
+        <w:rPr>
+          <w:rFonts w:ascii="Courier" w:hAnsi="Courier"/>
+          <w:sz w:val="13"/>
+          <w:szCs w:val="13"/>
+        </w:rPr>
+      </w:pPr>
+      <w:r>
+        <w:rPr>
+          <w:rFonts w:ascii="Courier" w:hAnsi="Courier"/>
+          <w:sz w:val="13"/>
+          <w:szCs w:val="13"/>
+        </w:rPr>
+        <w:t xml:space="preserve">      {</w:t>
+      </w:r>
+    </w:p>
+    <w:p>
+      <w:pPr>
+        <w:rPr>
+          <w:rFonts w:ascii="Courier" w:hAnsi="Courier"/>
+          <w:sz w:val="13"/>
+          <w:szCs w:val="13"/>
+        </w:rPr>
+      </w:pPr>
+      <w:r>
+        <w:rPr>
+          <w:rFonts w:ascii="Courier" w:hAnsi="Courier"/>
+          <w:sz w:val="13"/>
+          <w:szCs w:val="13"/>
+        </w:rPr>
+        <w:t xml:space="preserve">        "group_header": "group_header11",</w:t>
+      </w:r>
+    </w:p>
+    <w:p>
+      <w:pPr>
+        <w:rPr>
+          <w:rFonts w:ascii="Courier" w:hAnsi="Courier"/>
+          <w:sz w:val="13"/>
+          <w:szCs w:val="13"/>
+        </w:rPr>
+      </w:pPr>
+      <w:r>
+        <w:rPr>
+          <w:rFonts w:ascii="Courier" w:hAnsi="Courier"/>
+          <w:sz w:val="13"/>
+          <w:szCs w:val="13"/>
+        </w:rPr>
+        <w:t xml:space="preserve">        "item_data": [</w:t>
+      </w:r>
+    </w:p>
+    <w:p>
+      <w:pPr>
+        <w:rPr>
+          <w:rFonts w:ascii="Courier" w:hAnsi="Courier"/>
+          <w:sz w:val="13"/>
+          <w:szCs w:val="13"/>
+        </w:rPr>
+      </w:pPr>
+      <w:r>
+        <w:rPr>
+          <w:rFonts w:ascii="Courier" w:hAnsi="Courier"/>
+          <w:sz w:val="13"/>
+          <w:szCs w:val="13"/>
+        </w:rPr>
+        <w:t xml:space="preserve">          </w:t>
+      </w:r>
+      <w:r>
+        <w:rPr>
+          <w:rFonts w:ascii="Courier" w:hAnsi="Courier"/>
+          <w:sz w:val="13"/>
+          <w:szCs w:val="13"/>
+        </w:rPr>
+        <w:t xml:space="preserve"> {"item-key": 111, "item-value</w:t>
+      </w:r>
+      <w:proofErr w:type="gramStart"/>
+      <w:r>
+        <w:rPr>
+          <w:rFonts w:ascii="Courier" w:hAnsi="Courier"/>
+          <w:sz w:val="13"/>
+          <w:szCs w:val="13"/>
+        </w:rPr>
+        <w:t xml:space="preserve">" </w:t>
+      </w:r>
+      <w:r>
+        <w:rPr>
+          <w:rFonts w:ascii="Courier" w:hAnsi="Courier"/>
+          <w:sz w:val="13"/>
+          <w:szCs w:val="13"/>
+        </w:rPr>
+        <w:t>:</w:t>
+      </w:r>
+      <w:proofErr w:type="gramEnd"/>
+      <w:r>
+        <w:rPr>
+          <w:rFonts w:ascii="Courier" w:hAnsi="Courier"/>
+          <w:sz w:val="13"/>
+          <w:szCs w:val="13"/>
+        </w:rPr>
+        <w:t xml:space="preserve"> {"a1" : "b1"}},</w:t>
+      </w:r>
+    </w:p>
+    <w:p>
+      <w:pPr>
+        <w:rPr>
+          <w:rFonts w:ascii="Courier" w:hAnsi="Courier"/>
+          <w:sz w:val="13"/>
+          <w:szCs w:val="13"/>
+        </w:rPr>
+      </w:pPr>
+      <w:r>
+        <w:rPr>
+          <w:rFonts w:ascii="Courier" w:hAnsi="Courier"/>
+          <w:sz w:val="13"/>
+          <w:szCs w:val="13"/>
+        </w:rPr>
+        <w:t xml:space="preserve">           {"item-key": 112},</w:t>
+      </w:r>
+    </w:p>
+    <w:p>
+      <w:pPr>
+        <w:rPr>
+          <w:rFonts w:ascii="Courier" w:hAnsi="Courier"/>
+          <w:sz w:val="13"/>
+          <w:szCs w:val="13"/>
+        </w:rPr>
+      </w:pPr>
+      <w:r>
+        <w:rPr>
+          <w:rFonts w:ascii="Courier" w:hAnsi="Courier"/>
+          <w:sz w:val="13"/>
+          <w:szCs w:val="13"/>
+        </w:rPr>
+        <w:t xml:space="preserve">           {"item-key": 113, "item-value</w:t>
+      </w:r>
+      <w:proofErr w:type="gramStart"/>
+      <w:r>
+        <w:rPr>
+          <w:rFonts w:ascii="Courier" w:hAnsi="Courier"/>
+          <w:sz w:val="13"/>
+          <w:szCs w:val="13"/>
+        </w:rPr>
+        <w:t>" :</w:t>
+      </w:r>
+      <w:proofErr w:type="gramEnd"/>
+      <w:r>
+        <w:rPr>
+          <w:rFonts w:ascii="Courier" w:hAnsi="Courier"/>
+          <w:sz w:val="13"/>
+          <w:szCs w:val="13"/>
+        </w:rPr>
+        <w:t xml:space="preserve"> {"a3" : "b3"}}</w:t>
+      </w:r>
+    </w:p>
+    <w:p>
+      <w:pPr>
+        <w:rPr>
+          <w:rFonts w:ascii="Courier" w:hAnsi="Courier"/>
+          <w:sz w:val="13"/>
+          <w:szCs w:val="13"/>
+        </w:rPr>
+      </w:pPr>
+      <w:r>
+        <w:rPr>
+          <w:rFonts w:ascii="Courier" w:hAnsi="Courier"/>
+          <w:sz w:val="13"/>
+          <w:szCs w:val="13"/>
+        </w:rPr>
+        <w:t xml:space="preserve">        ]</w:t>
+      </w:r>
+    </w:p>
+    <w:p>
+      <w:pPr>
+        <w:rPr>
+          <w:rFonts w:ascii="Courier" w:hAnsi="Courier"/>
+          <w:sz w:val="13"/>
+          <w:szCs w:val="13"/>
+        </w:rPr>
+      </w:pPr>
+      <w:r>
+        <w:rPr>
+          <w:rFonts w:ascii="Courier" w:hAnsi="Courier"/>
+          <w:sz w:val="13"/>
+          <w:szCs w:val="13"/>
+        </w:rPr>
+        <w:t xml:space="preserve">      },</w:t>
+      </w:r>
+    </w:p>
+    <w:p>
+      <w:pPr>
+        <w:rPr>
+          <w:rFonts w:ascii="Courier" w:hAnsi="Courier"/>
+          <w:sz w:val="13"/>
+          <w:szCs w:val="13"/>
+        </w:rPr>
+      </w:pPr>
+      <w:r>
+        <w:rPr>
+          <w:rFonts w:ascii="Courier" w:hAnsi="Courier"/>
+          <w:sz w:val="13"/>
+          <w:szCs w:val="13"/>
+        </w:rPr>
+        <w:t xml:space="preserve">      {</w:t>
+      </w:r>
+    </w:p>
+    <w:p>
+      <w:pPr>
+        <w:rPr>
+          <w:rFonts w:ascii="Courier" w:hAnsi="Courier"/>
+          <w:sz w:val="13"/>
+          <w:szCs w:val="13"/>
+        </w:rPr>
+      </w:pPr>
+      <w:r>
+        <w:rPr>
+          <w:rFonts w:ascii="Courier" w:hAnsi="Courier"/>
+          <w:sz w:val="13"/>
+          <w:szCs w:val="13"/>
+        </w:rPr>
+        <w:t xml:space="preserve">        "group_header": "group_header12",</w:t>
+      </w:r>
+    </w:p>
+    <w:p>
+      <w:pPr>
+        <w:rPr>
+          <w:rFonts w:ascii="Courier" w:hAnsi="Courier"/>
+          <w:sz w:val="13"/>
+          <w:szCs w:val="13"/>
+        </w:rPr>
+      </w:pPr>
+      <w:r>
+        <w:rPr>
+          <w:rFonts w:ascii="Courier" w:hAnsi="Courier"/>
+          <w:sz w:val="13"/>
+          <w:szCs w:val="13"/>
+        </w:rPr>
+        <w:t xml:space="preserve">        "item_data": [</w:t>
+      </w:r>
+    </w:p>
+    <w:p>
+      <w:pPr>
+        <w:rPr>
+          <w:rFonts w:ascii="Courier" w:hAnsi="Courier"/>
+          <w:sz w:val="13"/>
+          <w:szCs w:val="13"/>
+        </w:rPr>
+      </w:pPr>
+      <w:r>
+        <w:rPr>
+          <w:rFonts w:ascii="Courier" w:hAnsi="Courier"/>
+          <w:sz w:val="13"/>
+          <w:szCs w:val="13"/>
+        </w:rPr>
+        <w:t xml:space="preserve">          {"item-key": 121},</w:t>
+      </w:r>
+    </w:p>
+    <w:p>
+      <w:pPr>
+        <w:rPr>
+          <w:rFonts w:ascii="Courier" w:hAnsi="Courier"/>
+          <w:sz w:val="13"/>
+          <w:szCs w:val="13"/>
+        </w:rPr>
+      </w:pPr>
+      <w:r>
+        <w:rPr>
+          <w:rFonts w:ascii="Courier" w:hAnsi="Courier"/>
+          <w:sz w:val="13"/>
+          <w:szCs w:val="13"/>
+        </w:rPr>
+        <w:t xml:space="preserve">          {"item-key": 122},</w:t>
+      </w:r>
+    </w:p>
+    <w:p>
+      <w:pPr>
+        <w:rPr>
+          <w:rFonts w:ascii="Courier" w:hAnsi="Courier"/>
+          <w:sz w:val="13"/>
+          <w:szCs w:val="13"/>
+        </w:rPr>
+      </w:pPr>
+      <w:r>
+        <w:rPr>
+          <w:rFonts w:ascii="Courier" w:hAnsi="Courier"/>
+          <w:sz w:val="13"/>
+          <w:szCs w:val="13"/>
+        </w:rPr>
+        <w:t xml:space="preserve">          {"item-key": 123}</w:t>
+      </w:r>
+    </w:p>
+    <w:p>
+      <w:pPr>
+        <w:rPr>
+          <w:rFonts w:ascii="Courier" w:hAnsi="Courier"/>
+          <w:sz w:val="13"/>
+          <w:szCs w:val="13"/>
+        </w:rPr>
+      </w:pPr>
+      <w:r>
+        <w:rPr>
+          <w:rFonts w:ascii="Courier" w:hAnsi="Courier"/>
+          <w:sz w:val="13"/>
+          <w:szCs w:val="13"/>
+        </w:rPr>
+        <w:t xml:space="preserve">        ]</w:t>
+      </w:r>
+    </w:p>
+    <w:p>
+      <w:pPr>
+        <w:rPr>
+          <w:rFonts w:ascii="Courier" w:hAnsi="Courier"/>
+          <w:sz w:val="13"/>
+          <w:szCs w:val="13"/>
+        </w:rPr>
+      </w:pPr>
+      <w:r>
+        <w:rPr>
+          <w:rFonts w:ascii="Courier" w:hAnsi="Courier"/>
+          <w:sz w:val="13"/>
+          <w:szCs w:val="13"/>
+        </w:rPr>
+        <w:t xml:space="preserve">      }</w:t>
+      </w:r>
+    </w:p>
+    <w:p>
+      <w:pPr>
+        <w:rPr>
+          <w:rFonts w:ascii="Courier" w:hAnsi="Courier"/>
+          <w:sz w:val="13"/>
+          <w:szCs w:val="13"/>
+        </w:rPr>
+      </w:pPr>
+      <w:r>
+        <w:rPr>
+          <w:rFonts w:ascii="Courier" w:hAnsi="Courier"/>
+          <w:sz w:val="13"/>
+          <w:szCs w:val="13"/>
+        </w:rPr>
+        <w:t xml:space="preserve">    ]</w:t>
+      </w:r>
+    </w:p>
+    <w:p>
+      <w:pPr>
+        <w:rPr>
+          <w:rFonts w:ascii="Courier" w:hAnsi="Courier"/>
+          <w:sz w:val="13"/>
+          <w:szCs w:val="13"/>
+        </w:rPr>
+      </w:pPr>
+      <w:r>
+        <w:rPr>
+          <w:rFonts w:ascii="Courier" w:hAnsi="Courier"/>
+          <w:sz w:val="13"/>
+          <w:szCs w:val="13"/>
+        </w:rPr>
+        <w:t xml:space="preserve">  },</w:t>
+      </w:r>
+    </w:p>
+    <w:p>
+      <w:pPr>
+        <w:rPr>
+          <w:rFonts w:ascii="Courier" w:hAnsi="Courier"/>
+          <w:sz w:val="13"/>
+          <w:szCs w:val="13"/>
+        </w:rPr>
+      </w:pPr>
+      <w:r>
+        <w:rPr>
+          <w:rFonts w:ascii="Courier" w:hAnsi="Courier"/>
+          <w:sz w:val="13"/>
+          <w:szCs w:val="13"/>
+        </w:rPr>
+        <w:t xml:space="preserve">  {</w:t>
+      </w:r>
+    </w:p>
+    <w:p>
+      <w:pPr>
+        <w:rPr>
+          <w:rFonts w:ascii="Courier" w:hAnsi="Courier"/>
+          <w:sz w:val="13"/>
+          <w:szCs w:val="13"/>
+        </w:rPr>
+      </w:pPr>
+      <w:r>
+        <w:rPr>
+          <w:rFonts w:ascii="Courier" w:hAnsi="Courier"/>
+          <w:sz w:val="13"/>
+          <w:szCs w:val="13"/>
+        </w:rPr>
+        <w:t xml:space="preserve">    "header": "global header2",</w:t>
+      </w:r>
+    </w:p>
+    <w:p>
+      <w:pPr>
+        <w:rPr>
+          <w:rFonts w:ascii="Courier" w:hAnsi="Courier"/>
+          <w:sz w:val="13"/>
+          <w:szCs w:val="13"/>
+        </w:rPr>
+      </w:pPr>
+      <w:r>
+        <w:rPr>
+          <w:rFonts w:ascii="Courier" w:hAnsi="Courier"/>
+          <w:sz w:val="13"/>
+          <w:szCs w:val="13"/>
+        </w:rPr>
+        <w:t xml:space="preserve">    "items": [</w:t>
+      </w:r>
+    </w:p>
+    <w:p>
+      <w:pPr>
+        <w:rPr>
+          <w:rFonts w:ascii="Courier" w:hAnsi="Courier"/>
+          <w:sz w:val="13"/>
+          <w:szCs w:val="13"/>
+        </w:rPr>
+      </w:pPr>
+      <w:r>
+        <w:rPr>
+          <w:rFonts w:ascii="Courier" w:hAnsi="Courier"/>
+          <w:sz w:val="13"/>
+          <w:szCs w:val="13"/>
+        </w:rPr>
+        <w:t xml:space="preserve">      {</w:t>
+      </w:r>
+    </w:p>
+    <w:p>
+      <w:pPr>
+        <w:rPr>
+          <w:rFonts w:ascii="Courier" w:hAnsi="Courier"/>
+          <w:sz w:val="13"/>
+          <w:szCs w:val="13"/>
+        </w:rPr>
+      </w:pPr>
+      <w:r>
+        <w:rPr>
+          <w:rFonts w:ascii="Courier" w:hAnsi="Courier"/>
+          <w:sz w:val="13"/>
+          <w:szCs w:val="13"/>
+        </w:rPr>
+        <w:t xml:space="preserve">        "group_header": "group_header21",</w:t>
+      </w:r>
+    </w:p>
+    <w:p>
+      <w:pPr>
+        <w:rPr>
+          <w:rFonts w:ascii="Courier" w:hAnsi="Courier"/>
+          <w:sz w:val="13"/>
+          <w:szCs w:val="13"/>
+        </w:rPr>
+      </w:pPr>
+      <w:r>
+        <w:rPr>
+          <w:rFonts w:ascii="Courier" w:hAnsi="Courier"/>
+          <w:sz w:val="13"/>
+          <w:szCs w:val="13"/>
+        </w:rPr>
+        <w:t xml:space="preserve">        "item_data": [</w:t>
+      </w:r>
+    </w:p>
+    <w:p>
+      <w:pPr>
+        <w:rPr>
+          <w:rFonts w:ascii="Courier" w:hAnsi="Courier"/>
+          <w:sz w:val="13"/>
+          <w:szCs w:val="13"/>
+        </w:rPr>
+      </w:pPr>
+      <w:r>
+        <w:rPr>
+          <w:rFonts w:ascii="Courier" w:hAnsi="Courier"/>
+          <w:sz w:val="13"/>
+          <w:szCs w:val="13"/>
+        </w:rPr>
+        <w:t xml:space="preserve">          {"item-key": 211},</w:t>
+      </w:r>
+    </w:p>
+    <w:p>
+      <w:pPr>
+        <w:rPr>
+          <w:rFonts w:ascii="Courier" w:hAnsi="Courier"/>
+          <w:sz w:val="13"/>
+          <w:szCs w:val="13"/>
+        </w:rPr>
+      </w:pPr>
+      <w:r>
+        <w:rPr>
+          <w:rFonts w:ascii="Courier" w:hAnsi="Courier"/>
+          <w:sz w:val="13"/>
+          <w:szCs w:val="13"/>
+        </w:rPr>
+        <w:t xml:space="preserve">          {"item-key": 212, "item-value</w:t>
+      </w:r>
+      <w:proofErr w:type="gramStart"/>
+      <w:r>
+        <w:rPr>
+          <w:rFonts w:ascii="Courier" w:hAnsi="Courier"/>
+          <w:sz w:val="13"/>
+          <w:szCs w:val="13"/>
+        </w:rPr>
+        <w:t>" :</w:t>
+      </w:r>
+      <w:proofErr w:type="gramEnd"/>
+      <w:r>
+        <w:rPr>
+          <w:rFonts w:ascii="Courier" w:hAnsi="Courier"/>
+          <w:sz w:val="13"/>
+          <w:szCs w:val="13"/>
+        </w:rPr>
+        <w:t xml:space="preserve"> {"a4" : "b4"}},</w:t>
+      </w:r>
+    </w:p>
+    <w:p>
+      <w:pPr>
+        <w:rPr>
+          <w:rFonts w:ascii="Courier" w:hAnsi="Courier"/>
+          <w:sz w:val="13"/>
+          <w:szCs w:val="13"/>
+        </w:rPr>
+      </w:pPr>
+      <w:r>
+        <w:rPr>
+          <w:rFonts w:ascii="Courier" w:hAnsi="Courier"/>
+          <w:sz w:val="13"/>
+          <w:szCs w:val="13"/>
+        </w:rPr>
+        <w:t xml:space="preserve">          {"item-key": 213}</w:t>
+      </w:r>
+    </w:p>
+    <w:p>
+      <w:pPr>
+        <w:tabs>
+          <w:tab w:val="left" w:pos="8823"/>
+        </w:tabs>
+        <w:rPr>
+          <w:rFonts w:ascii="Courier" w:hAnsi="Courier"/>
+          <w:sz w:val="13"/>
+          <w:szCs w:val="13"/>
+        </w:rPr>
+      </w:pPr>
+      <w:r>
+        <w:rPr>
+          <w:rFonts w:ascii="Courier" w:hAnsi="Courier"/>
+          <w:sz w:val="13"/>
+          <w:szCs w:val="13"/>
+        </w:rPr>
+        <w:t xml:space="preserve">        ]</w:t>
+      </w:r>
+      <w:r>
+        <w:rPr>
+          <w:rFonts w:ascii="Courier" w:hAnsi="Courier"/>
+          <w:sz w:val="13"/>
+          <w:szCs w:val="13"/>
+        </w:rPr>
+        <w:tab/>
+      </w:r>
+    </w:p>
+    <w:p>
+      <w:pPr>
+        <w:rPr>
+          <w:rFonts w:ascii="Courier" w:hAnsi="Courier"/>
+          <w:sz w:val="13"/>
+          <w:szCs w:val="13"/>
+        </w:rPr>
+      </w:pPr>
+      <w:r>
+        <w:rPr>
+          <w:rFonts w:ascii="Courier" w:hAnsi="Courier"/>
+          <w:sz w:val="13"/>
+          <w:szCs w:val="13"/>
+        </w:rPr>
+        <w:t xml:space="preserve">      },</w:t>
+      </w:r>
+    </w:p>
+    <w:p>
+      <w:pPr>
+        <w:rPr>
+          <w:rFonts w:ascii="Courier" w:hAnsi="Courier"/>
+          <w:sz w:val="13"/>
+          <w:szCs w:val="13"/>
+        </w:rPr>
+      </w:pPr>
+      <w:r>
+        <w:rPr>
+          <w:rFonts w:ascii="Courier" w:hAnsi="Courier"/>
+          <w:sz w:val="13"/>
+          <w:szCs w:val="13"/>
+        </w:rPr>
+        <w:t xml:space="preserve">      {</w:t>
+      </w:r>
+    </w:p>
+    <w:p>
+      <w:pPr>
+        <w:rPr>
+          <w:rFonts w:ascii="Courier" w:hAnsi="Courier"/>
+          <w:sz w:val="13"/>
+          <w:szCs w:val="13"/>
+        </w:rPr>
+      </w:pPr>
+      <w:r>
+        <w:rPr>
+          <w:rFonts w:ascii="Courier" w:hAnsi="Courier"/>
+          <w:sz w:val="13"/>
+          <w:szCs w:val="13"/>
+        </w:rPr>
+        <w:t xml:space="preserve">        "group_header": "group_header22",</w:t>
+      </w:r>
+    </w:p>
+    <w:p>
+      <w:pPr>
+        <w:rPr>
+          <w:rFonts w:ascii="Courier" w:hAnsi="Courier"/>
+          <w:sz w:val="13"/>
+          <w:szCs w:val="13"/>
+        </w:rPr>
+      </w:pPr>
+      <w:r>
+        <w:rPr>
+          <w:rFonts w:ascii="Courier" w:hAnsi="Courier"/>
+          <w:sz w:val="13"/>
+          <w:szCs w:val="13"/>
+        </w:rPr>
+        <w:t xml:space="preserve">        "item_data": [</w:t>
+      </w:r>
+    </w:p>
+    <w:p>
+      <w:pPr>
+        <w:rPr>
+          <w:rFonts w:ascii="Courier" w:hAnsi="Courier"/>
+          <w:sz w:val="13"/>
+          <w:szCs w:val="13"/>
+        </w:rPr>
+      </w:pPr>
+      <w:r>
+        <w:rPr>
+          <w:rFonts w:ascii="Courier" w:hAnsi="Courier"/>
+          <w:sz w:val="13"/>
+          <w:szCs w:val="13"/>
+        </w:rPr>
+        <w:t xml:space="preserve">          {"item-key": 221},</w:t>
+      </w:r>
+    </w:p>
+    <w:p>
+      <w:pPr>
+        <w:rPr>
+          <w:rFonts w:ascii="Courier" w:hAnsi="Courier"/>
+          <w:sz w:val="13"/>
+          <w:szCs w:val="13"/>
+        </w:rPr>
+      </w:pPr>
+      <w:r>
+        <w:rPr>
+          <w:rFonts w:ascii="Courier" w:hAnsi="Courier"/>
+          <w:sz w:val="13"/>
+          <w:szCs w:val="13"/>
+        </w:rPr>
+        <w:t xml:space="preserve">          {"item-key": 222},</w:t>
+      </w:r>
+    </w:p>
+    <w:p>
+      <w:pPr>
+        <w:rPr>
+          <w:rFonts w:ascii="Courier" w:hAnsi="Courier"/>
+          <w:sz w:val="13"/>
+          <w:szCs w:val="13"/>
+        </w:rPr>
+      </w:pPr>
+      <w:r>
+        <w:rPr>
+          <w:rFonts w:ascii="Courier" w:hAnsi="Courier"/>
+          <w:sz w:val="13"/>
+          <w:szCs w:val="13"/>
+        </w:rPr>
+        <w:t xml:space="preserve">          {"item-key": 223, "item-value</w:t>
+      </w:r>
+      <w:proofErr w:type="gramStart"/>
+      <w:r>
+        <w:rPr>
+          <w:rFonts w:ascii="Courier" w:hAnsi="Courier"/>
+          <w:sz w:val="13"/>
+          <w:szCs w:val="13"/>
+        </w:rPr>
+        <w:t>" :</w:t>
+      </w:r>
+      <w:proofErr w:type="gramEnd"/>
+      <w:r>
+        <w:rPr>
+          <w:rFonts w:ascii="Courier" w:hAnsi="Courier"/>
+          <w:sz w:val="13"/>
+          <w:szCs w:val="13"/>
+        </w:rPr>
+        <w:t xml:space="preserve"> {"a5" : "b5"}}</w:t>
+      </w:r>
+    </w:p>
+    <w:p>
+      <w:pPr>
+        <w:rPr>
+          <w:rFonts w:ascii="Courier" w:hAnsi="Courier"/>
+          <w:sz w:val="13"/>
+          <w:szCs w:val="13"/>
+        </w:rPr>
+      </w:pPr>
+      <w:r>
+        <w:rPr>
+          <w:rFonts w:ascii="Courier" w:hAnsi="Courier"/>
+          <w:sz w:val="13"/>
+          <w:szCs w:val="13"/>
+        </w:rPr>
+        <w:t xml:space="preserve">        ]</w:t>
+      </w:r>
+    </w:p>
+    <w:p>
+      <w:pPr>
+        <w:rPr>
+          <w:rFonts w:ascii="Courier" w:hAnsi="Courier"/>
+          <w:sz w:val="13"/>
+          <w:szCs w:val="13"/>
+        </w:rPr>
+      </w:pPr>
+      <w:r>
+        <w:rPr>
+          <w:rFonts w:ascii="Courier" w:hAnsi="Courier"/>
+          <w:sz w:val="13"/>
+          <w:szCs w:val="13"/>
+        </w:rPr>
+        <w:t xml:space="preserve">      }</w:t>
+      </w:r>
+    </w:p>
+    <w:p>
+      <w:pPr>
+        <w:rPr>
+          <w:rFonts w:ascii="Courier" w:hAnsi="Courier"/>
+          <w:sz w:val="13"/>
+          <w:szCs w:val="13"/>
+        </w:rPr>
+      </w:pPr>
+      <w:r>
+        <w:rPr>
+          <w:rFonts w:ascii="Courier" w:hAnsi="Courier"/>
+          <w:sz w:val="13"/>
+          <w:szCs w:val="13"/>
+        </w:rPr>
+        <w:t xml:space="preserve">    ]</w:t>
+      </w:r>
+    </w:p>
+    <w:p>
+      <w:pPr>
+        <w:rPr>
+          <w:rFonts w:ascii="Courier" w:hAnsi="Courier"/>
+          <w:sz w:val="13"/>
+          <w:szCs w:val="13"/>
+        </w:rPr>
+      </w:pPr>
+      <w:r>
+        <w:rPr>
+          <w:rFonts w:ascii="Courier" w:hAnsi="Courier"/>
+          <w:sz w:val="13"/>
+          <w:szCs w:val="13"/>
+        </w:rPr>
+        <w:t xml:space="preserve">  }</w:t>
+      </w:r>
+    </w:p>
+    <w:p>
+      <w:pPr>
+        <w:rPr>
+          <w:rFonts w:ascii="Courier" w:hAnsi="Courier"/>
+          <w:sz w:val="13"/>
+          <w:szCs w:val="13"/>
+        </w:rPr>
+      </w:pPr>
+      <w:r>
+        <w:rPr>
+          <w:rFonts w:ascii="Courier" w:hAnsi="Courier"/>
+          <w:sz w:val="13"/>
+          <w:szCs w:val="13"/>
+        </w:rPr>
+        <w:t>]</w:t>
+      </w:r>
+    </w:p>
+    <w:p/>
+    <w:p>
+      <w:pPr>
+        <w:rPr>
+          <w:u w:val="single"/>
+        </w:rPr>
+      </w:pPr>
+      <w:r>
+        <w:rPr>
+          <w:u w:val="single"/>
+        </w:rPr>
+        <w:t>This is the job design to achive the results:</w:t>
+      </w:r>
+    </w:p>
+    <w:p>
+      <w:r>
+        <w:rPr>
+          <w:noProof/>
+          <w:lang w:eastAsia="en-US"/>
+        </w:rPr>
+        <w:drawing>
+          <wp:inline distT="0" distB="0" distL="0" distR="0" wp14:anchorId="0A12EBB5" wp14:editId="08E6D901">
+            <wp:extent cx="6072389" cy="3894318"/>
+            <wp:effectExtent l="0" t="0" r="0" b="0"/>
+            <wp:docPr id="16" name="Picture 16"/>
+            <wp:cNvGraphicFramePr>
+              <a:graphicFrameLocks xmlns:a="http://schemas.openxmlformats.org/drawingml/2006/main" noChangeAspect="1"/>
+            </wp:cNvGraphicFramePr>
+            <a:graphic xmlns:a="http://schemas.openxmlformats.org/drawingml/2006/main">
+              <a:graphicData uri="http://schemas.openxmlformats.org/drawingml/2006/picture">
+                <pic:pic xmlns:pic="http://schemas.openxmlformats.org/drawingml/2006/picture">
+                  <pic:nvPicPr>
+                    <pic:cNvPr id="16" name="tJSONDocInputStream_nested_arrays.png"/>
+                    <pic:cNvPicPr/>
+                  </pic:nvPicPr>
+                  <pic:blipFill>
+                    <a:blip r:embed="rId18">
+                      <a:extLst>
+                        <a:ext uri="{28A0092B-C50C-407E-A947-70E740481C1C}">
+                          <a14:useLocalDpi xmlns:a14="http://schemas.microsoft.com/office/drawing/2010/main" val="0"/>
+                        </a:ext>
+                      </a:extLst>
+                    </a:blip>
+                    <a:stretch>
+                      <a:fillRect/>
+                    </a:stretch>
+                  </pic:blipFill>
+                  <pic:spPr>
+                    <a:xfrm>
+                      <a:off x="0" y="0"/>
+                      <a:ext cx="6091037" cy="3906278"/>
+                    </a:xfrm>
+                    <a:prstGeom prst="rect">
+                      <a:avLst/>
+                    </a:prstGeom>
+                  </pic:spPr>
+                </pic:pic>
+              </a:graphicData>
+            </a:graphic>
+          </wp:inline>
+        </w:drawing>
+      </w:r>
+    </w:p>
     <w:sectPr>
       <w:pgSz w:w="11906" w:h="16838"/>
       <w:pgMar w:top="1134" w:right="1134" w:bottom="1134" w:left="1134" w:header="720" w:footer="720" w:gutter="0"/>

</xml_diff>